<commit_message>
docs: remocao do 'Nome' antes do nome de cada RNF
</commit_message>
<xml_diff>
--- a/documentacao/ApêndiceB-Requisitos/PID_RequisitosNãoFuncionais.docx
+++ b/documentacao/ApêndiceB-Requisitos/PID_RequisitosNãoFuncionais.docx
@@ -1,6 +1,6 @@
 
 <file path=word/document.xml><?xml version="1.0" encoding="utf-8"?>
-<w:document xmlns:wpc="http://schemas.microsoft.com/office/word/2010/wordprocessingCanvas" xmlns:mc="http://schemas.openxmlformats.org/markup-compatibility/2006" xmlns:o="urn:schemas-microsoft-com:office:office" xmlns:r="http://schemas.openxmlformats.org/officeDocument/2006/relationships" xmlns:m="http://schemas.openxmlformats.org/officeDocument/2006/math" xmlns:v="urn:schemas-microsoft-com:vml" xmlns:wp14="http://schemas.microsoft.com/office/word/2010/wordprocessingDrawing" xmlns:wp="http://schemas.openxmlformats.org/drawingml/2006/wordprocessingDrawing" xmlns:w="http://schemas.openxmlformats.org/wordprocessingml/2006/main" xmlns:w14="http://schemas.microsoft.com/office/word/2010/wordml" xmlns:w10="urn:schemas-microsoft-com:office:word" xmlns:w15="http://schemas.microsoft.com/office/word/2012/wordml" xmlns:wpg="http://schemas.microsoft.com/office/word/2010/wordprocessingGroup" xmlns:wpi="http://schemas.microsoft.com/office/word/2010/wordprocessingInk" xmlns:wne="http://schemas.microsoft.com/office/word/2006/wordml" xmlns:wps="http://schemas.microsoft.com/office/word/2010/wordprocessingShape" xmlns:wpsCustomData="http://www.wps.cn/officeDocument/2013/wpsCustomData" mc:Ignorable="w14 w15 wp14">
+<w:document xmlns:wpc="http://schemas.microsoft.com/office/word/2010/wordprocessingCanvas" xmlns:cx="http://schemas.microsoft.com/office/drawing/2014/chartex" xmlns:cx1="http://schemas.microsoft.com/office/drawing/2015/9/8/chartex" xmlns:cx2="http://schemas.microsoft.com/office/drawing/2015/10/21/chartex" xmlns:cx3="http://schemas.microsoft.com/office/drawing/2016/5/9/chartex" xmlns:cx4="http://schemas.microsoft.com/office/drawing/2016/5/10/chartex" xmlns:cx5="http://schemas.microsoft.com/office/drawing/2016/5/11/chartex" xmlns:cx6="http://schemas.microsoft.com/office/drawing/2016/5/12/chartex" xmlns:cx7="http://schemas.microsoft.com/office/drawing/2016/5/13/chartex" xmlns:cx8="http://schemas.microsoft.com/office/drawing/2016/5/14/chartex" xmlns:mc="http://schemas.openxmlformats.org/markup-compatibility/2006" xmlns:aink="http://schemas.microsoft.com/office/drawing/2016/ink" xmlns:am3d="http://schemas.microsoft.com/office/drawing/2017/model3d" xmlns:o="urn:schemas-microsoft-com:office:office" xmlns:oel="http://schemas.microsoft.com/office/2019/extlst" xmlns:r="http://schemas.openxmlformats.org/officeDocument/2006/relationships" xmlns:m="http://schemas.openxmlformats.org/officeDocument/2006/math" xmlns:v="urn:schemas-microsoft-com:vml" xmlns:wp14="http://schemas.microsoft.com/office/word/2010/wordprocessingDrawing" xmlns:wp="http://schemas.openxmlformats.org/drawingml/2006/wordprocessingDrawing" xmlns:w10="urn:schemas-microsoft-com:office:word" xmlns:w="http://schemas.openxmlformats.org/wordprocessingml/2006/main" xmlns:w14="http://schemas.microsoft.com/office/word/2010/wordml" xmlns:w15="http://schemas.microsoft.com/office/word/2012/wordml" xmlns:w16cex="http://schemas.microsoft.com/office/word/2018/wordml/cex" xmlns:w16cid="http://schemas.microsoft.com/office/word/2016/wordml/cid" xmlns:w16="http://schemas.microsoft.com/office/word/2018/wordml" xmlns:w16du="http://schemas.microsoft.com/office/word/2023/wordml/word16du" xmlns:w16sdtdh="http://schemas.microsoft.com/office/word/2020/wordml/sdtdatahash" xmlns:w16sdtfl="http://schemas.microsoft.com/office/word/2024/wordml/sdtformatlock" xmlns:w16se="http://schemas.microsoft.com/office/word/2015/wordml/symex" xmlns:wpg="http://schemas.microsoft.com/office/word/2010/wordprocessingGroup" xmlns:wpi="http://schemas.microsoft.com/office/word/2010/wordprocessingInk" xmlns:wne="http://schemas.microsoft.com/office/word/2006/wordml" xmlns:wps="http://schemas.microsoft.com/office/word/2010/wordprocessingShape" mc:Ignorable="w14 w15 w16se w16cid w16 w16cex w16sdtdh w16sdtfl w16du wp14">
   <w:body>
     <w:p>
       <w:pPr>
@@ -14,24 +14,18 @@
     </w:p>
     <w:tbl>
       <w:tblPr>
-        <w:tblStyle w:val="7"/>
         <w:tblW w:w="9640" w:type="dxa"/>
         <w:tblInd w:w="-431" w:type="dxa"/>
         <w:tblBorders>
-          <w:top w:val="single" w:color="000000" w:sz="4" w:space="0"/>
-          <w:left w:val="single" w:color="000000" w:sz="4" w:space="0"/>
-          <w:bottom w:val="single" w:color="000000" w:sz="4" w:space="0"/>
-          <w:right w:val="single" w:color="000000" w:sz="4" w:space="0"/>
-          <w:insideH w:val="single" w:color="000000" w:sz="4" w:space="0"/>
-          <w:insideV w:val="single" w:color="000000" w:sz="4" w:space="0"/>
+          <w:top w:val="single" w:sz="4" w:space="0" w:color="000000"/>
+          <w:left w:val="single" w:sz="4" w:space="0" w:color="000000"/>
+          <w:bottom w:val="single" w:sz="4" w:space="0" w:color="000000"/>
+          <w:right w:val="single" w:sz="4" w:space="0" w:color="000000"/>
+          <w:insideH w:val="single" w:sz="4" w:space="0" w:color="000000"/>
+          <w:insideV w:val="single" w:sz="4" w:space="0" w:color="000000"/>
         </w:tblBorders>
         <w:tblLayout w:type="fixed"/>
-        <w:tblCellMar>
-          <w:top w:w="0" w:type="dxa"/>
-          <w:left w:w="108" w:type="dxa"/>
-          <w:bottom w:w="0" w:type="dxa"/>
-          <w:right w:w="108" w:type="dxa"/>
-        </w:tblCellMar>
+        <w:tblLook w:val="04A0" w:firstRow="1" w:lastRow="0" w:firstColumn="1" w:lastColumn="0" w:noHBand="0" w:noVBand="1"/>
       </w:tblPr>
       <w:tblGrid>
         <w:gridCol w:w="2637"/>
@@ -40,24 +34,8 @@
         <w:gridCol w:w="1701"/>
       </w:tblGrid>
       <w:tr>
-        <w:tblPrEx>
-          <w:tblBorders>
-            <w:top w:val="single" w:color="000000" w:sz="4" w:space="0"/>
-            <w:left w:val="single" w:color="000000" w:sz="4" w:space="0"/>
-            <w:bottom w:val="single" w:color="000000" w:sz="4" w:space="0"/>
-            <w:right w:val="single" w:color="000000" w:sz="4" w:space="0"/>
-            <w:insideH w:val="single" w:color="000000" w:sz="4" w:space="0"/>
-            <w:insideV w:val="single" w:color="000000" w:sz="4" w:space="0"/>
-          </w:tblBorders>
-          <w:tblCellMar>
-            <w:top w:w="0" w:type="dxa"/>
-            <w:left w:w="108" w:type="dxa"/>
-            <w:bottom w:w="0" w:type="dxa"/>
-            <w:right w:w="108" w:type="dxa"/>
-          </w:tblCellMar>
-        </w:tblPrEx>
         <w:trPr>
-          <w:trHeight w:val="336" w:hRule="atLeast"/>
+          <w:trHeight w:val="336"/>
         </w:trPr>
         <w:tc>
           <w:tcPr>
@@ -68,7 +46,7 @@
           </w:tcPr>
           <w:p>
             <w:pPr>
-              <w:pStyle w:val="2"/>
+              <w:pStyle w:val="Ttulo1"/>
               <w:jc w:val="center"/>
               <w:rPr>
                 <w:rFonts w:ascii="Times New Roman" w:hAnsi="Times New Roman" w:cs="Times New Roman"/>
@@ -98,14 +76,14 @@
             <w:pPr>
               <w:spacing w:after="0" w:line="240" w:lineRule="auto"/>
               <w:rPr>
-                <w:rFonts w:ascii="Times New Roman" w:hAnsi="Times New Roman" w:eastAsia="Arial" w:cs="Times New Roman"/>
+                <w:rFonts w:ascii="Times New Roman" w:eastAsia="Arial" w:hAnsi="Times New Roman" w:cs="Times New Roman"/>
                 <w:sz w:val="24"/>
                 <w:szCs w:val="24"/>
               </w:rPr>
             </w:pPr>
             <w:r>
               <w:rPr>
-                <w:rFonts w:ascii="Times New Roman" w:hAnsi="Times New Roman" w:eastAsia="Arial" w:cs="Times New Roman"/>
+                <w:rFonts w:ascii="Times New Roman" w:eastAsia="Arial" w:hAnsi="Times New Roman" w:cs="Times New Roman"/>
                 <w:sz w:val="24"/>
                 <w:szCs w:val="24"/>
               </w:rPr>
@@ -123,7 +101,7 @@
             <w:pPr>
               <w:spacing w:after="0" w:line="240" w:lineRule="auto"/>
               <w:rPr>
-                <w:rFonts w:hint="default" w:ascii="Times New Roman" w:hAnsi="Times New Roman" w:eastAsia="Arial" w:cs="Times New Roman"/>
+                <w:rFonts w:ascii="Times New Roman" w:eastAsia="Arial" w:hAnsi="Times New Roman" w:cs="Times New Roman"/>
                 <w:sz w:val="24"/>
                 <w:szCs w:val="24"/>
                 <w:lang w:val="en-US"/>
@@ -131,35 +109,17 @@
             </w:pPr>
             <w:r>
               <w:rPr>
-                <w:rFonts w:hint="default" w:ascii="Times New Roman" w:hAnsi="Times New Roman" w:eastAsia="Arial" w:cs="Times New Roman"/>
+                <w:rFonts w:ascii="Times New Roman" w:eastAsia="Arial" w:hAnsi="Times New Roman" w:cs="Times New Roman"/>
                 <w:sz w:val="24"/>
                 <w:szCs w:val="24"/>
                 <w:lang w:val="en-US"/>
               </w:rPr>
               <w:t>23/04/2025</w:t>
             </w:r>
-            <w:bookmarkStart w:id="13" w:name="_GoBack"/>
-            <w:bookmarkEnd w:id="13"/>
           </w:p>
         </w:tc>
       </w:tr>
       <w:tr>
-        <w:tblPrEx>
-          <w:tblBorders>
-            <w:top w:val="single" w:color="000000" w:sz="4" w:space="0"/>
-            <w:left w:val="single" w:color="000000" w:sz="4" w:space="0"/>
-            <w:bottom w:val="single" w:color="000000" w:sz="4" w:space="0"/>
-            <w:right w:val="single" w:color="000000" w:sz="4" w:space="0"/>
-            <w:insideH w:val="single" w:color="000000" w:sz="4" w:space="0"/>
-            <w:insideV w:val="single" w:color="000000" w:sz="4" w:space="0"/>
-          </w:tblBorders>
-          <w:tblCellMar>
-            <w:top w:w="0" w:type="dxa"/>
-            <w:left w:w="108" w:type="dxa"/>
-            <w:bottom w:w="0" w:type="dxa"/>
-            <w:right w:w="108" w:type="dxa"/>
-          </w:tblCellMar>
-        </w:tblPrEx>
         <w:tc>
           <w:tcPr>
             <w:tcW w:w="2637" w:type="dxa"/>
@@ -169,14 +129,14 @@
             <w:pPr>
               <w:spacing w:after="0" w:line="240" w:lineRule="auto"/>
               <w:rPr>
-                <w:rFonts w:ascii="Times New Roman" w:hAnsi="Times New Roman" w:eastAsia="Arial" w:cs="Times New Roman"/>
+                <w:rFonts w:ascii="Times New Roman" w:eastAsia="Arial" w:hAnsi="Times New Roman" w:cs="Times New Roman"/>
                 <w:sz w:val="24"/>
                 <w:szCs w:val="24"/>
               </w:rPr>
             </w:pPr>
             <w:r>
               <w:rPr>
-                <w:rFonts w:ascii="Times New Roman" w:hAnsi="Times New Roman" w:eastAsia="Arial" w:cs="Times New Roman"/>
+                <w:rFonts w:ascii="Times New Roman" w:eastAsia="Arial" w:hAnsi="Times New Roman" w:cs="Times New Roman"/>
                 <w:sz w:val="24"/>
                 <w:szCs w:val="24"/>
               </w:rPr>
@@ -194,46 +154,32 @@
             <w:pPr>
               <w:spacing w:after="0" w:line="240" w:lineRule="auto"/>
               <w:rPr>
-                <w:rFonts w:hint="default" w:ascii="Times New Roman" w:hAnsi="Times New Roman" w:eastAsia="Arial" w:cs="Times New Roman"/>
+                <w:rFonts w:ascii="Times New Roman" w:eastAsia="Arial" w:hAnsi="Times New Roman" w:cs="Times New Roman"/>
                 <w:sz w:val="24"/>
                 <w:szCs w:val="24"/>
                 <w:lang w:val="en-US"/>
               </w:rPr>
             </w:pPr>
+            <w:proofErr w:type="spellStart"/>
             <w:r>
               <w:rPr>
-                <w:rFonts w:hint="default" w:ascii="Times New Roman" w:hAnsi="Times New Roman" w:eastAsia="Arial" w:cs="Times New Roman"/>
+                <w:rFonts w:ascii="Times New Roman" w:eastAsia="Arial" w:hAnsi="Times New Roman" w:cs="Times New Roman"/>
                 <w:sz w:val="24"/>
                 <w:szCs w:val="24"/>
                 <w:lang w:val="en-US"/>
               </w:rPr>
               <w:t>FoodCare</w:t>
             </w:r>
+            <w:proofErr w:type="spellEnd"/>
           </w:p>
         </w:tc>
       </w:tr>
       <w:tr>
-        <w:tblPrEx>
-          <w:tblBorders>
-            <w:top w:val="single" w:color="000000" w:sz="4" w:space="0"/>
-            <w:left w:val="single" w:color="000000" w:sz="4" w:space="0"/>
-            <w:bottom w:val="single" w:color="000000" w:sz="4" w:space="0"/>
-            <w:right w:val="single" w:color="000000" w:sz="4" w:space="0"/>
-            <w:insideH w:val="single" w:color="000000" w:sz="4" w:space="0"/>
-            <w:insideV w:val="single" w:color="000000" w:sz="4" w:space="0"/>
-          </w:tblBorders>
-          <w:tblCellMar>
-            <w:top w:w="0" w:type="dxa"/>
-            <w:left w:w="108" w:type="dxa"/>
-            <w:bottom w:w="0" w:type="dxa"/>
-            <w:right w:w="108" w:type="dxa"/>
-          </w:tblCellMar>
-        </w:tblPrEx>
         <w:tc>
           <w:tcPr>
             <w:tcW w:w="2637" w:type="dxa"/>
             <w:tcBorders>
-              <w:bottom w:val="single" w:color="000000" w:sz="4" w:space="0"/>
+              <w:bottom w:val="single" w:sz="4" w:space="0" w:color="000000"/>
             </w:tcBorders>
             <w:vAlign w:val="center"/>
           </w:tcPr>
@@ -241,14 +187,14 @@
             <w:pPr>
               <w:spacing w:after="0" w:line="240" w:lineRule="auto"/>
               <w:rPr>
-                <w:rFonts w:ascii="Times New Roman" w:hAnsi="Times New Roman" w:eastAsia="Arial" w:cs="Times New Roman"/>
+                <w:rFonts w:ascii="Times New Roman" w:eastAsia="Arial" w:hAnsi="Times New Roman" w:cs="Times New Roman"/>
                 <w:sz w:val="24"/>
                 <w:szCs w:val="24"/>
               </w:rPr>
             </w:pPr>
             <w:r>
               <w:rPr>
-                <w:rFonts w:ascii="Times New Roman" w:hAnsi="Times New Roman" w:eastAsia="Arial" w:cs="Times New Roman"/>
+                <w:rFonts w:ascii="Times New Roman" w:eastAsia="Arial" w:hAnsi="Times New Roman" w:cs="Times New Roman"/>
                 <w:sz w:val="24"/>
                 <w:szCs w:val="24"/>
               </w:rPr>
@@ -261,7 +207,7 @@
             <w:tcW w:w="7003" w:type="dxa"/>
             <w:gridSpan w:val="3"/>
             <w:tcBorders>
-              <w:bottom w:val="single" w:color="000000" w:sz="4" w:space="0"/>
+              <w:bottom w:val="single" w:sz="4" w:space="0" w:color="000000"/>
             </w:tcBorders>
             <w:vAlign w:val="center"/>
           </w:tcPr>
@@ -269,7 +215,7 @@
             <w:pPr>
               <w:spacing w:after="0" w:line="240" w:lineRule="auto"/>
               <w:rPr>
-                <w:rFonts w:hint="default" w:ascii="Times New Roman" w:hAnsi="Times New Roman" w:eastAsia="Arial" w:cs="Times New Roman"/>
+                <w:rFonts w:ascii="Times New Roman" w:eastAsia="Arial" w:hAnsi="Times New Roman" w:cs="Times New Roman"/>
                 <w:sz w:val="24"/>
                 <w:szCs w:val="24"/>
                 <w:lang w:val="en-US"/>
@@ -277,7 +223,7 @@
             </w:pPr>
             <w:r>
               <w:rPr>
-                <w:rFonts w:hint="default" w:ascii="Times New Roman" w:hAnsi="Times New Roman" w:eastAsia="Arial" w:cs="Times New Roman"/>
+                <w:rFonts w:ascii="Times New Roman" w:eastAsia="Arial" w:hAnsi="Times New Roman" w:cs="Times New Roman"/>
                 <w:sz w:val="24"/>
                 <w:szCs w:val="24"/>
                 <w:lang w:val="en-US"/>
@@ -288,24 +234,8 @@
         </w:tc>
       </w:tr>
       <w:tr>
-        <w:tblPrEx>
-          <w:tblBorders>
-            <w:top w:val="single" w:color="000000" w:sz="4" w:space="0"/>
-            <w:left w:val="single" w:color="000000" w:sz="4" w:space="0"/>
-            <w:bottom w:val="single" w:color="000000" w:sz="4" w:space="0"/>
-            <w:right w:val="single" w:color="000000" w:sz="4" w:space="0"/>
-            <w:insideH w:val="single" w:color="000000" w:sz="4" w:space="0"/>
-            <w:insideV w:val="single" w:color="000000" w:sz="4" w:space="0"/>
-          </w:tblBorders>
-          <w:tblCellMar>
-            <w:top w:w="0" w:type="dxa"/>
-            <w:left w:w="108" w:type="dxa"/>
-            <w:bottom w:w="0" w:type="dxa"/>
-            <w:right w:w="108" w:type="dxa"/>
-          </w:tblCellMar>
-        </w:tblPrEx>
         <w:trPr>
-          <w:trHeight w:val="153" w:hRule="atLeast"/>
+          <w:trHeight w:val="153"/>
         </w:trPr>
         <w:tc>
           <w:tcPr>
@@ -318,7 +248,7 @@
             <w:pPr>
               <w:spacing w:after="0" w:line="240" w:lineRule="auto"/>
               <w:rPr>
-                <w:rFonts w:ascii="Times New Roman" w:hAnsi="Times New Roman" w:eastAsia="Arial" w:cs="Times New Roman"/>
+                <w:rFonts w:ascii="Times New Roman" w:eastAsia="Arial" w:hAnsi="Times New Roman" w:cs="Times New Roman"/>
                 <w:sz w:val="24"/>
                 <w:szCs w:val="24"/>
               </w:rPr>
@@ -338,7 +268,7 @@
     </w:p>
     <w:p>
       <w:pPr>
-        <w:pStyle w:val="3"/>
+        <w:pStyle w:val="Ttulo2"/>
         <w:rPr>
           <w:rFonts w:ascii="Times New Roman" w:hAnsi="Times New Roman" w:cs="Times New Roman"/>
           <w:color w:val="auto"/>
@@ -359,18 +289,18 @@
     </w:p>
     <w:p>
       <w:pPr>
-        <w:pStyle w:val="3"/>
-        <w:rPr>
-          <w:rFonts w:ascii="Times New Roman" w:hAnsi="Times New Roman" w:cs="Times New Roman"/>
-          <w:color w:val="auto"/>
-          <w:sz w:val="24"/>
-          <w:szCs w:val="24"/>
-        </w:rPr>
-      </w:pPr>
-    </w:p>
-    <w:p>
-      <w:pPr>
-        <w:pStyle w:val="3"/>
+        <w:pStyle w:val="Ttulo2"/>
+        <w:rPr>
+          <w:rFonts w:ascii="Times New Roman" w:hAnsi="Times New Roman" w:cs="Times New Roman"/>
+          <w:color w:val="auto"/>
+          <w:sz w:val="24"/>
+          <w:szCs w:val="24"/>
+        </w:rPr>
+      </w:pPr>
+    </w:p>
+    <w:p>
+      <w:pPr>
+        <w:pStyle w:val="Ttulo2"/>
         <w:rPr>
           <w:rFonts w:ascii="Times New Roman" w:hAnsi="Times New Roman" w:cs="Times New Roman"/>
           <w:b/>
@@ -412,7 +342,7 @@
     </w:p>
     <w:p>
       <w:pPr>
-        <w:pStyle w:val="4"/>
+        <w:pStyle w:val="Ttulo3"/>
         <w:rPr>
           <w:rFonts w:ascii="Times New Roman" w:hAnsi="Times New Roman" w:cs="Times New Roman"/>
           <w:color w:val="auto"/>
@@ -424,9 +354,16 @@
           <w:rFonts w:ascii="Times New Roman" w:hAnsi="Times New Roman" w:cs="Times New Roman"/>
           <w:color w:val="auto"/>
         </w:rPr>
-        <w:t>1.1 Usabilidade</w:t>
+        <w:t>1.1 Usabilidad</w:t>
       </w:r>
       <w:bookmarkEnd w:id="1"/>
+      <w:r>
+        <w:rPr>
+          <w:rFonts w:ascii="Times New Roman" w:hAnsi="Times New Roman" w:cs="Times New Roman"/>
+          <w:color w:val="auto"/>
+        </w:rPr>
+        <w:t>e</w:t>
+      </w:r>
     </w:p>
     <w:p>
       <w:pPr>
@@ -442,34 +379,64 @@
     <w:p>
       <w:pPr>
         <w:rPr>
-          <w:rFonts w:hint="default" w:ascii="Times New Roman" w:hAnsi="Times New Roman" w:cs="Times New Roman"/>
-          <w:sz w:val="24"/>
-          <w:szCs w:val="24"/>
-          <w:lang w:val="en-US"/>
-        </w:rPr>
-      </w:pPr>
-      <w:r>
-        <w:rPr>
-          <w:rFonts w:ascii="Times New Roman" w:hAnsi="Times New Roman" w:cs="Times New Roman"/>
-          <w:sz w:val="24"/>
-          <w:szCs w:val="24"/>
-        </w:rPr>
-        <w:t>RNF  1 – Nome</w:t>
-      </w:r>
-      <w:r>
-        <w:rPr>
-          <w:rFonts w:hint="default" w:ascii="Times New Roman" w:hAnsi="Times New Roman" w:cs="Times New Roman"/>
-          <w:sz w:val="24"/>
-          <w:szCs w:val="24"/>
-          <w:lang w:val="en-US"/>
-        </w:rPr>
-        <w:t>: Acessibilidade Multiplataforma</w:t>
-      </w:r>
-    </w:p>
-    <w:p>
-      <w:pPr>
-        <w:rPr>
-          <w:rFonts w:hint="default" w:ascii="Times New Roman" w:hAnsi="Times New Roman" w:cs="Times New Roman"/>
+          <w:rFonts w:ascii="Times New Roman" w:hAnsi="Times New Roman" w:cs="Times New Roman"/>
+          <w:sz w:val="24"/>
+          <w:szCs w:val="24"/>
+          <w:lang w:val="en-US"/>
+        </w:rPr>
+      </w:pPr>
+      <w:r>
+        <w:rPr>
+          <w:rFonts w:ascii="Times New Roman" w:hAnsi="Times New Roman" w:cs="Times New Roman"/>
+          <w:sz w:val="24"/>
+          <w:szCs w:val="24"/>
+        </w:rPr>
+        <w:t>RNF  1 –</w:t>
+      </w:r>
+      <w:r>
+        <w:rPr>
+          <w:rFonts w:ascii="Times New Roman" w:hAnsi="Times New Roman" w:cs="Times New Roman"/>
+          <w:sz w:val="24"/>
+          <w:szCs w:val="24"/>
+        </w:rPr>
+        <w:t xml:space="preserve"> </w:t>
+      </w:r>
+      <w:proofErr w:type="spellStart"/>
+      <w:r>
+        <w:rPr>
+          <w:rFonts w:ascii="Times New Roman" w:hAnsi="Times New Roman" w:cs="Times New Roman"/>
+          <w:sz w:val="24"/>
+          <w:szCs w:val="24"/>
+          <w:lang w:val="en-US"/>
+        </w:rPr>
+        <w:t>Acessibilidade</w:t>
+      </w:r>
+      <w:proofErr w:type="spellEnd"/>
+      <w:r>
+        <w:rPr>
+          <w:rFonts w:ascii="Times New Roman" w:hAnsi="Times New Roman" w:cs="Times New Roman"/>
+          <w:sz w:val="24"/>
+          <w:szCs w:val="24"/>
+          <w:lang w:val="en-US"/>
+        </w:rPr>
+        <w:t xml:space="preserve"> </w:t>
+      </w:r>
+      <w:proofErr w:type="spellStart"/>
+      <w:r>
+        <w:rPr>
+          <w:rFonts w:ascii="Times New Roman" w:hAnsi="Times New Roman" w:cs="Times New Roman"/>
+          <w:sz w:val="24"/>
+          <w:szCs w:val="24"/>
+          <w:lang w:val="en-US"/>
+        </w:rPr>
+        <w:t>Multiplataforma</w:t>
+      </w:r>
+      <w:proofErr w:type="spellEnd"/>
+    </w:p>
+    <w:p>
+      <w:pPr>
+        <w:rPr>
+          <w:rFonts w:ascii="Times New Roman" w:hAnsi="Times New Roman" w:cs="Times New Roman"/>
           <w:sz w:val="24"/>
           <w:szCs w:val="24"/>
           <w:lang w:val="en-US"/>
@@ -485,12 +452,152 @@
       </w:r>
       <w:r>
         <w:rPr>
-          <w:rFonts w:hint="default" w:ascii="Times New Roman" w:hAnsi="Times New Roman" w:cs="Times New Roman"/>
-          <w:sz w:val="24"/>
-          <w:szCs w:val="24"/>
-          <w:lang w:val="en-US"/>
-        </w:rPr>
-        <w:t>O sistema deve ser acessível via navegador web e/ou aplicativo móvel.</w:t>
+          <w:rFonts w:ascii="Times New Roman" w:hAnsi="Times New Roman" w:cs="Times New Roman"/>
+          <w:sz w:val="24"/>
+          <w:szCs w:val="24"/>
+          <w:lang w:val="en-US"/>
+        </w:rPr>
+        <w:t xml:space="preserve">O </w:t>
+      </w:r>
+      <w:proofErr w:type="spellStart"/>
+      <w:r>
+        <w:rPr>
+          <w:rFonts w:ascii="Times New Roman" w:hAnsi="Times New Roman" w:cs="Times New Roman"/>
+          <w:sz w:val="24"/>
+          <w:szCs w:val="24"/>
+          <w:lang w:val="en-US"/>
+        </w:rPr>
+        <w:t>sistema</w:t>
+      </w:r>
+      <w:proofErr w:type="spellEnd"/>
+      <w:r>
+        <w:rPr>
+          <w:rFonts w:ascii="Times New Roman" w:hAnsi="Times New Roman" w:cs="Times New Roman"/>
+          <w:sz w:val="24"/>
+          <w:szCs w:val="24"/>
+          <w:lang w:val="en-US"/>
+        </w:rPr>
+        <w:t xml:space="preserve"> </w:t>
+      </w:r>
+      <w:proofErr w:type="spellStart"/>
+      <w:r>
+        <w:rPr>
+          <w:rFonts w:ascii="Times New Roman" w:hAnsi="Times New Roman" w:cs="Times New Roman"/>
+          <w:sz w:val="24"/>
+          <w:szCs w:val="24"/>
+          <w:lang w:val="en-US"/>
+        </w:rPr>
+        <w:t>deve</w:t>
+      </w:r>
+      <w:proofErr w:type="spellEnd"/>
+      <w:r>
+        <w:rPr>
+          <w:rFonts w:ascii="Times New Roman" w:hAnsi="Times New Roman" w:cs="Times New Roman"/>
+          <w:sz w:val="24"/>
+          <w:szCs w:val="24"/>
+          <w:lang w:val="en-US"/>
+        </w:rPr>
+        <w:t xml:space="preserve"> ser </w:t>
+      </w:r>
+      <w:proofErr w:type="spellStart"/>
+      <w:r>
+        <w:rPr>
+          <w:rFonts w:ascii="Times New Roman" w:hAnsi="Times New Roman" w:cs="Times New Roman"/>
+          <w:sz w:val="24"/>
+          <w:szCs w:val="24"/>
+          <w:lang w:val="en-US"/>
+        </w:rPr>
+        <w:t>acessível</w:t>
+      </w:r>
+      <w:proofErr w:type="spellEnd"/>
+      <w:r>
+        <w:rPr>
+          <w:rFonts w:ascii="Times New Roman" w:hAnsi="Times New Roman" w:cs="Times New Roman"/>
+          <w:sz w:val="24"/>
+          <w:szCs w:val="24"/>
+          <w:lang w:val="en-US"/>
+        </w:rPr>
+        <w:t xml:space="preserve"> via </w:t>
+      </w:r>
+      <w:proofErr w:type="spellStart"/>
+      <w:r>
+        <w:rPr>
+          <w:rFonts w:ascii="Times New Roman" w:hAnsi="Times New Roman" w:cs="Times New Roman"/>
+          <w:sz w:val="24"/>
+          <w:szCs w:val="24"/>
+          <w:lang w:val="en-US"/>
+        </w:rPr>
+        <w:t>navegador</w:t>
+      </w:r>
+      <w:proofErr w:type="spellEnd"/>
+      <w:r>
+        <w:rPr>
+          <w:rFonts w:ascii="Times New Roman" w:hAnsi="Times New Roman" w:cs="Times New Roman"/>
+          <w:sz w:val="24"/>
+          <w:szCs w:val="24"/>
+          <w:lang w:val="en-US"/>
+        </w:rPr>
+        <w:t xml:space="preserve"> web e/</w:t>
+      </w:r>
+      <w:proofErr w:type="spellStart"/>
+      <w:r>
+        <w:rPr>
+          <w:rFonts w:ascii="Times New Roman" w:hAnsi="Times New Roman" w:cs="Times New Roman"/>
+          <w:sz w:val="24"/>
+          <w:szCs w:val="24"/>
+          <w:lang w:val="en-US"/>
+        </w:rPr>
+        <w:t>ou</w:t>
+      </w:r>
+      <w:proofErr w:type="spellEnd"/>
+      <w:r>
+        <w:rPr>
+          <w:rFonts w:ascii="Times New Roman" w:hAnsi="Times New Roman" w:cs="Times New Roman"/>
+          <w:sz w:val="24"/>
+          <w:szCs w:val="24"/>
+          <w:lang w:val="en-US"/>
+        </w:rPr>
+        <w:t xml:space="preserve"> </w:t>
+      </w:r>
+      <w:proofErr w:type="spellStart"/>
+      <w:r>
+        <w:rPr>
+          <w:rFonts w:ascii="Times New Roman" w:hAnsi="Times New Roman" w:cs="Times New Roman"/>
+          <w:sz w:val="24"/>
+          <w:szCs w:val="24"/>
+          <w:lang w:val="en-US"/>
+        </w:rPr>
+        <w:t>aplicativo</w:t>
+      </w:r>
+      <w:proofErr w:type="spellEnd"/>
+      <w:r>
+        <w:rPr>
+          <w:rFonts w:ascii="Times New Roman" w:hAnsi="Times New Roman" w:cs="Times New Roman"/>
+          <w:sz w:val="24"/>
+          <w:szCs w:val="24"/>
+          <w:lang w:val="en-US"/>
+        </w:rPr>
+        <w:t xml:space="preserve"> </w:t>
+      </w:r>
+      <w:proofErr w:type="spellStart"/>
+      <w:r>
+        <w:rPr>
+          <w:rFonts w:ascii="Times New Roman" w:hAnsi="Times New Roman" w:cs="Times New Roman"/>
+          <w:sz w:val="24"/>
+          <w:szCs w:val="24"/>
+          <w:lang w:val="en-US"/>
+        </w:rPr>
+        <w:t>móvel</w:t>
+      </w:r>
+      <w:proofErr w:type="spellEnd"/>
+      <w:r>
+        <w:rPr>
+          <w:rFonts w:ascii="Times New Roman" w:hAnsi="Times New Roman" w:cs="Times New Roman"/>
+          <w:sz w:val="24"/>
+          <w:szCs w:val="24"/>
+          <w:lang w:val="en-US"/>
+        </w:rPr>
+        <w:t>.</w:t>
       </w:r>
     </w:p>
     <w:p>
@@ -506,34 +613,53 @@
     <w:p>
       <w:pPr>
         <w:rPr>
-          <w:rFonts w:hint="default" w:ascii="Times New Roman" w:hAnsi="Times New Roman" w:cs="Times New Roman"/>
-          <w:sz w:val="24"/>
-          <w:szCs w:val="24"/>
-          <w:lang w:val="en-US"/>
-        </w:rPr>
-      </w:pPr>
-      <w:r>
-        <w:rPr>
-          <w:rFonts w:ascii="Times New Roman" w:hAnsi="Times New Roman" w:cs="Times New Roman"/>
-          <w:sz w:val="24"/>
-          <w:szCs w:val="24"/>
-        </w:rPr>
-        <w:t>RNF 2 – Nome</w:t>
-      </w:r>
-      <w:r>
-        <w:rPr>
-          <w:rFonts w:hint="default" w:ascii="Times New Roman" w:hAnsi="Times New Roman" w:cs="Times New Roman"/>
-          <w:sz w:val="24"/>
-          <w:szCs w:val="24"/>
-          <w:lang w:val="en-US"/>
-        </w:rPr>
-        <w:t>: Interface Responsiva</w:t>
-      </w:r>
-    </w:p>
-    <w:p>
-      <w:pPr>
-        <w:rPr>
-          <w:rFonts w:hint="default" w:ascii="Times New Roman" w:hAnsi="Times New Roman" w:cs="Times New Roman"/>
+          <w:rFonts w:ascii="Times New Roman" w:hAnsi="Times New Roman" w:cs="Times New Roman"/>
+          <w:sz w:val="24"/>
+          <w:szCs w:val="24"/>
+          <w:lang w:val="en-US"/>
+        </w:rPr>
+      </w:pPr>
+      <w:r>
+        <w:rPr>
+          <w:rFonts w:ascii="Times New Roman" w:hAnsi="Times New Roman" w:cs="Times New Roman"/>
+          <w:sz w:val="24"/>
+          <w:szCs w:val="24"/>
+        </w:rPr>
+        <w:t>RNF 2 –</w:t>
+      </w:r>
+      <w:r>
+        <w:rPr>
+          <w:rFonts w:ascii="Times New Roman" w:hAnsi="Times New Roman" w:cs="Times New Roman"/>
+          <w:sz w:val="24"/>
+          <w:szCs w:val="24"/>
+        </w:rPr>
+        <w:t xml:space="preserve"> </w:t>
+      </w:r>
+      <w:r>
+        <w:rPr>
+          <w:rFonts w:ascii="Times New Roman" w:hAnsi="Times New Roman" w:cs="Times New Roman"/>
+          <w:sz w:val="24"/>
+          <w:szCs w:val="24"/>
+          <w:lang w:val="en-US"/>
+        </w:rPr>
+        <w:t xml:space="preserve">Interface </w:t>
+      </w:r>
+      <w:proofErr w:type="spellStart"/>
+      <w:r>
+        <w:rPr>
+          <w:rFonts w:ascii="Times New Roman" w:hAnsi="Times New Roman" w:cs="Times New Roman"/>
+          <w:sz w:val="24"/>
+          <w:szCs w:val="24"/>
+          <w:lang w:val="en-US"/>
+        </w:rPr>
+        <w:t>Responsiva</w:t>
+      </w:r>
+      <w:proofErr w:type="spellEnd"/>
+    </w:p>
+    <w:p>
+      <w:pPr>
+        <w:rPr>
+          <w:rFonts w:ascii="Times New Roman" w:hAnsi="Times New Roman" w:cs="Times New Roman"/>
           <w:sz w:val="24"/>
           <w:szCs w:val="24"/>
           <w:lang w:val="en-US"/>
@@ -549,12 +675,132 @@
       </w:r>
       <w:r>
         <w:rPr>
-          <w:rFonts w:hint="default" w:ascii="Times New Roman" w:hAnsi="Times New Roman" w:cs="Times New Roman"/>
-          <w:sz w:val="24"/>
-          <w:szCs w:val="24"/>
-          <w:lang w:val="en-US"/>
-        </w:rPr>
-        <w:t>O sistema deve ter uma interface simples, acessível e responsiva.</w:t>
+          <w:rFonts w:ascii="Times New Roman" w:hAnsi="Times New Roman" w:cs="Times New Roman"/>
+          <w:sz w:val="24"/>
+          <w:szCs w:val="24"/>
+          <w:lang w:val="en-US"/>
+        </w:rPr>
+        <w:t xml:space="preserve">O </w:t>
+      </w:r>
+      <w:proofErr w:type="spellStart"/>
+      <w:r>
+        <w:rPr>
+          <w:rFonts w:ascii="Times New Roman" w:hAnsi="Times New Roman" w:cs="Times New Roman"/>
+          <w:sz w:val="24"/>
+          <w:szCs w:val="24"/>
+          <w:lang w:val="en-US"/>
+        </w:rPr>
+        <w:t>sistema</w:t>
+      </w:r>
+      <w:proofErr w:type="spellEnd"/>
+      <w:r>
+        <w:rPr>
+          <w:rFonts w:ascii="Times New Roman" w:hAnsi="Times New Roman" w:cs="Times New Roman"/>
+          <w:sz w:val="24"/>
+          <w:szCs w:val="24"/>
+          <w:lang w:val="en-US"/>
+        </w:rPr>
+        <w:t xml:space="preserve"> </w:t>
+      </w:r>
+      <w:proofErr w:type="spellStart"/>
+      <w:r>
+        <w:rPr>
+          <w:rFonts w:ascii="Times New Roman" w:hAnsi="Times New Roman" w:cs="Times New Roman"/>
+          <w:sz w:val="24"/>
+          <w:szCs w:val="24"/>
+          <w:lang w:val="en-US"/>
+        </w:rPr>
+        <w:t>deve</w:t>
+      </w:r>
+      <w:proofErr w:type="spellEnd"/>
+      <w:r>
+        <w:rPr>
+          <w:rFonts w:ascii="Times New Roman" w:hAnsi="Times New Roman" w:cs="Times New Roman"/>
+          <w:sz w:val="24"/>
+          <w:szCs w:val="24"/>
+          <w:lang w:val="en-US"/>
+        </w:rPr>
+        <w:t xml:space="preserve"> </w:t>
+      </w:r>
+      <w:proofErr w:type="spellStart"/>
+      <w:r>
+        <w:rPr>
+          <w:rFonts w:ascii="Times New Roman" w:hAnsi="Times New Roman" w:cs="Times New Roman"/>
+          <w:sz w:val="24"/>
+          <w:szCs w:val="24"/>
+          <w:lang w:val="en-US"/>
+        </w:rPr>
+        <w:t>ter</w:t>
+      </w:r>
+      <w:proofErr w:type="spellEnd"/>
+      <w:r>
+        <w:rPr>
+          <w:rFonts w:ascii="Times New Roman" w:hAnsi="Times New Roman" w:cs="Times New Roman"/>
+          <w:sz w:val="24"/>
+          <w:szCs w:val="24"/>
+          <w:lang w:val="en-US"/>
+        </w:rPr>
+        <w:t xml:space="preserve"> </w:t>
+      </w:r>
+      <w:proofErr w:type="spellStart"/>
+      <w:r>
+        <w:rPr>
+          <w:rFonts w:ascii="Times New Roman" w:hAnsi="Times New Roman" w:cs="Times New Roman"/>
+          <w:sz w:val="24"/>
+          <w:szCs w:val="24"/>
+          <w:lang w:val="en-US"/>
+        </w:rPr>
+        <w:t>uma</w:t>
+      </w:r>
+      <w:proofErr w:type="spellEnd"/>
+      <w:r>
+        <w:rPr>
+          <w:rFonts w:ascii="Times New Roman" w:hAnsi="Times New Roman" w:cs="Times New Roman"/>
+          <w:sz w:val="24"/>
+          <w:szCs w:val="24"/>
+          <w:lang w:val="en-US"/>
+        </w:rPr>
+        <w:t xml:space="preserve"> interface simples, </w:t>
+      </w:r>
+      <w:proofErr w:type="spellStart"/>
+      <w:r>
+        <w:rPr>
+          <w:rFonts w:ascii="Times New Roman" w:hAnsi="Times New Roman" w:cs="Times New Roman"/>
+          <w:sz w:val="24"/>
+          <w:szCs w:val="24"/>
+          <w:lang w:val="en-US"/>
+        </w:rPr>
+        <w:t>acessível</w:t>
+      </w:r>
+      <w:proofErr w:type="spellEnd"/>
+      <w:r>
+        <w:rPr>
+          <w:rFonts w:ascii="Times New Roman" w:hAnsi="Times New Roman" w:cs="Times New Roman"/>
+          <w:sz w:val="24"/>
+          <w:szCs w:val="24"/>
+          <w:lang w:val="en-US"/>
+        </w:rPr>
+        <w:t xml:space="preserve"> e </w:t>
+      </w:r>
+      <w:proofErr w:type="spellStart"/>
+      <w:r>
+        <w:rPr>
+          <w:rFonts w:ascii="Times New Roman" w:hAnsi="Times New Roman" w:cs="Times New Roman"/>
+          <w:sz w:val="24"/>
+          <w:szCs w:val="24"/>
+          <w:lang w:val="en-US"/>
+        </w:rPr>
+        <w:t>responsiva</w:t>
+      </w:r>
+      <w:proofErr w:type="spellEnd"/>
+      <w:r>
+        <w:rPr>
+          <w:rFonts w:ascii="Times New Roman" w:hAnsi="Times New Roman" w:cs="Times New Roman"/>
+          <w:sz w:val="24"/>
+          <w:szCs w:val="24"/>
+          <w:lang w:val="en-US"/>
+        </w:rPr>
+        <w:t>.</w:t>
       </w:r>
     </w:p>
     <w:p>
@@ -569,7 +815,7 @@
     </w:p>
     <w:p>
       <w:pPr>
-        <w:pStyle w:val="4"/>
+        <w:pStyle w:val="Ttulo3"/>
         <w:rPr>
           <w:rFonts w:ascii="Times New Roman" w:hAnsi="Times New Roman" w:cs="Times New Roman"/>
           <w:color w:val="auto"/>
@@ -610,39 +856,48 @@
           <w:sz w:val="24"/>
           <w:szCs w:val="24"/>
         </w:rPr>
-        <w:t>RNF 3 – Nome: Tempo de Resposta</w:t>
-      </w:r>
-      <w:r>
-        <w:rPr>
-          <w:rFonts w:ascii="Times New Roman" w:hAnsi="Times New Roman" w:cs="Times New Roman"/>
-          <w:sz w:val="24"/>
-          <w:szCs w:val="24"/>
-        </w:rPr>
-        <w:br w:type="textWrapping"/>
-      </w:r>
-      <w:r>
-        <w:rPr>
-          <w:rFonts w:ascii="Times New Roman" w:hAnsi="Times New Roman" w:cs="Times New Roman"/>
-          <w:sz w:val="24"/>
-          <w:szCs w:val="24"/>
-        </w:rPr>
+        <w:t>RNF 3 –</w:t>
+      </w:r>
+      <w:r>
+        <w:rPr>
+          <w:rFonts w:ascii="Times New Roman" w:hAnsi="Times New Roman" w:cs="Times New Roman"/>
+          <w:sz w:val="24"/>
+          <w:szCs w:val="24"/>
+        </w:rPr>
+        <w:t xml:space="preserve"> </w:t>
+      </w:r>
+      <w:r>
+        <w:rPr>
+          <w:rFonts w:ascii="Times New Roman" w:hAnsi="Times New Roman" w:cs="Times New Roman"/>
+          <w:sz w:val="24"/>
+          <w:szCs w:val="24"/>
+        </w:rPr>
+        <w:t>Tempo de Resposta</w:t>
+      </w:r>
+      <w:r>
+        <w:rPr>
+          <w:rFonts w:ascii="Times New Roman" w:hAnsi="Times New Roman" w:cs="Times New Roman"/>
+          <w:sz w:val="24"/>
+          <w:szCs w:val="24"/>
+        </w:rPr>
+        <w:br/>
         <w:t>Descrição: O tempo de resposta das operações não deve ultrapassar 3 segundos.</w:t>
       </w:r>
     </w:p>
     <w:p>
       <w:pPr>
-        <w:pStyle w:val="5"/>
-        <w:rPr>
-          <w:rFonts w:ascii="Times New Roman" w:hAnsi="Times New Roman" w:cs="Times New Roman"/>
-          <w:color w:val="auto"/>
-          <w:sz w:val="24"/>
-          <w:szCs w:val="24"/>
-        </w:rPr>
-      </w:pPr>
-    </w:p>
-    <w:p>
-      <w:pPr>
-        <w:pStyle w:val="4"/>
+        <w:pStyle w:val="Ttulo4"/>
+        <w:rPr>
+          <w:rFonts w:ascii="Times New Roman" w:hAnsi="Times New Roman" w:cs="Times New Roman"/>
+          <w:color w:val="auto"/>
+          <w:sz w:val="24"/>
+          <w:szCs w:val="24"/>
+        </w:rPr>
+      </w:pPr>
+    </w:p>
+    <w:p>
+      <w:pPr>
+        <w:pStyle w:val="Ttulo3"/>
         <w:rPr>
           <w:rFonts w:ascii="Times New Roman" w:hAnsi="Times New Roman" w:cs="Times New Roman"/>
           <w:color w:val="auto"/>
@@ -660,45 +915,54 @@
     </w:p>
     <w:p>
       <w:pPr>
-        <w:pStyle w:val="5"/>
-        <w:rPr>
-          <w:rFonts w:ascii="Times New Roman" w:hAnsi="Times New Roman" w:cs="Times New Roman"/>
-          <w:color w:val="auto"/>
-          <w:sz w:val="24"/>
-          <w:szCs w:val="24"/>
-        </w:rPr>
-      </w:pPr>
-    </w:p>
-    <w:p>
-      <w:pPr>
-        <w:rPr>
-          <w:rFonts w:ascii="Times New Roman" w:hAnsi="Times New Roman" w:cs="Times New Roman"/>
-          <w:sz w:val="24"/>
-          <w:szCs w:val="24"/>
-        </w:rPr>
-      </w:pPr>
-      <w:r>
-        <w:rPr>
-          <w:rFonts w:ascii="Times New Roman" w:hAnsi="Times New Roman" w:cs="Times New Roman"/>
-          <w:sz w:val="24"/>
-          <w:szCs w:val="24"/>
-        </w:rPr>
-        <w:t>RNF 4 – Nome: Disponibilidade</w:t>
-      </w:r>
-      <w:r>
-        <w:rPr>
-          <w:rFonts w:ascii="Times New Roman" w:hAnsi="Times New Roman" w:cs="Times New Roman"/>
-          <w:sz w:val="24"/>
-          <w:szCs w:val="24"/>
-        </w:rPr>
-        <w:br w:type="textWrapping"/>
-      </w:r>
-      <w:r>
-        <w:rPr>
-          <w:rFonts w:ascii="Times New Roman" w:hAnsi="Times New Roman" w:cs="Times New Roman"/>
-          <w:sz w:val="24"/>
-          <w:szCs w:val="24"/>
-        </w:rPr>
+        <w:pStyle w:val="Ttulo4"/>
+        <w:rPr>
+          <w:rFonts w:ascii="Times New Roman" w:hAnsi="Times New Roman" w:cs="Times New Roman"/>
+          <w:color w:val="auto"/>
+          <w:sz w:val="24"/>
+          <w:szCs w:val="24"/>
+        </w:rPr>
+      </w:pPr>
+    </w:p>
+    <w:p>
+      <w:pPr>
+        <w:rPr>
+          <w:rFonts w:ascii="Times New Roman" w:hAnsi="Times New Roman" w:cs="Times New Roman"/>
+          <w:sz w:val="24"/>
+          <w:szCs w:val="24"/>
+        </w:rPr>
+      </w:pPr>
+      <w:r>
+        <w:rPr>
+          <w:rFonts w:ascii="Times New Roman" w:hAnsi="Times New Roman" w:cs="Times New Roman"/>
+          <w:sz w:val="24"/>
+          <w:szCs w:val="24"/>
+        </w:rPr>
+        <w:t>RNF 4 –</w:t>
+      </w:r>
+      <w:r>
+        <w:rPr>
+          <w:rFonts w:ascii="Times New Roman" w:hAnsi="Times New Roman" w:cs="Times New Roman"/>
+          <w:sz w:val="24"/>
+          <w:szCs w:val="24"/>
+        </w:rPr>
+        <w:t xml:space="preserve"> </w:t>
+      </w:r>
+      <w:r>
+        <w:rPr>
+          <w:rFonts w:ascii="Times New Roman" w:hAnsi="Times New Roman" w:cs="Times New Roman"/>
+          <w:sz w:val="24"/>
+          <w:szCs w:val="24"/>
+        </w:rPr>
+        <w:t>Disponibilidade</w:t>
+      </w:r>
+      <w:r>
+        <w:rPr>
+          <w:rFonts w:ascii="Times New Roman" w:hAnsi="Times New Roman" w:cs="Times New Roman"/>
+          <w:sz w:val="24"/>
+          <w:szCs w:val="24"/>
+        </w:rPr>
+        <w:br/>
         <w:t>Descrição: O sistema deve estar disponível 99% do tempo, com exceção de manutenções programadas.</w:t>
       </w:r>
     </w:p>
@@ -714,7 +978,7 @@
     </w:p>
     <w:p>
       <w:pPr>
-        <w:pStyle w:val="4"/>
+        <w:pStyle w:val="Ttulo3"/>
         <w:rPr>
           <w:rFonts w:ascii="Times New Roman" w:hAnsi="Times New Roman" w:cs="Times New Roman"/>
           <w:color w:val="auto"/>
@@ -757,7 +1021,7 @@
       </w:r>
       <w:r>
         <w:rPr>
-          <w:rFonts w:hint="default" w:ascii="Times New Roman" w:hAnsi="Times New Roman" w:cs="Times New Roman"/>
+          <w:rFonts w:ascii="Times New Roman" w:hAnsi="Times New Roman" w:cs="Times New Roman"/>
           <w:sz w:val="24"/>
           <w:szCs w:val="24"/>
           <w:lang w:val="en-US"/>
@@ -770,42 +1034,84 @@
           <w:sz w:val="24"/>
           <w:szCs w:val="24"/>
         </w:rPr>
-        <w:t xml:space="preserve"> – Nome: Compatibilidade com </w:t>
-      </w:r>
-      <w:r>
-        <w:rPr>
-          <w:rFonts w:hint="default" w:ascii="Times New Roman" w:hAnsi="Times New Roman" w:cs="Times New Roman"/>
-          <w:sz w:val="24"/>
-          <w:szCs w:val="24"/>
-          <w:lang w:val="en-US"/>
-        </w:rPr>
-        <w:t>diferentes Sistema Operacionais</w:t>
-      </w:r>
-      <w:r>
-        <w:rPr>
-          <w:rFonts w:ascii="Times New Roman" w:hAnsi="Times New Roman" w:cs="Times New Roman"/>
-          <w:sz w:val="24"/>
-          <w:szCs w:val="24"/>
-        </w:rPr>
-        <w:br w:type="textWrapping"/>
-      </w:r>
-      <w:r>
-        <w:rPr>
-          <w:rFonts w:ascii="Times New Roman" w:hAnsi="Times New Roman" w:cs="Times New Roman"/>
-          <w:sz w:val="24"/>
-          <w:szCs w:val="24"/>
-        </w:rPr>
+        <w:t xml:space="preserve"> –</w:t>
+      </w:r>
+      <w:r>
+        <w:rPr>
+          <w:rFonts w:ascii="Times New Roman" w:hAnsi="Times New Roman" w:cs="Times New Roman"/>
+          <w:sz w:val="24"/>
+          <w:szCs w:val="24"/>
+        </w:rPr>
+        <w:t xml:space="preserve"> </w:t>
+      </w:r>
+      <w:r>
+        <w:rPr>
+          <w:rFonts w:ascii="Times New Roman" w:hAnsi="Times New Roman" w:cs="Times New Roman"/>
+          <w:sz w:val="24"/>
+          <w:szCs w:val="24"/>
+        </w:rPr>
+        <w:t xml:space="preserve">Compatibilidade com </w:t>
+      </w:r>
+      <w:proofErr w:type="spellStart"/>
+      <w:r>
+        <w:rPr>
+          <w:rFonts w:ascii="Times New Roman" w:hAnsi="Times New Roman" w:cs="Times New Roman"/>
+          <w:sz w:val="24"/>
+          <w:szCs w:val="24"/>
+          <w:lang w:val="en-US"/>
+        </w:rPr>
+        <w:t>diferentes</w:t>
+      </w:r>
+      <w:proofErr w:type="spellEnd"/>
+      <w:r>
+        <w:rPr>
+          <w:rFonts w:ascii="Times New Roman" w:hAnsi="Times New Roman" w:cs="Times New Roman"/>
+          <w:sz w:val="24"/>
+          <w:szCs w:val="24"/>
+          <w:lang w:val="en-US"/>
+        </w:rPr>
+        <w:t xml:space="preserve"> Sistema </w:t>
+      </w:r>
+      <w:proofErr w:type="spellStart"/>
+      <w:r>
+        <w:rPr>
+          <w:rFonts w:ascii="Times New Roman" w:hAnsi="Times New Roman" w:cs="Times New Roman"/>
+          <w:sz w:val="24"/>
+          <w:szCs w:val="24"/>
+          <w:lang w:val="en-US"/>
+        </w:rPr>
+        <w:t>Operacionais</w:t>
+      </w:r>
+      <w:proofErr w:type="spellEnd"/>
+      <w:r>
+        <w:rPr>
+          <w:rFonts w:ascii="Times New Roman" w:hAnsi="Times New Roman" w:cs="Times New Roman"/>
+          <w:sz w:val="24"/>
+          <w:szCs w:val="24"/>
+        </w:rPr>
+        <w:br/>
         <w:t xml:space="preserve">Descrição: O sistema deve ser compatível com os principais </w:t>
       </w:r>
       <w:r>
         <w:rPr>
-          <w:rFonts w:hint="default" w:ascii="Times New Roman" w:hAnsi="Times New Roman" w:cs="Times New Roman"/>
-          <w:sz w:val="24"/>
-          <w:szCs w:val="24"/>
-          <w:lang w:val="en-US"/>
-        </w:rPr>
-        <w:t>Sistemas Operacionais</w:t>
-      </w:r>
+          <w:rFonts w:ascii="Times New Roman" w:hAnsi="Times New Roman" w:cs="Times New Roman"/>
+          <w:sz w:val="24"/>
+          <w:szCs w:val="24"/>
+          <w:lang w:val="en-US"/>
+        </w:rPr>
+        <w:t xml:space="preserve">Sistemas </w:t>
+      </w:r>
+      <w:proofErr w:type="spellStart"/>
+      <w:r>
+        <w:rPr>
+          <w:rFonts w:ascii="Times New Roman" w:hAnsi="Times New Roman" w:cs="Times New Roman"/>
+          <w:sz w:val="24"/>
+          <w:szCs w:val="24"/>
+          <w:lang w:val="en-US"/>
+        </w:rPr>
+        <w:t>Operacionais</w:t>
+      </w:r>
+      <w:proofErr w:type="spellEnd"/>
       <w:r>
         <w:rPr>
           <w:rFonts w:ascii="Times New Roman" w:hAnsi="Times New Roman" w:cs="Times New Roman"/>
@@ -816,7 +1122,7 @@
       </w:r>
       <w:r>
         <w:rPr>
-          <w:rFonts w:hint="default" w:ascii="Times New Roman" w:hAnsi="Times New Roman" w:cs="Times New Roman"/>
+          <w:rFonts w:ascii="Times New Roman" w:hAnsi="Times New Roman" w:cs="Times New Roman"/>
           <w:sz w:val="24"/>
           <w:szCs w:val="24"/>
           <w:lang w:val="en-US"/>
@@ -835,15 +1141,15 @@
     <w:p>
       <w:pPr>
         <w:rPr>
-          <w:rFonts w:ascii="SimSun" w:hAnsi="SimSun" w:eastAsia="SimSun" w:cs="SimSun"/>
-          <w:sz w:val="24"/>
-          <w:szCs w:val="24"/>
-        </w:rPr>
-      </w:pPr>
-    </w:p>
-    <w:p>
-      <w:pPr>
-        <w:pStyle w:val="3"/>
+          <w:rFonts w:ascii="SimSun" w:eastAsia="SimSun" w:hAnsi="SimSun" w:cs="SimSun"/>
+          <w:sz w:val="24"/>
+          <w:szCs w:val="24"/>
+        </w:rPr>
+      </w:pPr>
+    </w:p>
+    <w:p>
+      <w:pPr>
+        <w:pStyle w:val="Ttulo2"/>
         <w:rPr>
           <w:rFonts w:ascii="Times New Roman" w:hAnsi="Times New Roman" w:cs="Times New Roman"/>
           <w:b/>
@@ -867,18 +1173,18 @@
     </w:p>
     <w:p>
       <w:pPr>
-        <w:pStyle w:val="5"/>
-        <w:rPr>
-          <w:rFonts w:ascii="Times New Roman" w:hAnsi="Times New Roman" w:cs="Times New Roman"/>
-          <w:color w:val="auto"/>
-          <w:sz w:val="24"/>
-          <w:szCs w:val="24"/>
-        </w:rPr>
-      </w:pPr>
-    </w:p>
-    <w:p>
-      <w:pPr>
-        <w:pStyle w:val="4"/>
+        <w:pStyle w:val="Ttulo4"/>
+        <w:rPr>
+          <w:rFonts w:ascii="Times New Roman" w:hAnsi="Times New Roman" w:cs="Times New Roman"/>
+          <w:color w:val="auto"/>
+          <w:sz w:val="24"/>
+          <w:szCs w:val="24"/>
+        </w:rPr>
+      </w:pPr>
+    </w:p>
+    <w:p>
+      <w:pPr>
+        <w:pStyle w:val="Ttulo3"/>
         <w:rPr>
           <w:rFonts w:ascii="Times New Roman" w:hAnsi="Times New Roman" w:cs="Times New Roman"/>
           <w:color w:val="auto"/>
@@ -921,7 +1227,7 @@
       </w:r>
       <w:r>
         <w:rPr>
-          <w:rFonts w:hint="default" w:ascii="Times New Roman" w:hAnsi="Times New Roman" w:cs="Times New Roman"/>
+          <w:rFonts w:ascii="Times New Roman" w:hAnsi="Times New Roman" w:cs="Times New Roman"/>
           <w:sz w:val="24"/>
           <w:szCs w:val="24"/>
           <w:lang w:val="en-US"/>
@@ -934,70 +1240,113 @@
           <w:sz w:val="24"/>
           <w:szCs w:val="24"/>
         </w:rPr>
-        <w:t xml:space="preserve"> – Nome</w:t>
-      </w:r>
-      <w:r>
-        <w:rPr>
-          <w:rFonts w:hint="default" w:ascii="Times New Roman" w:hAnsi="Times New Roman" w:cs="Times New Roman"/>
-          <w:sz w:val="24"/>
-          <w:szCs w:val="24"/>
-          <w:lang w:val="en-US"/>
-        </w:rPr>
-        <w:t>:</w:t>
-      </w:r>
-      <w:r>
-        <w:rPr>
-          <w:rFonts w:ascii="Times New Roman" w:hAnsi="Times New Roman" w:cs="Times New Roman"/>
-          <w:sz w:val="24"/>
-          <w:szCs w:val="24"/>
-        </w:rPr>
-        <w:t xml:space="preserve"> Fácil Manutenção</w:t>
-      </w:r>
-      <w:r>
-        <w:rPr>
-          <w:rFonts w:ascii="Times New Roman" w:hAnsi="Times New Roman" w:cs="Times New Roman"/>
-          <w:sz w:val="24"/>
-          <w:szCs w:val="24"/>
-        </w:rPr>
-        <w:br w:type="textWrapping"/>
-      </w:r>
-      <w:r>
-        <w:rPr>
-          <w:rFonts w:ascii="Times New Roman" w:hAnsi="Times New Roman" w:cs="Times New Roman"/>
-          <w:sz w:val="24"/>
-          <w:szCs w:val="24"/>
-        </w:rPr>
+        <w:t xml:space="preserve"> – Fácil Manutenção</w:t>
+      </w:r>
+      <w:r>
+        <w:rPr>
+          <w:rFonts w:ascii="Times New Roman" w:hAnsi="Times New Roman" w:cs="Times New Roman"/>
+          <w:sz w:val="24"/>
+          <w:szCs w:val="24"/>
+        </w:rPr>
+        <w:br/>
         <w:t xml:space="preserve">Descrição: O sistema deve ser desenvolvido </w:t>
       </w:r>
-      <w:r>
-        <w:rPr>
-          <w:rFonts w:hint="default" w:ascii="Times New Roman" w:hAnsi="Times New Roman" w:cs="Times New Roman"/>
-          <w:sz w:val="24"/>
-          <w:szCs w:val="24"/>
-          <w:lang w:val="en-US"/>
-        </w:rPr>
-        <w:t xml:space="preserve">visando uma </w:t>
-      </w:r>
-      <w:r>
-        <w:rPr>
-          <w:rFonts w:ascii="Times New Roman" w:hAnsi="Times New Roman" w:cs="Times New Roman"/>
-          <w:sz w:val="24"/>
-          <w:szCs w:val="24"/>
-        </w:rPr>
-        <w:t>fácil manutenção (ex: JavaScript, Python, etc.).</w:t>
-      </w:r>
-      <w:r>
-        <w:rPr>
-          <w:rFonts w:ascii="SimSun" w:hAnsi="SimSun" w:eastAsia="SimSun" w:cs="SimSun"/>
-          <w:sz w:val="24"/>
-          <w:szCs w:val="24"/>
-        </w:rPr>
-        <w:br w:type="textWrapping"/>
-      </w:r>
-    </w:p>
-    <w:p>
-      <w:pPr>
-        <w:pStyle w:val="4"/>
+      <w:proofErr w:type="spellStart"/>
+      <w:r>
+        <w:rPr>
+          <w:rFonts w:ascii="Times New Roman" w:hAnsi="Times New Roman" w:cs="Times New Roman"/>
+          <w:sz w:val="24"/>
+          <w:szCs w:val="24"/>
+          <w:lang w:val="en-US"/>
+        </w:rPr>
+        <w:t>visando</w:t>
+      </w:r>
+      <w:proofErr w:type="spellEnd"/>
+      <w:r>
+        <w:rPr>
+          <w:rFonts w:ascii="Times New Roman" w:hAnsi="Times New Roman" w:cs="Times New Roman"/>
+          <w:sz w:val="24"/>
+          <w:szCs w:val="24"/>
+          <w:lang w:val="en-US"/>
+        </w:rPr>
+        <w:t xml:space="preserve"> </w:t>
+      </w:r>
+      <w:proofErr w:type="spellStart"/>
+      <w:r>
+        <w:rPr>
+          <w:rFonts w:ascii="Times New Roman" w:hAnsi="Times New Roman" w:cs="Times New Roman"/>
+          <w:sz w:val="24"/>
+          <w:szCs w:val="24"/>
+          <w:lang w:val="en-US"/>
+        </w:rPr>
+        <w:t>uma</w:t>
+      </w:r>
+      <w:proofErr w:type="spellEnd"/>
+      <w:r>
+        <w:rPr>
+          <w:rFonts w:ascii="Times New Roman" w:hAnsi="Times New Roman" w:cs="Times New Roman"/>
+          <w:sz w:val="24"/>
+          <w:szCs w:val="24"/>
+          <w:lang w:val="en-US"/>
+        </w:rPr>
+        <w:t xml:space="preserve"> </w:t>
+      </w:r>
+      <w:r>
+        <w:rPr>
+          <w:rFonts w:ascii="Times New Roman" w:hAnsi="Times New Roman" w:cs="Times New Roman"/>
+          <w:sz w:val="24"/>
+          <w:szCs w:val="24"/>
+        </w:rPr>
+        <w:t>fácil manutenção (</w:t>
+      </w:r>
+      <w:proofErr w:type="spellStart"/>
+      <w:r>
+        <w:rPr>
+          <w:rFonts w:ascii="Times New Roman" w:hAnsi="Times New Roman" w:cs="Times New Roman"/>
+          <w:sz w:val="24"/>
+          <w:szCs w:val="24"/>
+        </w:rPr>
+        <w:t>ex</w:t>
+      </w:r>
+      <w:proofErr w:type="spellEnd"/>
+      <w:r>
+        <w:rPr>
+          <w:rFonts w:ascii="Times New Roman" w:hAnsi="Times New Roman" w:cs="Times New Roman"/>
+          <w:sz w:val="24"/>
+          <w:szCs w:val="24"/>
+        </w:rPr>
+        <w:t xml:space="preserve">: </w:t>
+      </w:r>
+      <w:proofErr w:type="spellStart"/>
+      <w:r>
+        <w:rPr>
+          <w:rFonts w:ascii="Times New Roman" w:hAnsi="Times New Roman" w:cs="Times New Roman"/>
+          <w:sz w:val="24"/>
+          <w:szCs w:val="24"/>
+        </w:rPr>
+        <w:t>JavaScript</w:t>
+      </w:r>
+      <w:proofErr w:type="spellEnd"/>
+      <w:r>
+        <w:rPr>
+          <w:rFonts w:ascii="Times New Roman" w:hAnsi="Times New Roman" w:cs="Times New Roman"/>
+          <w:sz w:val="24"/>
+          <w:szCs w:val="24"/>
+        </w:rPr>
+        <w:t>, Python, etc.).</w:t>
+      </w:r>
+      <w:r>
+        <w:rPr>
+          <w:rFonts w:ascii="SimSun" w:eastAsia="SimSun" w:hAnsi="SimSun" w:cs="SimSun"/>
+          <w:sz w:val="24"/>
+          <w:szCs w:val="24"/>
+        </w:rPr>
+        <w:br/>
+      </w:r>
+    </w:p>
+    <w:p>
+      <w:pPr>
+        <w:pStyle w:val="Ttulo3"/>
         <w:rPr>
           <w:rFonts w:ascii="Times New Roman" w:hAnsi="Times New Roman" w:cs="Times New Roman"/>
           <w:color w:val="auto"/>
@@ -1015,18 +1364,18 @@
     </w:p>
     <w:p>
       <w:pPr>
-        <w:pStyle w:val="5"/>
-        <w:rPr>
-          <w:rFonts w:ascii="Times New Roman" w:hAnsi="Times New Roman" w:cs="Times New Roman"/>
-          <w:color w:val="auto"/>
-          <w:sz w:val="24"/>
-          <w:szCs w:val="24"/>
-        </w:rPr>
-      </w:pPr>
-    </w:p>
-    <w:p>
-      <w:pPr>
-        <w:pStyle w:val="4"/>
+        <w:pStyle w:val="Ttulo4"/>
+        <w:rPr>
+          <w:rFonts w:ascii="Times New Roman" w:hAnsi="Times New Roman" w:cs="Times New Roman"/>
+          <w:color w:val="auto"/>
+          <w:sz w:val="24"/>
+          <w:szCs w:val="24"/>
+        </w:rPr>
+      </w:pPr>
+    </w:p>
+    <w:p>
+      <w:pPr>
+        <w:pStyle w:val="Ttulo3"/>
         <w:rPr>
           <w:rFonts w:ascii="Times New Roman" w:hAnsi="Times New Roman" w:cs="Times New Roman"/>
           <w:color w:val="auto"/>
@@ -1044,17 +1393,17 @@
     </w:p>
     <w:p>
       <w:pPr>
-        <w:pStyle w:val="4"/>
-        <w:rPr>
-          <w:rFonts w:ascii="Times New Roman" w:hAnsi="Times New Roman" w:cs="Times New Roman"/>
-          <w:color w:val="auto"/>
-        </w:rPr>
-      </w:pPr>
-    </w:p>
-    <w:p>
-      <w:pPr>
-        <w:rPr>
-          <w:rFonts w:hint="default" w:ascii="Times New Roman" w:hAnsi="Times New Roman" w:cs="Times New Roman"/>
+        <w:pStyle w:val="Ttulo3"/>
+        <w:rPr>
+          <w:rFonts w:ascii="Times New Roman" w:hAnsi="Times New Roman" w:cs="Times New Roman"/>
+          <w:color w:val="auto"/>
+        </w:rPr>
+      </w:pPr>
+    </w:p>
+    <w:p>
+      <w:pPr>
+        <w:rPr>
+          <w:rFonts w:ascii="Times New Roman" w:hAnsi="Times New Roman" w:cs="Times New Roman"/>
           <w:sz w:val="24"/>
           <w:szCs w:val="24"/>
           <w:lang w:val="en-US"/>
@@ -1070,7 +1419,7 @@
       </w:r>
       <w:r>
         <w:rPr>
-          <w:rFonts w:hint="default" w:ascii="Times New Roman" w:hAnsi="Times New Roman" w:cs="Times New Roman"/>
+          <w:rFonts w:ascii="Times New Roman" w:hAnsi="Times New Roman" w:cs="Times New Roman"/>
           <w:sz w:val="24"/>
           <w:szCs w:val="24"/>
           <w:lang w:val="en-US"/>
@@ -1083,54 +1432,128 @@
           <w:sz w:val="24"/>
           <w:szCs w:val="24"/>
         </w:rPr>
-        <w:t xml:space="preserve"> – Nome: </w:t>
-      </w:r>
-      <w:r>
-        <w:rPr>
-          <w:rFonts w:hint="default" w:ascii="Times New Roman" w:hAnsi="Times New Roman" w:cs="Times New Roman"/>
-          <w:sz w:val="24"/>
-          <w:szCs w:val="24"/>
-          <w:lang w:val="en-US"/>
-        </w:rPr>
-        <w:t>Funcionamento padronizado</w:t>
-      </w:r>
-      <w:r>
-        <w:rPr>
-          <w:rFonts w:ascii="Times New Roman" w:hAnsi="Times New Roman" w:cs="Times New Roman"/>
-          <w:sz w:val="24"/>
-          <w:szCs w:val="24"/>
-        </w:rPr>
-        <w:br w:type="textWrapping"/>
-      </w:r>
-      <w:r>
-        <w:rPr>
-          <w:rFonts w:ascii="Times New Roman" w:hAnsi="Times New Roman" w:cs="Times New Roman"/>
-          <w:sz w:val="24"/>
-          <w:szCs w:val="24"/>
-        </w:rPr>
+        <w:t xml:space="preserve"> – </w:t>
+      </w:r>
+      <w:proofErr w:type="spellStart"/>
+      <w:r>
+        <w:rPr>
+          <w:rFonts w:ascii="Times New Roman" w:hAnsi="Times New Roman" w:cs="Times New Roman"/>
+          <w:sz w:val="24"/>
+          <w:szCs w:val="24"/>
+          <w:lang w:val="en-US"/>
+        </w:rPr>
+        <w:t>Funcionamento</w:t>
+      </w:r>
+      <w:proofErr w:type="spellEnd"/>
+      <w:r>
+        <w:rPr>
+          <w:rFonts w:ascii="Times New Roman" w:hAnsi="Times New Roman" w:cs="Times New Roman"/>
+          <w:sz w:val="24"/>
+          <w:szCs w:val="24"/>
+          <w:lang w:val="en-US"/>
+        </w:rPr>
+        <w:t xml:space="preserve"> </w:t>
+      </w:r>
+      <w:proofErr w:type="spellStart"/>
+      <w:r>
+        <w:rPr>
+          <w:rFonts w:ascii="Times New Roman" w:hAnsi="Times New Roman" w:cs="Times New Roman"/>
+          <w:sz w:val="24"/>
+          <w:szCs w:val="24"/>
+          <w:lang w:val="en-US"/>
+        </w:rPr>
+        <w:t>padronizado</w:t>
+      </w:r>
+      <w:proofErr w:type="spellEnd"/>
+      <w:r>
+        <w:rPr>
+          <w:rFonts w:ascii="Times New Roman" w:hAnsi="Times New Roman" w:cs="Times New Roman"/>
+          <w:sz w:val="24"/>
+          <w:szCs w:val="24"/>
+        </w:rPr>
+        <w:br/>
         <w:t xml:space="preserve">Descrição: O sistema deve </w:t>
       </w:r>
       <w:r>
         <w:rPr>
-          <w:rFonts w:hint="default" w:ascii="Times New Roman" w:hAnsi="Times New Roman" w:cs="Times New Roman"/>
-          <w:sz w:val="24"/>
-          <w:szCs w:val="24"/>
-          <w:lang w:val="en-US"/>
-        </w:rPr>
-        <w:t>ser executado de forma padronizada e lógica.</w:t>
-      </w:r>
-    </w:p>
-    <w:p>
-      <w:pPr>
-        <w:rPr>
-          <w:rFonts w:ascii="Times New Roman" w:hAnsi="Times New Roman" w:cs="Times New Roman"/>
-          <w:color w:val="auto"/>
-        </w:rPr>
-      </w:pPr>
-    </w:p>
-    <w:p>
-      <w:pPr>
-        <w:pStyle w:val="3"/>
+          <w:rFonts w:ascii="Times New Roman" w:hAnsi="Times New Roman" w:cs="Times New Roman"/>
+          <w:sz w:val="24"/>
+          <w:szCs w:val="24"/>
+          <w:lang w:val="en-US"/>
+        </w:rPr>
+        <w:t xml:space="preserve">ser </w:t>
+      </w:r>
+      <w:proofErr w:type="spellStart"/>
+      <w:r>
+        <w:rPr>
+          <w:rFonts w:ascii="Times New Roman" w:hAnsi="Times New Roman" w:cs="Times New Roman"/>
+          <w:sz w:val="24"/>
+          <w:szCs w:val="24"/>
+          <w:lang w:val="en-US"/>
+        </w:rPr>
+        <w:t>executado</w:t>
+      </w:r>
+      <w:proofErr w:type="spellEnd"/>
+      <w:r>
+        <w:rPr>
+          <w:rFonts w:ascii="Times New Roman" w:hAnsi="Times New Roman" w:cs="Times New Roman"/>
+          <w:sz w:val="24"/>
+          <w:szCs w:val="24"/>
+          <w:lang w:val="en-US"/>
+        </w:rPr>
+        <w:t xml:space="preserve"> de forma </w:t>
+      </w:r>
+      <w:proofErr w:type="spellStart"/>
+      <w:r>
+        <w:rPr>
+          <w:rFonts w:ascii="Times New Roman" w:hAnsi="Times New Roman" w:cs="Times New Roman"/>
+          <w:sz w:val="24"/>
+          <w:szCs w:val="24"/>
+          <w:lang w:val="en-US"/>
+        </w:rPr>
+        <w:t>padronizada</w:t>
+      </w:r>
+      <w:proofErr w:type="spellEnd"/>
+      <w:r>
+        <w:rPr>
+          <w:rFonts w:ascii="Times New Roman" w:hAnsi="Times New Roman" w:cs="Times New Roman"/>
+          <w:sz w:val="24"/>
+          <w:szCs w:val="24"/>
+          <w:lang w:val="en-US"/>
+        </w:rPr>
+        <w:t xml:space="preserve"> e </w:t>
+      </w:r>
+      <w:proofErr w:type="spellStart"/>
+      <w:r>
+        <w:rPr>
+          <w:rFonts w:ascii="Times New Roman" w:hAnsi="Times New Roman" w:cs="Times New Roman"/>
+          <w:sz w:val="24"/>
+          <w:szCs w:val="24"/>
+          <w:lang w:val="en-US"/>
+        </w:rPr>
+        <w:t>lógica</w:t>
+      </w:r>
+      <w:proofErr w:type="spellEnd"/>
+      <w:r>
+        <w:rPr>
+          <w:rFonts w:ascii="Times New Roman" w:hAnsi="Times New Roman" w:cs="Times New Roman"/>
+          <w:sz w:val="24"/>
+          <w:szCs w:val="24"/>
+          <w:lang w:val="en-US"/>
+        </w:rPr>
+        <w:t>.</w:t>
+      </w:r>
+    </w:p>
+    <w:p>
+      <w:pPr>
+        <w:rPr>
+          <w:rFonts w:ascii="Times New Roman" w:hAnsi="Times New Roman" w:cs="Times New Roman"/>
+        </w:rPr>
+      </w:pPr>
+    </w:p>
+    <w:p>
+      <w:pPr>
+        <w:pStyle w:val="Ttulo2"/>
         <w:rPr>
           <w:rFonts w:ascii="Times New Roman" w:hAnsi="Times New Roman" w:cs="Times New Roman"/>
           <w:b/>
@@ -1154,18 +1577,18 @@
     </w:p>
     <w:p>
       <w:pPr>
-        <w:pStyle w:val="5"/>
-        <w:rPr>
-          <w:rFonts w:ascii="Times New Roman" w:hAnsi="Times New Roman" w:cs="Times New Roman"/>
-          <w:color w:val="auto"/>
-          <w:sz w:val="24"/>
-          <w:szCs w:val="24"/>
-        </w:rPr>
-      </w:pPr>
-    </w:p>
-    <w:p>
-      <w:pPr>
-        <w:pStyle w:val="4"/>
+        <w:pStyle w:val="Ttulo4"/>
+        <w:rPr>
+          <w:rFonts w:ascii="Times New Roman" w:hAnsi="Times New Roman" w:cs="Times New Roman"/>
+          <w:color w:val="auto"/>
+          <w:sz w:val="24"/>
+          <w:szCs w:val="24"/>
+        </w:rPr>
+      </w:pPr>
+    </w:p>
+    <w:p>
+      <w:pPr>
+        <w:pStyle w:val="Ttulo3"/>
         <w:rPr>
           <w:rFonts w:ascii="Times New Roman" w:hAnsi="Times New Roman" w:cs="Times New Roman"/>
           <w:color w:val="auto"/>
@@ -1184,17 +1607,17 @@
     <w:p>
       <w:pPr>
         <w:rPr>
-          <w:rFonts w:hint="default" w:ascii="Times New Roman" w:hAnsi="Times New Roman" w:cs="Times New Roman"/>
-          <w:sz w:val="24"/>
-          <w:szCs w:val="24"/>
-          <w:lang w:val="en-US"/>
-        </w:rPr>
-      </w:pPr>
-    </w:p>
-    <w:p>
-      <w:pPr>
-        <w:rPr>
-          <w:rFonts w:hint="default" w:ascii="Times New Roman" w:hAnsi="Times New Roman" w:cs="Times New Roman"/>
+          <w:rFonts w:ascii="Times New Roman" w:hAnsi="Times New Roman" w:cs="Times New Roman"/>
+          <w:sz w:val="24"/>
+          <w:szCs w:val="24"/>
+          <w:lang w:val="en-US"/>
+        </w:rPr>
+      </w:pPr>
+    </w:p>
+    <w:p>
+      <w:pPr>
+        <w:rPr>
+          <w:rFonts w:ascii="Times New Roman" w:hAnsi="Times New Roman" w:cs="Times New Roman"/>
           <w:sz w:val="24"/>
           <w:szCs w:val="24"/>
           <w:lang w:val="en-US"/>
@@ -1210,7 +1633,7 @@
       </w:r>
       <w:r>
         <w:rPr>
-          <w:rFonts w:hint="default" w:ascii="Times New Roman" w:hAnsi="Times New Roman" w:cs="Times New Roman"/>
+          <w:rFonts w:ascii="Times New Roman" w:hAnsi="Times New Roman" w:cs="Times New Roman"/>
           <w:sz w:val="24"/>
           <w:szCs w:val="24"/>
           <w:lang w:val="en-US"/>
@@ -1223,38 +1646,47 @@
           <w:sz w:val="24"/>
           <w:szCs w:val="24"/>
         </w:rPr>
-        <w:t xml:space="preserve"> – Nome: Compatibilidade com Navegadores</w:t>
-      </w:r>
-      <w:r>
-        <w:rPr>
-          <w:rFonts w:ascii="Times New Roman" w:hAnsi="Times New Roman" w:cs="Times New Roman"/>
-          <w:sz w:val="24"/>
-          <w:szCs w:val="24"/>
-        </w:rPr>
-        <w:br w:type="textWrapping"/>
-      </w:r>
-      <w:r>
-        <w:rPr>
-          <w:rFonts w:ascii="Times New Roman" w:hAnsi="Times New Roman" w:cs="Times New Roman"/>
-          <w:sz w:val="24"/>
-          <w:szCs w:val="24"/>
-        </w:rPr>
+        <w:t xml:space="preserve"> –</w:t>
+      </w:r>
+      <w:r>
+        <w:rPr>
+          <w:rFonts w:ascii="Times New Roman" w:hAnsi="Times New Roman" w:cs="Times New Roman"/>
+          <w:sz w:val="24"/>
+          <w:szCs w:val="24"/>
+        </w:rPr>
+        <w:t xml:space="preserve"> </w:t>
+      </w:r>
+      <w:r>
+        <w:rPr>
+          <w:rFonts w:ascii="Times New Roman" w:hAnsi="Times New Roman" w:cs="Times New Roman"/>
+          <w:sz w:val="24"/>
+          <w:szCs w:val="24"/>
+        </w:rPr>
+        <w:t>Compatibilidade com Navegadores</w:t>
+      </w:r>
+      <w:r>
+        <w:rPr>
+          <w:rFonts w:ascii="Times New Roman" w:hAnsi="Times New Roman" w:cs="Times New Roman"/>
+          <w:sz w:val="24"/>
+          <w:szCs w:val="24"/>
+        </w:rPr>
+        <w:br/>
         <w:t>Descrição: O sistema deve ser compatível com os principais navegadores (Chrome, Firefox, Edge).</w:t>
       </w:r>
     </w:p>
     <w:p>
       <w:pPr>
         <w:rPr>
-          <w:rFonts w:hint="default" w:ascii="Times New Roman" w:hAnsi="Times New Roman" w:cs="Times New Roman"/>
-          <w:sz w:val="24"/>
-          <w:szCs w:val="24"/>
-          <w:lang w:val="en-US"/>
-        </w:rPr>
-      </w:pPr>
-    </w:p>
-    <w:p>
-      <w:pPr>
-        <w:pStyle w:val="4"/>
+          <w:rFonts w:ascii="Times New Roman" w:hAnsi="Times New Roman" w:cs="Times New Roman"/>
+          <w:sz w:val="24"/>
+          <w:szCs w:val="24"/>
+          <w:lang w:val="en-US"/>
+        </w:rPr>
+      </w:pPr>
+    </w:p>
+    <w:p>
+      <w:pPr>
+        <w:pStyle w:val="Ttulo3"/>
         <w:rPr>
           <w:rFonts w:ascii="Times New Roman" w:hAnsi="Times New Roman" w:cs="Times New Roman"/>
           <w:color w:val="auto"/>
@@ -1298,7 +1730,7 @@
       </w:r>
       <w:r>
         <w:rPr>
-          <w:rFonts w:hint="default" w:ascii="Times New Roman" w:hAnsi="Times New Roman" w:cs="Times New Roman"/>
+          <w:rFonts w:ascii="Times New Roman" w:hAnsi="Times New Roman" w:cs="Times New Roman"/>
           <w:sz w:val="24"/>
           <w:szCs w:val="24"/>
           <w:lang w:val="en-US"/>
@@ -1311,29 +1743,22 @@
           <w:sz w:val="24"/>
           <w:szCs w:val="24"/>
         </w:rPr>
-        <w:t xml:space="preserve"> – Nome: Conformidade com LGPD</w:t>
-      </w:r>
-      <w:r>
-        <w:rPr>
-          <w:rFonts w:ascii="Times New Roman" w:hAnsi="Times New Roman" w:cs="Times New Roman"/>
-          <w:sz w:val="24"/>
-          <w:szCs w:val="24"/>
-        </w:rPr>
-        <w:br w:type="textWrapping"/>
-      </w:r>
-      <w:r>
-        <w:rPr>
-          <w:rFonts w:ascii="Times New Roman" w:hAnsi="Times New Roman" w:cs="Times New Roman"/>
-          <w:sz w:val="24"/>
-          <w:szCs w:val="24"/>
-        </w:rPr>
+        <w:t xml:space="preserve"> – Conformidade com LGPD</w:t>
+      </w:r>
+      <w:r>
+        <w:rPr>
+          <w:rFonts w:ascii="Times New Roman" w:hAnsi="Times New Roman" w:cs="Times New Roman"/>
+          <w:sz w:val="24"/>
+          <w:szCs w:val="24"/>
+        </w:rPr>
+        <w:br/>
         <w:t>Descrição: O sistema deve seguir a LGPD (Lei Geral de Proteção de Dados) para armazenar dados sensíveis.</w:t>
       </w:r>
     </w:p>
     <w:p/>
     <w:p>
       <w:pPr>
-        <w:pStyle w:val="4"/>
+        <w:pStyle w:val="Ttulo3"/>
         <w:rPr>
           <w:rFonts w:ascii="Times New Roman" w:hAnsi="Times New Roman" w:cs="Times New Roman"/>
           <w:color w:val="auto"/>
@@ -1372,7 +1797,7 @@
       </w:r>
       <w:r>
         <w:rPr>
-          <w:rFonts w:hint="default" w:ascii="Times New Roman" w:hAnsi="Times New Roman" w:cs="Times New Roman"/>
+          <w:rFonts w:ascii="Times New Roman" w:hAnsi="Times New Roman" w:cs="Times New Roman"/>
           <w:sz w:val="24"/>
           <w:szCs w:val="24"/>
           <w:lang w:val="en-US"/>
@@ -1385,31 +1810,49 @@
           <w:sz w:val="24"/>
           <w:szCs w:val="24"/>
         </w:rPr>
-        <w:t xml:space="preserve"> – Nome: Segurança dos Dados do Usuário</w:t>
-      </w:r>
-      <w:r>
-        <w:rPr>
-          <w:rFonts w:ascii="Times New Roman" w:hAnsi="Times New Roman" w:cs="Times New Roman"/>
-          <w:sz w:val="24"/>
-          <w:szCs w:val="24"/>
-        </w:rPr>
-        <w:br w:type="textWrapping"/>
-      </w:r>
-      <w:r>
-        <w:rPr>
-          <w:rFonts w:ascii="Times New Roman" w:hAnsi="Times New Roman" w:cs="Times New Roman"/>
-          <w:sz w:val="24"/>
-          <w:szCs w:val="24"/>
-        </w:rPr>
-        <w:t>Descrição: Os dados dos usuários devem ser armazenados com segurança (criptografia e autenticação).</w:t>
-      </w:r>
-      <w:r>
-        <w:rPr>
-          <w:rFonts w:ascii="SimSun" w:hAnsi="SimSun" w:eastAsia="SimSun" w:cs="SimSun"/>
-          <w:sz w:val="24"/>
-          <w:szCs w:val="24"/>
-        </w:rPr>
-        <w:br w:type="textWrapping"/>
+        <w:t xml:space="preserve"> –</w:t>
+      </w:r>
+      <w:r>
+        <w:rPr>
+          <w:rFonts w:ascii="Times New Roman" w:hAnsi="Times New Roman" w:cs="Times New Roman"/>
+          <w:sz w:val="24"/>
+          <w:szCs w:val="24"/>
+        </w:rPr>
+        <w:t xml:space="preserve"> </w:t>
+      </w:r>
+      <w:r>
+        <w:rPr>
+          <w:rFonts w:ascii="Times New Roman" w:hAnsi="Times New Roman" w:cs="Times New Roman"/>
+          <w:sz w:val="24"/>
+          <w:szCs w:val="24"/>
+        </w:rPr>
+        <w:t>Segurança dos Dados do Usuário</w:t>
+      </w:r>
+      <w:r>
+        <w:rPr>
+          <w:rFonts w:ascii="Times New Roman" w:hAnsi="Times New Roman" w:cs="Times New Roman"/>
+          <w:sz w:val="24"/>
+          <w:szCs w:val="24"/>
+        </w:rPr>
+        <w:br/>
+        <w:t xml:space="preserve">Descrição: Os dados dos usuários devem ser armazenados com segurança (criptografia e </w:t>
+      </w:r>
+      <w:r>
+        <w:rPr>
+          <w:rFonts w:ascii="Times New Roman" w:hAnsi="Times New Roman" w:cs="Times New Roman"/>
+          <w:sz w:val="24"/>
+          <w:szCs w:val="24"/>
+        </w:rPr>
+        <w:lastRenderedPageBreak/>
+        <w:t>autenticação).</w:t>
+      </w:r>
+      <w:r>
+        <w:rPr>
+          <w:rFonts w:ascii="SimSun" w:eastAsia="SimSun" w:hAnsi="SimSun" w:cs="SimSun"/>
+          <w:sz w:val="24"/>
+          <w:szCs w:val="24"/>
+        </w:rPr>
+        <w:br/>
       </w:r>
     </w:p>
     <w:p>
@@ -1491,24 +1934,24 @@
       </w:pPr>
     </w:p>
     <w:sectPr>
-      <w:headerReference r:id="rId7" w:type="first"/>
-      <w:footerReference r:id="rId10" w:type="first"/>
-      <w:headerReference r:id="rId5" w:type="default"/>
-      <w:footerReference r:id="rId8" w:type="default"/>
-      <w:headerReference r:id="rId6" w:type="even"/>
-      <w:footerReference r:id="rId9" w:type="even"/>
+      <w:headerReference w:type="even" r:id="rId6"/>
+      <w:headerReference w:type="default" r:id="rId7"/>
+      <w:footerReference w:type="even" r:id="rId8"/>
+      <w:footerReference w:type="default" r:id="rId9"/>
+      <w:headerReference w:type="first" r:id="rId10"/>
+      <w:footerReference w:type="first" r:id="rId11"/>
       <w:pgSz w:w="11906" w:h="16838"/>
       <w:pgMar w:top="1417" w:right="1701" w:bottom="1417" w:left="1701" w:header="708" w:footer="708" w:gutter="0"/>
-      <w:cols w:space="708" w:num="1"/>
-      <w:docGrid w:linePitch="360" w:charSpace="0"/>
+      <w:cols w:space="708"/>
+      <w:docGrid w:linePitch="360"/>
     </w:sectPr>
   </w:body>
 </w:document>
 </file>
 
 <file path=word/endnotes.xml><?xml version="1.0" encoding="utf-8"?>
-<w:endnotes xmlns:wpc="http://schemas.microsoft.com/office/word/2010/wordprocessingCanvas" xmlns:mc="http://schemas.openxmlformats.org/markup-compatibility/2006" xmlns:o="urn:schemas-microsoft-com:office:office" xmlns:r="http://schemas.openxmlformats.org/officeDocument/2006/relationships" xmlns:m="http://schemas.openxmlformats.org/officeDocument/2006/math" xmlns:v="urn:schemas-microsoft-com:vml" xmlns:wp14="http://schemas.microsoft.com/office/word/2010/wordprocessingDrawing" xmlns:wp="http://schemas.openxmlformats.org/drawingml/2006/wordprocessingDrawing" xmlns:w="http://schemas.openxmlformats.org/wordprocessingml/2006/main" xmlns:w14="http://schemas.microsoft.com/office/word/2010/wordml" xmlns:w15="http://schemas.microsoft.com/office/word/2012/wordml" xmlns:w10="urn:schemas-microsoft-com:office:word" xmlns:wpg="http://schemas.microsoft.com/office/word/2010/wordprocessingGroup" xmlns:wpi="http://schemas.microsoft.com/office/word/2010/wordprocessingInk" xmlns:wne="http://schemas.microsoft.com/office/word/2006/wordml" xmlns:wps="http://schemas.microsoft.com/office/word/2010/wordprocessingShape" xmlns:wpsCustomData="http://www.wps.cn/officeDocument/2013/wpsCustomData" mc:Ignorable="w14 w15 wp14">
-  <w:endnote w:type="separator" w:id="0">
+<w:endnotes xmlns:wpc="http://schemas.microsoft.com/office/word/2010/wordprocessingCanvas" xmlns:cx="http://schemas.microsoft.com/office/drawing/2014/chartex" xmlns:cx1="http://schemas.microsoft.com/office/drawing/2015/9/8/chartex" xmlns:cx2="http://schemas.microsoft.com/office/drawing/2015/10/21/chartex" xmlns:cx3="http://schemas.microsoft.com/office/drawing/2016/5/9/chartex" xmlns:cx4="http://schemas.microsoft.com/office/drawing/2016/5/10/chartex" xmlns:cx5="http://schemas.microsoft.com/office/drawing/2016/5/11/chartex" xmlns:cx6="http://schemas.microsoft.com/office/drawing/2016/5/12/chartex" xmlns:cx7="http://schemas.microsoft.com/office/drawing/2016/5/13/chartex" xmlns:cx8="http://schemas.microsoft.com/office/drawing/2016/5/14/chartex" xmlns:mc="http://schemas.openxmlformats.org/markup-compatibility/2006" xmlns:aink="http://schemas.microsoft.com/office/drawing/2016/ink" xmlns:am3d="http://schemas.microsoft.com/office/drawing/2017/model3d" xmlns:o="urn:schemas-microsoft-com:office:office" xmlns:oel="http://schemas.microsoft.com/office/2019/extlst" xmlns:r="http://schemas.openxmlformats.org/officeDocument/2006/relationships" xmlns:m="http://schemas.openxmlformats.org/officeDocument/2006/math" xmlns:v="urn:schemas-microsoft-com:vml" xmlns:wp14="http://schemas.microsoft.com/office/word/2010/wordprocessingDrawing" xmlns:wp="http://schemas.openxmlformats.org/drawingml/2006/wordprocessingDrawing" xmlns:w10="urn:schemas-microsoft-com:office:word" xmlns:w="http://schemas.openxmlformats.org/wordprocessingml/2006/main" xmlns:w14="http://schemas.microsoft.com/office/word/2010/wordml" xmlns:w15="http://schemas.microsoft.com/office/word/2012/wordml" xmlns:w16cex="http://schemas.microsoft.com/office/word/2018/wordml/cex" xmlns:w16cid="http://schemas.microsoft.com/office/word/2016/wordml/cid" xmlns:w16="http://schemas.microsoft.com/office/word/2018/wordml" xmlns:w16du="http://schemas.microsoft.com/office/word/2023/wordml/word16du" xmlns:w16sdtdh="http://schemas.microsoft.com/office/word/2020/wordml/sdtdatahash" xmlns:w16sdtfl="http://schemas.microsoft.com/office/word/2024/wordml/sdtformatlock" xmlns:w16se="http://schemas.microsoft.com/office/word/2015/wordml/symex" xmlns:wpg="http://schemas.microsoft.com/office/word/2010/wordprocessingGroup" xmlns:wpi="http://schemas.microsoft.com/office/word/2010/wordprocessingInk" xmlns:wne="http://schemas.microsoft.com/office/word/2006/wordml" xmlns:wps="http://schemas.microsoft.com/office/word/2010/wordprocessingShape" mc:Ignorable="w14 w15 w16se w16cid w16 w16cex w16sdtdh w16sdtfl w16du wp14">
+  <w:endnote w:type="separator" w:id="-1">
     <w:p>
       <w:pPr>
         <w:spacing w:line="240" w:lineRule="auto"/>
@@ -1518,7 +1961,7 @@
       </w:r>
     </w:p>
   </w:endnote>
-  <w:endnote w:type="continuationSeparator" w:id="1">
+  <w:endnote w:type="continuationSeparator" w:id="0">
     <w:p>
       <w:pPr>
         <w:spacing w:line="240" w:lineRule="auto"/>
@@ -1532,10 +1975,20 @@
 </file>
 
 <file path=word/footer1.xml><?xml version="1.0" encoding="utf-8"?>
-<w:ftr xmlns:wpc="http://schemas.microsoft.com/office/word/2010/wordprocessingCanvas" xmlns:mc="http://schemas.openxmlformats.org/markup-compatibility/2006" xmlns:o="urn:schemas-microsoft-com:office:office" xmlns:r="http://schemas.openxmlformats.org/officeDocument/2006/relationships" xmlns:m="http://schemas.openxmlformats.org/officeDocument/2006/math" xmlns:v="urn:schemas-microsoft-com:vml" xmlns:wp14="http://schemas.microsoft.com/office/word/2010/wordprocessingDrawing" xmlns:wp="http://schemas.openxmlformats.org/drawingml/2006/wordprocessingDrawing" xmlns:w10="urn:schemas-microsoft-com:office:word" xmlns:w="http://schemas.openxmlformats.org/wordprocessingml/2006/main" xmlns:w14="http://schemas.microsoft.com/office/word/2010/wordml" xmlns:w15="http://schemas.microsoft.com/office/word/2012/wordml" xmlns:wpg="http://schemas.microsoft.com/office/word/2010/wordprocessingGroup" xmlns:wpi="http://schemas.microsoft.com/office/word/2010/wordprocessingInk" xmlns:wne="http://schemas.microsoft.com/office/word/2006/wordml" xmlns:wps="http://schemas.microsoft.com/office/word/2010/wordprocessingShape" xmlns:wpsCustomData="http://www.wps.cn/officeDocument/2013/wpsCustomData" mc:Ignorable="w14 w15 wp14">
+<w:ftr xmlns:wpc="http://schemas.microsoft.com/office/word/2010/wordprocessingCanvas" xmlns:cx="http://schemas.microsoft.com/office/drawing/2014/chartex" xmlns:cx1="http://schemas.microsoft.com/office/drawing/2015/9/8/chartex" xmlns:cx2="http://schemas.microsoft.com/office/drawing/2015/10/21/chartex" xmlns:cx3="http://schemas.microsoft.com/office/drawing/2016/5/9/chartex" xmlns:cx4="http://schemas.microsoft.com/office/drawing/2016/5/10/chartex" xmlns:cx5="http://schemas.microsoft.com/office/drawing/2016/5/11/chartex" xmlns:cx6="http://schemas.microsoft.com/office/drawing/2016/5/12/chartex" xmlns:cx7="http://schemas.microsoft.com/office/drawing/2016/5/13/chartex" xmlns:cx8="http://schemas.microsoft.com/office/drawing/2016/5/14/chartex" xmlns:mc="http://schemas.openxmlformats.org/markup-compatibility/2006" xmlns:aink="http://schemas.microsoft.com/office/drawing/2016/ink" xmlns:am3d="http://schemas.microsoft.com/office/drawing/2017/model3d" xmlns:o="urn:schemas-microsoft-com:office:office" xmlns:oel="http://schemas.microsoft.com/office/2019/extlst" xmlns:r="http://schemas.openxmlformats.org/officeDocument/2006/relationships" xmlns:m="http://schemas.openxmlformats.org/officeDocument/2006/math" xmlns:v="urn:schemas-microsoft-com:vml" xmlns:wp14="http://schemas.microsoft.com/office/word/2010/wordprocessingDrawing" xmlns:wp="http://schemas.openxmlformats.org/drawingml/2006/wordprocessingDrawing" xmlns:w10="urn:schemas-microsoft-com:office:word" xmlns:w="http://schemas.openxmlformats.org/wordprocessingml/2006/main" xmlns:w14="http://schemas.microsoft.com/office/word/2010/wordml" xmlns:w15="http://schemas.microsoft.com/office/word/2012/wordml" xmlns:w16cex="http://schemas.microsoft.com/office/word/2018/wordml/cex" xmlns:w16cid="http://schemas.microsoft.com/office/word/2016/wordml/cid" xmlns:w16="http://schemas.microsoft.com/office/word/2018/wordml" xmlns:w16du="http://schemas.microsoft.com/office/word/2023/wordml/word16du" xmlns:w16sdtdh="http://schemas.microsoft.com/office/word/2020/wordml/sdtdatahash" xmlns:w16sdtfl="http://schemas.microsoft.com/office/word/2024/wordml/sdtformatlock" xmlns:w16se="http://schemas.microsoft.com/office/word/2015/wordml/symex" xmlns:wpg="http://schemas.microsoft.com/office/word/2010/wordprocessingGroup" xmlns:wpi="http://schemas.microsoft.com/office/word/2010/wordprocessingInk" xmlns:wne="http://schemas.microsoft.com/office/word/2006/wordml" xmlns:wps="http://schemas.microsoft.com/office/word/2010/wordprocessingShape" mc:Ignorable="w14 w15 w16se w16cid w16 w16cex w16sdtdh w16sdtfl w16du wp14">
   <w:p>
     <w:pPr>
-      <w:pStyle w:val="11"/>
+      <w:pStyle w:val="Rodap"/>
+    </w:pPr>
+  </w:p>
+</w:ftr>
+</file>
+
+<file path=word/footer2.xml><?xml version="1.0" encoding="utf-8"?>
+<w:ftr xmlns:wpc="http://schemas.microsoft.com/office/word/2010/wordprocessingCanvas" xmlns:cx="http://schemas.microsoft.com/office/drawing/2014/chartex" xmlns:cx1="http://schemas.microsoft.com/office/drawing/2015/9/8/chartex" xmlns:cx2="http://schemas.microsoft.com/office/drawing/2015/10/21/chartex" xmlns:cx3="http://schemas.microsoft.com/office/drawing/2016/5/9/chartex" xmlns:cx4="http://schemas.microsoft.com/office/drawing/2016/5/10/chartex" xmlns:cx5="http://schemas.microsoft.com/office/drawing/2016/5/11/chartex" xmlns:cx6="http://schemas.microsoft.com/office/drawing/2016/5/12/chartex" xmlns:cx7="http://schemas.microsoft.com/office/drawing/2016/5/13/chartex" xmlns:cx8="http://schemas.microsoft.com/office/drawing/2016/5/14/chartex" xmlns:mc="http://schemas.openxmlformats.org/markup-compatibility/2006" xmlns:aink="http://schemas.microsoft.com/office/drawing/2016/ink" xmlns:am3d="http://schemas.microsoft.com/office/drawing/2017/model3d" xmlns:o="urn:schemas-microsoft-com:office:office" xmlns:oel="http://schemas.microsoft.com/office/2019/extlst" xmlns:r="http://schemas.openxmlformats.org/officeDocument/2006/relationships" xmlns:m="http://schemas.openxmlformats.org/officeDocument/2006/math" xmlns:v="urn:schemas-microsoft-com:vml" xmlns:wp14="http://schemas.microsoft.com/office/word/2010/wordprocessingDrawing" xmlns:wp="http://schemas.openxmlformats.org/drawingml/2006/wordprocessingDrawing" xmlns:w10="urn:schemas-microsoft-com:office:word" xmlns:w="http://schemas.openxmlformats.org/wordprocessingml/2006/main" xmlns:w14="http://schemas.microsoft.com/office/word/2010/wordml" xmlns:w15="http://schemas.microsoft.com/office/word/2012/wordml" xmlns:w16cex="http://schemas.microsoft.com/office/word/2018/wordml/cex" xmlns:w16cid="http://schemas.microsoft.com/office/word/2016/wordml/cid" xmlns:w16="http://schemas.microsoft.com/office/word/2018/wordml" xmlns:w16du="http://schemas.microsoft.com/office/word/2023/wordml/word16du" xmlns:w16sdtdh="http://schemas.microsoft.com/office/word/2020/wordml/sdtdatahash" xmlns:w16sdtfl="http://schemas.microsoft.com/office/word/2024/wordml/sdtformatlock" xmlns:w16se="http://schemas.microsoft.com/office/word/2015/wordml/symex" xmlns:wpg="http://schemas.microsoft.com/office/word/2010/wordprocessingGroup" xmlns:wpi="http://schemas.microsoft.com/office/word/2010/wordprocessingInk" xmlns:wne="http://schemas.microsoft.com/office/word/2006/wordml" xmlns:wps="http://schemas.microsoft.com/office/word/2010/wordprocessingShape" mc:Ignorable="w14 w15 w16se w16cid w16 w16cex w16sdtdh w16sdtfl w16du wp14">
+  <w:p>
+    <w:pPr>
+      <w:pStyle w:val="Rodap"/>
       <w:jc w:val="center"/>
       <w:rPr>
         <w:rFonts w:ascii="Times New Roman" w:hAnsi="Times New Roman" w:cs="Times New Roman"/>
@@ -1565,7 +2018,7 @@
         <w:sz w:val="20"/>
         <w:szCs w:val="20"/>
       </w:rPr>
-      <w:instrText xml:space="preserve">PAGE   \* MERGEFORMAT</w:instrText>
+      <w:instrText>PAGE   \* MERGEFORMAT</w:instrText>
     </w:r>
     <w:r>
       <w:rPr>
@@ -1643,42 +2096,32 @@
 </w:ftr>
 </file>
 
-<file path=word/footer2.xml><?xml version="1.0" encoding="utf-8"?>
-<w:ftr xmlns:wpc="http://schemas.microsoft.com/office/word/2010/wordprocessingCanvas" xmlns:mc="http://schemas.openxmlformats.org/markup-compatibility/2006" xmlns:o="urn:schemas-microsoft-com:office:office" xmlns:r="http://schemas.openxmlformats.org/officeDocument/2006/relationships" xmlns:m="http://schemas.openxmlformats.org/officeDocument/2006/math" xmlns:v="urn:schemas-microsoft-com:vml" xmlns:wp14="http://schemas.microsoft.com/office/word/2010/wordprocessingDrawing" xmlns:wp="http://schemas.openxmlformats.org/drawingml/2006/wordprocessingDrawing" xmlns:w10="urn:schemas-microsoft-com:office:word" xmlns:w="http://schemas.openxmlformats.org/wordprocessingml/2006/main" xmlns:w14="http://schemas.microsoft.com/office/word/2010/wordml" xmlns:w15="http://schemas.microsoft.com/office/word/2012/wordml" xmlns:wpg="http://schemas.microsoft.com/office/word/2010/wordprocessingGroup" xmlns:wpi="http://schemas.microsoft.com/office/word/2010/wordprocessingInk" xmlns:wne="http://schemas.microsoft.com/office/word/2006/wordml" xmlns:wps="http://schemas.microsoft.com/office/word/2010/wordprocessingShape" xmlns:wpsCustomData="http://www.wps.cn/officeDocument/2013/wpsCustomData" mc:Ignorable="w14 w15 wp14">
+<file path=word/footer3.xml><?xml version="1.0" encoding="utf-8"?>
+<w:ftr xmlns:wpc="http://schemas.microsoft.com/office/word/2010/wordprocessingCanvas" xmlns:cx="http://schemas.microsoft.com/office/drawing/2014/chartex" xmlns:cx1="http://schemas.microsoft.com/office/drawing/2015/9/8/chartex" xmlns:cx2="http://schemas.microsoft.com/office/drawing/2015/10/21/chartex" xmlns:cx3="http://schemas.microsoft.com/office/drawing/2016/5/9/chartex" xmlns:cx4="http://schemas.microsoft.com/office/drawing/2016/5/10/chartex" xmlns:cx5="http://schemas.microsoft.com/office/drawing/2016/5/11/chartex" xmlns:cx6="http://schemas.microsoft.com/office/drawing/2016/5/12/chartex" xmlns:cx7="http://schemas.microsoft.com/office/drawing/2016/5/13/chartex" xmlns:cx8="http://schemas.microsoft.com/office/drawing/2016/5/14/chartex" xmlns:mc="http://schemas.openxmlformats.org/markup-compatibility/2006" xmlns:aink="http://schemas.microsoft.com/office/drawing/2016/ink" xmlns:am3d="http://schemas.microsoft.com/office/drawing/2017/model3d" xmlns:o="urn:schemas-microsoft-com:office:office" xmlns:oel="http://schemas.microsoft.com/office/2019/extlst" xmlns:r="http://schemas.openxmlformats.org/officeDocument/2006/relationships" xmlns:m="http://schemas.openxmlformats.org/officeDocument/2006/math" xmlns:v="urn:schemas-microsoft-com:vml" xmlns:wp14="http://schemas.microsoft.com/office/word/2010/wordprocessingDrawing" xmlns:wp="http://schemas.openxmlformats.org/drawingml/2006/wordprocessingDrawing" xmlns:w10="urn:schemas-microsoft-com:office:word" xmlns:w="http://schemas.openxmlformats.org/wordprocessingml/2006/main" xmlns:w14="http://schemas.microsoft.com/office/word/2010/wordml" xmlns:w15="http://schemas.microsoft.com/office/word/2012/wordml" xmlns:w16cex="http://schemas.microsoft.com/office/word/2018/wordml/cex" xmlns:w16cid="http://schemas.microsoft.com/office/word/2016/wordml/cid" xmlns:w16="http://schemas.microsoft.com/office/word/2018/wordml" xmlns:w16du="http://schemas.microsoft.com/office/word/2023/wordml/word16du" xmlns:w16sdtdh="http://schemas.microsoft.com/office/word/2020/wordml/sdtdatahash" xmlns:w16sdtfl="http://schemas.microsoft.com/office/word/2024/wordml/sdtformatlock" xmlns:w16se="http://schemas.microsoft.com/office/word/2015/wordml/symex" xmlns:wpg="http://schemas.microsoft.com/office/word/2010/wordprocessingGroup" xmlns:wpi="http://schemas.microsoft.com/office/word/2010/wordprocessingInk" xmlns:wne="http://schemas.microsoft.com/office/word/2006/wordml" xmlns:wps="http://schemas.microsoft.com/office/word/2010/wordprocessingShape" mc:Ignorable="w14 w15 w16se w16cid w16 w16cex w16sdtdh w16sdtfl w16du wp14">
   <w:p>
     <w:pPr>
-      <w:pStyle w:val="11"/>
-    </w:pPr>
-  </w:p>
-</w:ftr>
-</file>
-
-<file path=word/footer3.xml><?xml version="1.0" encoding="utf-8"?>
-<w:ftr xmlns:wpc="http://schemas.microsoft.com/office/word/2010/wordprocessingCanvas" xmlns:mc="http://schemas.openxmlformats.org/markup-compatibility/2006" xmlns:o="urn:schemas-microsoft-com:office:office" xmlns:r="http://schemas.openxmlformats.org/officeDocument/2006/relationships" xmlns:m="http://schemas.openxmlformats.org/officeDocument/2006/math" xmlns:v="urn:schemas-microsoft-com:vml" xmlns:wp14="http://schemas.microsoft.com/office/word/2010/wordprocessingDrawing" xmlns:wp="http://schemas.openxmlformats.org/drawingml/2006/wordprocessingDrawing" xmlns:w10="urn:schemas-microsoft-com:office:word" xmlns:w="http://schemas.openxmlformats.org/wordprocessingml/2006/main" xmlns:w14="http://schemas.microsoft.com/office/word/2010/wordml" xmlns:w15="http://schemas.microsoft.com/office/word/2012/wordml" xmlns:wpg="http://schemas.microsoft.com/office/word/2010/wordprocessingGroup" xmlns:wpi="http://schemas.microsoft.com/office/word/2010/wordprocessingInk" xmlns:wne="http://schemas.microsoft.com/office/word/2006/wordml" xmlns:wps="http://schemas.microsoft.com/office/word/2010/wordprocessingShape" xmlns:wpsCustomData="http://www.wps.cn/officeDocument/2013/wpsCustomData" mc:Ignorable="w14 w15 wp14">
-  <w:p>
-    <w:pPr>
-      <w:pStyle w:val="11"/>
+      <w:pStyle w:val="Rodap"/>
     </w:pPr>
   </w:p>
 </w:ftr>
 </file>
 
 <file path=word/footnotes.xml><?xml version="1.0" encoding="utf-8"?>
-<w:footnotes xmlns:wpc="http://schemas.microsoft.com/office/word/2010/wordprocessingCanvas" xmlns:mc="http://schemas.openxmlformats.org/markup-compatibility/2006" xmlns:o="urn:schemas-microsoft-com:office:office" xmlns:r="http://schemas.openxmlformats.org/officeDocument/2006/relationships" xmlns:m="http://schemas.openxmlformats.org/officeDocument/2006/math" xmlns:v="urn:schemas-microsoft-com:vml" xmlns:wp14="http://schemas.microsoft.com/office/word/2010/wordprocessingDrawing" xmlns:wp="http://schemas.openxmlformats.org/drawingml/2006/wordprocessingDrawing" xmlns:w="http://schemas.openxmlformats.org/wordprocessingml/2006/main" xmlns:w14="http://schemas.microsoft.com/office/word/2010/wordml" xmlns:w15="http://schemas.microsoft.com/office/word/2012/wordml" xmlns:w10="urn:schemas-microsoft-com:office:word" xmlns:wpg="http://schemas.microsoft.com/office/word/2010/wordprocessingGroup" xmlns:wpi="http://schemas.microsoft.com/office/word/2010/wordprocessingInk" xmlns:wne="http://schemas.microsoft.com/office/word/2006/wordml" xmlns:wps="http://schemas.microsoft.com/office/word/2010/wordprocessingShape" xmlns:wpsCustomData="http://www.wps.cn/officeDocument/2013/wpsCustomData" mc:Ignorable="w14 w15 wp14">
-  <w:footnote w:type="separator" w:id="0">
-    <w:p>
-      <w:pPr>
-        <w:spacing w:before="0" w:after="0" w:line="276" w:lineRule="auto"/>
+<w:footnotes xmlns:wpc="http://schemas.microsoft.com/office/word/2010/wordprocessingCanvas" xmlns:cx="http://schemas.microsoft.com/office/drawing/2014/chartex" xmlns:cx1="http://schemas.microsoft.com/office/drawing/2015/9/8/chartex" xmlns:cx2="http://schemas.microsoft.com/office/drawing/2015/10/21/chartex" xmlns:cx3="http://schemas.microsoft.com/office/drawing/2016/5/9/chartex" xmlns:cx4="http://schemas.microsoft.com/office/drawing/2016/5/10/chartex" xmlns:cx5="http://schemas.microsoft.com/office/drawing/2016/5/11/chartex" xmlns:cx6="http://schemas.microsoft.com/office/drawing/2016/5/12/chartex" xmlns:cx7="http://schemas.microsoft.com/office/drawing/2016/5/13/chartex" xmlns:cx8="http://schemas.microsoft.com/office/drawing/2016/5/14/chartex" xmlns:mc="http://schemas.openxmlformats.org/markup-compatibility/2006" xmlns:aink="http://schemas.microsoft.com/office/drawing/2016/ink" xmlns:am3d="http://schemas.microsoft.com/office/drawing/2017/model3d" xmlns:o="urn:schemas-microsoft-com:office:office" xmlns:oel="http://schemas.microsoft.com/office/2019/extlst" xmlns:r="http://schemas.openxmlformats.org/officeDocument/2006/relationships" xmlns:m="http://schemas.openxmlformats.org/officeDocument/2006/math" xmlns:v="urn:schemas-microsoft-com:vml" xmlns:wp14="http://schemas.microsoft.com/office/word/2010/wordprocessingDrawing" xmlns:wp="http://schemas.openxmlformats.org/drawingml/2006/wordprocessingDrawing" xmlns:w10="urn:schemas-microsoft-com:office:word" xmlns:w="http://schemas.openxmlformats.org/wordprocessingml/2006/main" xmlns:w14="http://schemas.microsoft.com/office/word/2010/wordml" xmlns:w15="http://schemas.microsoft.com/office/word/2012/wordml" xmlns:w16cex="http://schemas.microsoft.com/office/word/2018/wordml/cex" xmlns:w16cid="http://schemas.microsoft.com/office/word/2016/wordml/cid" xmlns:w16="http://schemas.microsoft.com/office/word/2018/wordml" xmlns:w16du="http://schemas.microsoft.com/office/word/2023/wordml/word16du" xmlns:w16sdtdh="http://schemas.microsoft.com/office/word/2020/wordml/sdtdatahash" xmlns:w16sdtfl="http://schemas.microsoft.com/office/word/2024/wordml/sdtformatlock" xmlns:w16se="http://schemas.microsoft.com/office/word/2015/wordml/symex" xmlns:wpg="http://schemas.microsoft.com/office/word/2010/wordprocessingGroup" xmlns:wpi="http://schemas.microsoft.com/office/word/2010/wordprocessingInk" xmlns:wne="http://schemas.microsoft.com/office/word/2006/wordml" xmlns:wps="http://schemas.microsoft.com/office/word/2010/wordprocessingShape" mc:Ignorable="w14 w15 w16se w16cid w16 w16cex w16sdtdh w16sdtfl w16du wp14">
+  <w:footnote w:type="separator" w:id="-1">
+    <w:p>
+      <w:pPr>
+        <w:spacing w:after="0"/>
       </w:pPr>
       <w:r>
         <w:separator/>
       </w:r>
     </w:p>
   </w:footnote>
-  <w:footnote w:type="continuationSeparator" w:id="1">
-    <w:p>
-      <w:pPr>
-        <w:spacing w:before="0" w:after="0" w:line="276" w:lineRule="auto"/>
+  <w:footnote w:type="continuationSeparator" w:id="0">
+    <w:p>
+      <w:pPr>
+        <w:spacing w:after="0"/>
       </w:pPr>
       <w:r>
         <w:continuationSeparator/>
@@ -1689,10 +2132,20 @@
 </file>
 
 <file path=word/header1.xml><?xml version="1.0" encoding="utf-8"?>
-<w:hdr xmlns:wpc="http://schemas.microsoft.com/office/word/2010/wordprocessingCanvas" xmlns:mc="http://schemas.openxmlformats.org/markup-compatibility/2006" xmlns:o="urn:schemas-microsoft-com:office:office" xmlns:r="http://schemas.openxmlformats.org/officeDocument/2006/relationships" xmlns:m="http://schemas.openxmlformats.org/officeDocument/2006/math" xmlns:v="urn:schemas-microsoft-com:vml" xmlns:wp14="http://schemas.microsoft.com/office/word/2010/wordprocessingDrawing" xmlns:wp="http://schemas.openxmlformats.org/drawingml/2006/wordprocessingDrawing" xmlns:w10="urn:schemas-microsoft-com:office:word" xmlns:w="http://schemas.openxmlformats.org/wordprocessingml/2006/main" xmlns:w14="http://schemas.microsoft.com/office/word/2010/wordml" xmlns:w15="http://schemas.microsoft.com/office/word/2012/wordml" xmlns:wpg="http://schemas.microsoft.com/office/word/2010/wordprocessingGroup" xmlns:wpi="http://schemas.microsoft.com/office/word/2010/wordprocessingInk" xmlns:wne="http://schemas.microsoft.com/office/word/2006/wordml" xmlns:wps="http://schemas.microsoft.com/office/word/2010/wordprocessingShape" xmlns:wpsCustomData="http://www.wps.cn/officeDocument/2013/wpsCustomData" mc:Ignorable="w14 w15 wp14">
+<w:hdr xmlns:wpc="http://schemas.microsoft.com/office/word/2010/wordprocessingCanvas" xmlns:cx="http://schemas.microsoft.com/office/drawing/2014/chartex" xmlns:cx1="http://schemas.microsoft.com/office/drawing/2015/9/8/chartex" xmlns:cx2="http://schemas.microsoft.com/office/drawing/2015/10/21/chartex" xmlns:cx3="http://schemas.microsoft.com/office/drawing/2016/5/9/chartex" xmlns:cx4="http://schemas.microsoft.com/office/drawing/2016/5/10/chartex" xmlns:cx5="http://schemas.microsoft.com/office/drawing/2016/5/11/chartex" xmlns:cx6="http://schemas.microsoft.com/office/drawing/2016/5/12/chartex" xmlns:cx7="http://schemas.microsoft.com/office/drawing/2016/5/13/chartex" xmlns:cx8="http://schemas.microsoft.com/office/drawing/2016/5/14/chartex" xmlns:mc="http://schemas.openxmlformats.org/markup-compatibility/2006" xmlns:aink="http://schemas.microsoft.com/office/drawing/2016/ink" xmlns:am3d="http://schemas.microsoft.com/office/drawing/2017/model3d" xmlns:o="urn:schemas-microsoft-com:office:office" xmlns:oel="http://schemas.microsoft.com/office/2019/extlst" xmlns:r="http://schemas.openxmlformats.org/officeDocument/2006/relationships" xmlns:m="http://schemas.openxmlformats.org/officeDocument/2006/math" xmlns:v="urn:schemas-microsoft-com:vml" xmlns:wp14="http://schemas.microsoft.com/office/word/2010/wordprocessingDrawing" xmlns:wp="http://schemas.openxmlformats.org/drawingml/2006/wordprocessingDrawing" xmlns:w10="urn:schemas-microsoft-com:office:word" xmlns:w="http://schemas.openxmlformats.org/wordprocessingml/2006/main" xmlns:w14="http://schemas.microsoft.com/office/word/2010/wordml" xmlns:w15="http://schemas.microsoft.com/office/word/2012/wordml" xmlns:w16cex="http://schemas.microsoft.com/office/word/2018/wordml/cex" xmlns:w16cid="http://schemas.microsoft.com/office/word/2016/wordml/cid" xmlns:w16="http://schemas.microsoft.com/office/word/2018/wordml" xmlns:w16du="http://schemas.microsoft.com/office/word/2023/wordml/word16du" xmlns:w16sdtdh="http://schemas.microsoft.com/office/word/2020/wordml/sdtdatahash" xmlns:w16sdtfl="http://schemas.microsoft.com/office/word/2024/wordml/sdtformatlock" xmlns:w16se="http://schemas.microsoft.com/office/word/2015/wordml/symex" xmlns:wpg="http://schemas.microsoft.com/office/word/2010/wordprocessingGroup" xmlns:wpi="http://schemas.microsoft.com/office/word/2010/wordprocessingInk" xmlns:wne="http://schemas.microsoft.com/office/word/2006/wordml" xmlns:wps="http://schemas.microsoft.com/office/word/2010/wordprocessingShape" mc:Ignorable="w14 w15 w16se w16cid w16 w16cex w16sdtdh w16sdtfl w16du wp14">
   <w:p>
     <w:pPr>
-      <w:pStyle w:val="10"/>
+      <w:pStyle w:val="Cabealho"/>
+    </w:pPr>
+  </w:p>
+</w:hdr>
+</file>
+
+<file path=word/header2.xml><?xml version="1.0" encoding="utf-8"?>
+<w:hdr xmlns:wpc="http://schemas.microsoft.com/office/word/2010/wordprocessingCanvas" xmlns:cx="http://schemas.microsoft.com/office/drawing/2014/chartex" xmlns:cx1="http://schemas.microsoft.com/office/drawing/2015/9/8/chartex" xmlns:cx2="http://schemas.microsoft.com/office/drawing/2015/10/21/chartex" xmlns:cx3="http://schemas.microsoft.com/office/drawing/2016/5/9/chartex" xmlns:cx4="http://schemas.microsoft.com/office/drawing/2016/5/10/chartex" xmlns:cx5="http://schemas.microsoft.com/office/drawing/2016/5/11/chartex" xmlns:cx6="http://schemas.microsoft.com/office/drawing/2016/5/12/chartex" xmlns:cx7="http://schemas.microsoft.com/office/drawing/2016/5/13/chartex" xmlns:cx8="http://schemas.microsoft.com/office/drawing/2016/5/14/chartex" xmlns:mc="http://schemas.openxmlformats.org/markup-compatibility/2006" xmlns:aink="http://schemas.microsoft.com/office/drawing/2016/ink" xmlns:am3d="http://schemas.microsoft.com/office/drawing/2017/model3d" xmlns:o="urn:schemas-microsoft-com:office:office" xmlns:oel="http://schemas.microsoft.com/office/2019/extlst" xmlns:r="http://schemas.openxmlformats.org/officeDocument/2006/relationships" xmlns:m="http://schemas.openxmlformats.org/officeDocument/2006/math" xmlns:v="urn:schemas-microsoft-com:vml" xmlns:wp14="http://schemas.microsoft.com/office/word/2010/wordprocessingDrawing" xmlns:wp="http://schemas.openxmlformats.org/drawingml/2006/wordprocessingDrawing" xmlns:w10="urn:schemas-microsoft-com:office:word" xmlns:w="http://schemas.openxmlformats.org/wordprocessingml/2006/main" xmlns:w14="http://schemas.microsoft.com/office/word/2010/wordml" xmlns:w15="http://schemas.microsoft.com/office/word/2012/wordml" xmlns:w16cex="http://schemas.microsoft.com/office/word/2018/wordml/cex" xmlns:w16cid="http://schemas.microsoft.com/office/word/2016/wordml/cid" xmlns:w16="http://schemas.microsoft.com/office/word/2018/wordml" xmlns:w16du="http://schemas.microsoft.com/office/word/2023/wordml/word16du" xmlns:w16sdtdh="http://schemas.microsoft.com/office/word/2020/wordml/sdtdatahash" xmlns:w16sdtfl="http://schemas.microsoft.com/office/word/2024/wordml/sdtformatlock" xmlns:w16se="http://schemas.microsoft.com/office/word/2015/wordml/symex" xmlns:wpg="http://schemas.microsoft.com/office/word/2010/wordprocessingGroup" xmlns:wpi="http://schemas.microsoft.com/office/word/2010/wordprocessingInk" xmlns:wne="http://schemas.microsoft.com/office/word/2006/wordml" xmlns:wps="http://schemas.microsoft.com/office/word/2010/wordprocessingShape" mc:Ignorable="w14 w15 w16se w16cid w16 w16cex w16sdtdh w16sdtfl w16du wp14">
+  <w:p>
+    <w:pPr>
+      <w:pStyle w:val="Cabealho"/>
       <w:jc w:val="center"/>
       <w:rPr>
         <w:rFonts w:ascii="Arial" w:hAnsi="Arial" w:cs="Arial"/>
@@ -1704,210 +2157,425 @@
 </w:hdr>
 </file>
 
-<file path=word/header2.xml><?xml version="1.0" encoding="utf-8"?>
-<w:hdr xmlns:wpc="http://schemas.microsoft.com/office/word/2010/wordprocessingCanvas" xmlns:mc="http://schemas.openxmlformats.org/markup-compatibility/2006" xmlns:o="urn:schemas-microsoft-com:office:office" xmlns:r="http://schemas.openxmlformats.org/officeDocument/2006/relationships" xmlns:m="http://schemas.openxmlformats.org/officeDocument/2006/math" xmlns:v="urn:schemas-microsoft-com:vml" xmlns:wp14="http://schemas.microsoft.com/office/word/2010/wordprocessingDrawing" xmlns:wp="http://schemas.openxmlformats.org/drawingml/2006/wordprocessingDrawing" xmlns:w10="urn:schemas-microsoft-com:office:word" xmlns:w="http://schemas.openxmlformats.org/wordprocessingml/2006/main" xmlns:w14="http://schemas.microsoft.com/office/word/2010/wordml" xmlns:w15="http://schemas.microsoft.com/office/word/2012/wordml" xmlns:wpg="http://schemas.microsoft.com/office/word/2010/wordprocessingGroup" xmlns:wpi="http://schemas.microsoft.com/office/word/2010/wordprocessingInk" xmlns:wne="http://schemas.microsoft.com/office/word/2006/wordml" xmlns:wps="http://schemas.microsoft.com/office/word/2010/wordprocessingShape" xmlns:wpsCustomData="http://www.wps.cn/officeDocument/2013/wpsCustomData" mc:Ignorable="w14 w15 wp14">
+<file path=word/header3.xml><?xml version="1.0" encoding="utf-8"?>
+<w:hdr xmlns:wpc="http://schemas.microsoft.com/office/word/2010/wordprocessingCanvas" xmlns:cx="http://schemas.microsoft.com/office/drawing/2014/chartex" xmlns:cx1="http://schemas.microsoft.com/office/drawing/2015/9/8/chartex" xmlns:cx2="http://schemas.microsoft.com/office/drawing/2015/10/21/chartex" xmlns:cx3="http://schemas.microsoft.com/office/drawing/2016/5/9/chartex" xmlns:cx4="http://schemas.microsoft.com/office/drawing/2016/5/10/chartex" xmlns:cx5="http://schemas.microsoft.com/office/drawing/2016/5/11/chartex" xmlns:cx6="http://schemas.microsoft.com/office/drawing/2016/5/12/chartex" xmlns:cx7="http://schemas.microsoft.com/office/drawing/2016/5/13/chartex" xmlns:cx8="http://schemas.microsoft.com/office/drawing/2016/5/14/chartex" xmlns:mc="http://schemas.openxmlformats.org/markup-compatibility/2006" xmlns:aink="http://schemas.microsoft.com/office/drawing/2016/ink" xmlns:am3d="http://schemas.microsoft.com/office/drawing/2017/model3d" xmlns:o="urn:schemas-microsoft-com:office:office" xmlns:oel="http://schemas.microsoft.com/office/2019/extlst" xmlns:r="http://schemas.openxmlformats.org/officeDocument/2006/relationships" xmlns:m="http://schemas.openxmlformats.org/officeDocument/2006/math" xmlns:v="urn:schemas-microsoft-com:vml" xmlns:wp14="http://schemas.microsoft.com/office/word/2010/wordprocessingDrawing" xmlns:wp="http://schemas.openxmlformats.org/drawingml/2006/wordprocessingDrawing" xmlns:w10="urn:schemas-microsoft-com:office:word" xmlns:w="http://schemas.openxmlformats.org/wordprocessingml/2006/main" xmlns:w14="http://schemas.microsoft.com/office/word/2010/wordml" xmlns:w15="http://schemas.microsoft.com/office/word/2012/wordml" xmlns:w16cex="http://schemas.microsoft.com/office/word/2018/wordml/cex" xmlns:w16cid="http://schemas.microsoft.com/office/word/2016/wordml/cid" xmlns:w16="http://schemas.microsoft.com/office/word/2018/wordml" xmlns:w16du="http://schemas.microsoft.com/office/word/2023/wordml/word16du" xmlns:w16sdtdh="http://schemas.microsoft.com/office/word/2020/wordml/sdtdatahash" xmlns:w16sdtfl="http://schemas.microsoft.com/office/word/2024/wordml/sdtformatlock" xmlns:w16se="http://schemas.microsoft.com/office/word/2015/wordml/symex" xmlns:wpg="http://schemas.microsoft.com/office/word/2010/wordprocessingGroup" xmlns:wpi="http://schemas.microsoft.com/office/word/2010/wordprocessingInk" xmlns:wne="http://schemas.microsoft.com/office/word/2006/wordml" xmlns:wps="http://schemas.microsoft.com/office/word/2010/wordprocessingShape" mc:Ignorable="w14 w15 w16se w16cid w16 w16cex w16sdtdh w16sdtfl w16du wp14">
   <w:p>
     <w:pPr>
-      <w:pStyle w:val="10"/>
-    </w:pPr>
-  </w:p>
-</w:hdr>
-</file>
-
-<file path=word/header3.xml><?xml version="1.0" encoding="utf-8"?>
-<w:hdr xmlns:wpc="http://schemas.microsoft.com/office/word/2010/wordprocessingCanvas" xmlns:mc="http://schemas.openxmlformats.org/markup-compatibility/2006" xmlns:o="urn:schemas-microsoft-com:office:office" xmlns:r="http://schemas.openxmlformats.org/officeDocument/2006/relationships" xmlns:m="http://schemas.openxmlformats.org/officeDocument/2006/math" xmlns:v="urn:schemas-microsoft-com:vml" xmlns:wp14="http://schemas.microsoft.com/office/word/2010/wordprocessingDrawing" xmlns:wp="http://schemas.openxmlformats.org/drawingml/2006/wordprocessingDrawing" xmlns:w10="urn:schemas-microsoft-com:office:word" xmlns:w="http://schemas.openxmlformats.org/wordprocessingml/2006/main" xmlns:w14="http://schemas.microsoft.com/office/word/2010/wordml" xmlns:w15="http://schemas.microsoft.com/office/word/2012/wordml" xmlns:wpg="http://schemas.microsoft.com/office/word/2010/wordprocessingGroup" xmlns:wpi="http://schemas.microsoft.com/office/word/2010/wordprocessingInk" xmlns:wne="http://schemas.microsoft.com/office/word/2006/wordml" xmlns:wps="http://schemas.microsoft.com/office/word/2010/wordprocessingShape" xmlns:wpsCustomData="http://www.wps.cn/officeDocument/2013/wpsCustomData" mc:Ignorable="w14 w15 wp14">
-  <w:p>
-    <w:pPr>
-      <w:pStyle w:val="10"/>
+      <w:pStyle w:val="Cabealho"/>
     </w:pPr>
   </w:p>
 </w:hdr>
 </file>
 
 <file path=word/styles.xml><?xml version="1.0" encoding="utf-8"?>
-<w:styles xmlns:mc="http://schemas.openxmlformats.org/markup-compatibility/2006" xmlns:o="urn:schemas-microsoft-com:office:office" xmlns:r="http://schemas.openxmlformats.org/officeDocument/2006/relationships" xmlns:m="http://schemas.openxmlformats.org/officeDocument/2006/math" xmlns:v="urn:schemas-microsoft-com:vml" xmlns:w="http://schemas.openxmlformats.org/wordprocessingml/2006/main" xmlns:w14="http://schemas.microsoft.com/office/word/2010/wordml" xmlns:w10="urn:schemas-microsoft-com:office:word" xmlns:sl="http://schemas.openxmlformats.org/schemaLibrary/2006/main" xmlns:wpsCustomData="http://www.wps.cn/officeDocument/2013/wpsCustomData" mc:Ignorable="w14">
+<w:styles xmlns:mc="http://schemas.openxmlformats.org/markup-compatibility/2006" xmlns:r="http://schemas.openxmlformats.org/officeDocument/2006/relationships" xmlns:w="http://schemas.openxmlformats.org/wordprocessingml/2006/main" xmlns:w14="http://schemas.microsoft.com/office/word/2010/wordml" xmlns:w15="http://schemas.microsoft.com/office/word/2012/wordml" xmlns:w16cex="http://schemas.microsoft.com/office/word/2018/wordml/cex" xmlns:w16cid="http://schemas.microsoft.com/office/word/2016/wordml/cid" xmlns:w16="http://schemas.microsoft.com/office/word/2018/wordml" xmlns:w16du="http://schemas.microsoft.com/office/word/2023/wordml/word16du" xmlns:w16sdtdh="http://schemas.microsoft.com/office/word/2020/wordml/sdtdatahash" xmlns:w16sdtfl="http://schemas.microsoft.com/office/word/2024/wordml/sdtformatlock" xmlns:w16se="http://schemas.microsoft.com/office/word/2015/wordml/symex" mc:Ignorable="w14 w15 w16se w16cid w16 w16cex w16sdtdh w16sdtfl w16du">
   <w:docDefaults>
     <w:rPrDefault>
       <w:rPr>
-        <w:rFonts w:ascii="Times New Roman" w:hAnsi="Times New Roman" w:eastAsia="SimSun" w:cs="Times New Roman"/>
+        <w:rFonts w:ascii="Times New Roman" w:eastAsia="SimSun" w:hAnsi="Times New Roman" w:cs="Times New Roman"/>
+        <w:lang w:val="pt-BR" w:eastAsia="pt-BR" w:bidi="ar-SA"/>
       </w:rPr>
     </w:rPrDefault>
     <w:pPrDefault/>
   </w:docDefaults>
-  <w:latentStyles w:count="260" w:defQFormat="0" w:defUnhideWhenUsed="1" w:defSemiHidden="1" w:defUIPriority="99" w:defLockedState="0">
-    <w:lsdException w:qFormat="1" w:unhideWhenUsed="0" w:uiPriority="0" w:semiHidden="0" w:name="Normal"/>
-    <w:lsdException w:qFormat="1" w:unhideWhenUsed="0" w:uiPriority="9" w:semiHidden="0" w:name="heading 1"/>
-    <w:lsdException w:qFormat="1" w:uiPriority="9" w:name="heading 2"/>
-    <w:lsdException w:qFormat="1" w:uiPriority="9" w:semiHidden="0" w:name="heading 3"/>
-    <w:lsdException w:qFormat="1" w:uiPriority="9" w:semiHidden="0" w:name="heading 4"/>
-    <w:lsdException w:qFormat="1" w:uiPriority="9" w:name="heading 5"/>
-    <w:lsdException w:qFormat="1" w:uiPriority="9" w:name="heading 6"/>
-    <w:lsdException w:qFormat="1" w:uiPriority="9" w:name="heading 7"/>
-    <w:lsdException w:qFormat="1" w:uiPriority="9" w:name="heading 8"/>
-    <w:lsdException w:qFormat="1" w:uiPriority="9" w:name="heading 9"/>
-    <w:lsdException w:uiPriority="99" w:name="index 1"/>
-    <w:lsdException w:uiPriority="99" w:name="index 2"/>
-    <w:lsdException w:uiPriority="99" w:name="index 3"/>
-    <w:lsdException w:uiPriority="99" w:name="index 4"/>
-    <w:lsdException w:uiPriority="99" w:name="index 5"/>
-    <w:lsdException w:uiPriority="99" w:name="index 6"/>
-    <w:lsdException w:uiPriority="99" w:name="index 7"/>
-    <w:lsdException w:uiPriority="99" w:name="index 8"/>
-    <w:lsdException w:uiPriority="99" w:name="index 9"/>
-    <w:lsdException w:uiPriority="39" w:name="toc 1"/>
-    <w:lsdException w:uiPriority="39" w:name="toc 2"/>
-    <w:lsdException w:uiPriority="39" w:name="toc 3"/>
-    <w:lsdException w:uiPriority="39" w:name="toc 4"/>
-    <w:lsdException w:uiPriority="39" w:name="toc 5"/>
-    <w:lsdException w:uiPriority="39" w:name="toc 6"/>
-    <w:lsdException w:uiPriority="39" w:name="toc 7"/>
-    <w:lsdException w:uiPriority="39" w:name="toc 8"/>
-    <w:lsdException w:uiPriority="39" w:name="toc 9"/>
-    <w:lsdException w:uiPriority="99" w:name="Normal Indent"/>
-    <w:lsdException w:uiPriority="99" w:name="footnote text"/>
-    <w:lsdException w:uiPriority="99" w:name="annotation text"/>
-    <w:lsdException w:uiPriority="99" w:semiHidden="0" w:name="header"/>
-    <w:lsdException w:uiPriority="99" w:semiHidden="0" w:name="footer"/>
-    <w:lsdException w:uiPriority="99" w:name="index heading"/>
-    <w:lsdException w:qFormat="1" w:uiPriority="35" w:name="caption"/>
-    <w:lsdException w:uiPriority="99" w:name="table of figures"/>
-    <w:lsdException w:uiPriority="99" w:name="envelope address"/>
-    <w:lsdException w:uiPriority="99" w:name="envelope return"/>
-    <w:lsdException w:uiPriority="99" w:name="footnote reference"/>
-    <w:lsdException w:uiPriority="99" w:name="annotation reference"/>
-    <w:lsdException w:uiPriority="99" w:name="line number"/>
-    <w:lsdException w:uiPriority="99" w:name="page number"/>
-    <w:lsdException w:uiPriority="99" w:name="endnote reference"/>
-    <w:lsdException w:uiPriority="99" w:name="endnote text"/>
-    <w:lsdException w:uiPriority="99" w:name="table of authorities"/>
-    <w:lsdException w:uiPriority="99" w:name="macro"/>
-    <w:lsdException w:uiPriority="99" w:name="toa heading"/>
-    <w:lsdException w:uiPriority="99" w:name="List"/>
-    <w:lsdException w:uiPriority="99" w:name="List Bullet"/>
-    <w:lsdException w:uiPriority="99" w:name="List Number"/>
-    <w:lsdException w:uiPriority="99" w:name="List 2"/>
-    <w:lsdException w:uiPriority="99" w:name="List 3"/>
-    <w:lsdException w:uiPriority="99" w:name="List 4"/>
-    <w:lsdException w:uiPriority="99" w:name="List 5"/>
-    <w:lsdException w:uiPriority="99" w:name="List Bullet 2"/>
-    <w:lsdException w:uiPriority="99" w:name="List Bullet 3"/>
-    <w:lsdException w:uiPriority="99" w:name="List Bullet 4"/>
-    <w:lsdException w:uiPriority="99" w:name="List Bullet 5"/>
-    <w:lsdException w:uiPriority="99" w:name="List Number 2"/>
-    <w:lsdException w:uiPriority="99" w:name="List Number 3"/>
-    <w:lsdException w:uiPriority="99" w:name="List Number 4"/>
-    <w:lsdException w:uiPriority="99" w:name="List Number 5"/>
-    <w:lsdException w:qFormat="1" w:unhideWhenUsed="0" w:uiPriority="10" w:semiHidden="0" w:name="Title"/>
-    <w:lsdException w:uiPriority="99" w:name="Closing"/>
-    <w:lsdException w:uiPriority="99" w:name="Signature"/>
-    <w:lsdException w:qFormat="1" w:uiPriority="1" w:name="Default Paragraph Font"/>
-    <w:lsdException w:uiPriority="99" w:name="Body Text"/>
-    <w:lsdException w:uiPriority="99" w:name="Body Text Indent"/>
-    <w:lsdException w:uiPriority="99" w:name="List Continue"/>
-    <w:lsdException w:uiPriority="99" w:name="List Continue 2"/>
-    <w:lsdException w:uiPriority="99" w:name="List Continue 3"/>
-    <w:lsdException w:uiPriority="99" w:name="List Continue 4"/>
-    <w:lsdException w:uiPriority="99" w:name="List Continue 5"/>
-    <w:lsdException w:uiPriority="99" w:name="Message Header"/>
-    <w:lsdException w:qFormat="1" w:unhideWhenUsed="0" w:uiPriority="11" w:semiHidden="0" w:name="Subtitle"/>
-    <w:lsdException w:uiPriority="99" w:name="Salutation"/>
-    <w:lsdException w:uiPriority="99" w:name="Date"/>
-    <w:lsdException w:uiPriority="99" w:name="Body Text First Indent"/>
-    <w:lsdException w:uiPriority="99" w:name="Body Text First Indent 2"/>
-    <w:lsdException w:uiPriority="99" w:name="Note Heading"/>
-    <w:lsdException w:uiPriority="99" w:name="Body Text 2"/>
-    <w:lsdException w:uiPriority="99" w:name="Body Text 3"/>
-    <w:lsdException w:uiPriority="99" w:name="Body Text Indent 2"/>
-    <w:lsdException w:uiPriority="99" w:name="Body Text Indent 3"/>
-    <w:lsdException w:uiPriority="99" w:name="Block Text"/>
-    <w:lsdException w:uiPriority="99" w:name="Hyperlink"/>
-    <w:lsdException w:uiPriority="99" w:name="FollowedHyperlink"/>
-    <w:lsdException w:qFormat="1" w:unhideWhenUsed="0" w:uiPriority="22" w:semiHidden="0" w:name="Strong"/>
-    <w:lsdException w:qFormat="1" w:unhideWhenUsed="0" w:uiPriority="20" w:semiHidden="0" w:name="Emphasis"/>
-    <w:lsdException w:uiPriority="99" w:name="Document Map"/>
-    <w:lsdException w:uiPriority="99" w:name="Plain Text"/>
-    <w:lsdException w:uiPriority="99" w:name="E-mail Signature"/>
-    <w:lsdException w:uiPriority="99" w:name="Normal (Web)"/>
-    <w:lsdException w:uiPriority="99" w:name="HTML Acronym"/>
-    <w:lsdException w:uiPriority="99" w:name="HTML Address"/>
-    <w:lsdException w:uiPriority="99" w:name="HTML Cite"/>
-    <w:lsdException w:uiPriority="99" w:name="HTML Code"/>
-    <w:lsdException w:uiPriority="99" w:name="HTML Definition"/>
-    <w:lsdException w:uiPriority="99" w:name="HTML Keyboard"/>
-    <w:lsdException w:uiPriority="99" w:name="HTML Preformatted"/>
-    <w:lsdException w:uiPriority="99" w:name="HTML Sample"/>
-    <w:lsdException w:uiPriority="99" w:name="HTML Typewriter"/>
-    <w:lsdException w:uiPriority="99" w:name="HTML Variable"/>
-    <w:lsdException w:uiPriority="99" w:name="Normal Table"/>
-    <w:lsdException w:uiPriority="99" w:name="annotation subject"/>
-    <w:lsdException w:uiPriority="99" w:name="Table Simple 1"/>
-    <w:lsdException w:uiPriority="99" w:name="Table Simple 2"/>
-    <w:lsdException w:uiPriority="99" w:name="Table Simple 3"/>
-    <w:lsdException w:uiPriority="99" w:name="Table Classic 1"/>
-    <w:lsdException w:uiPriority="99" w:name="Table Classic 2"/>
-    <w:lsdException w:uiPriority="99" w:name="Table Classic 3"/>
-    <w:lsdException w:uiPriority="99" w:name="Table Classic 4"/>
-    <w:lsdException w:uiPriority="99" w:name="Table Colorful 1"/>
-    <w:lsdException w:uiPriority="99" w:name="Table Colorful 2"/>
-    <w:lsdException w:uiPriority="99" w:name="Table Colorful 3"/>
-    <w:lsdException w:uiPriority="99" w:name="Table Columns 1"/>
-    <w:lsdException w:uiPriority="99" w:name="Table Columns 2"/>
-    <w:lsdException w:uiPriority="99" w:name="Table Columns 3"/>
-    <w:lsdException w:uiPriority="99" w:name="Table Columns 4"/>
-    <w:lsdException w:uiPriority="99" w:name="Table Columns 5"/>
-    <w:lsdException w:uiPriority="99" w:name="Table Grid 1"/>
-    <w:lsdException w:uiPriority="99" w:name="Table Grid 2"/>
-    <w:lsdException w:uiPriority="99" w:name="Table Grid 3"/>
-    <w:lsdException w:uiPriority="99" w:name="Table Grid 4"/>
-    <w:lsdException w:uiPriority="99" w:name="Table Grid 5"/>
-    <w:lsdException w:uiPriority="99" w:name="Table Grid 6"/>
-    <w:lsdException w:uiPriority="99" w:name="Table Grid 7"/>
-    <w:lsdException w:uiPriority="99" w:name="Table Grid 8"/>
-    <w:lsdException w:uiPriority="99" w:name="Table List 1"/>
-    <w:lsdException w:uiPriority="99" w:name="Table List 2"/>
-    <w:lsdException w:uiPriority="99" w:name="Table List 3"/>
-    <w:lsdException w:uiPriority="99" w:name="Table List 4"/>
-    <w:lsdException w:uiPriority="99" w:name="Table List 5"/>
-    <w:lsdException w:uiPriority="99" w:name="Table List 6"/>
-    <w:lsdException w:uiPriority="99" w:name="Table List 7"/>
-    <w:lsdException w:uiPriority="99" w:name="Table List 8"/>
-    <w:lsdException w:uiPriority="99" w:name="Table 3D effects 1"/>
-    <w:lsdException w:uiPriority="99" w:name="Table 3D effects 2"/>
-    <w:lsdException w:uiPriority="99" w:name="Table 3D effects 3"/>
-    <w:lsdException w:uiPriority="99" w:name="Table Contemporary"/>
-    <w:lsdException w:uiPriority="99" w:name="Table Elegant"/>
-    <w:lsdException w:uiPriority="99" w:name="Table Professional"/>
-    <w:lsdException w:uiPriority="99" w:name="Table Subtle 1"/>
-    <w:lsdException w:uiPriority="99" w:name="Table Subtle 2"/>
-    <w:lsdException w:uiPriority="99" w:name="Table Web 1"/>
-    <w:lsdException w:uiPriority="99" w:name="Table Web 2"/>
-    <w:lsdException w:uiPriority="99" w:name="Table Web 3"/>
-    <w:lsdException w:uiPriority="99" w:name="Balloon Text"/>
-    <w:lsdException w:unhideWhenUsed="0" w:uiPriority="39" w:semiHidden="0" w:name="Table Grid"/>
-    <w:lsdException w:uiPriority="99" w:name="Table Theme"/>
-    <w:lsdException w:qFormat="1" w:unhideWhenUsed="0" w:uiPriority="34" w:semiHidden="0" w:name="List Paragraph"/>
+  <w:latentStyles w:defLockedState="0" w:defUIPriority="99" w:defSemiHidden="0" w:defUnhideWhenUsed="0" w:defQFormat="0" w:count="376">
+    <w:lsdException w:name="Normal" w:uiPriority="0" w:qFormat="1"/>
+    <w:lsdException w:name="heading 1" w:uiPriority="9" w:qFormat="1"/>
+    <w:lsdException w:name="heading 2" w:semiHidden="1" w:uiPriority="9" w:unhideWhenUsed="1" w:qFormat="1"/>
+    <w:lsdException w:name="heading 3" w:uiPriority="9" w:unhideWhenUsed="1" w:qFormat="1"/>
+    <w:lsdException w:name="heading 4" w:uiPriority="9" w:unhideWhenUsed="1" w:qFormat="1"/>
+    <w:lsdException w:name="heading 5" w:semiHidden="1" w:uiPriority="9" w:unhideWhenUsed="1" w:qFormat="1"/>
+    <w:lsdException w:name="heading 6" w:semiHidden="1" w:uiPriority="9" w:unhideWhenUsed="1" w:qFormat="1"/>
+    <w:lsdException w:name="heading 7" w:semiHidden="1" w:uiPriority="9" w:unhideWhenUsed="1" w:qFormat="1"/>
+    <w:lsdException w:name="heading 8" w:semiHidden="1" w:uiPriority="9" w:unhideWhenUsed="1" w:qFormat="1"/>
+    <w:lsdException w:name="heading 9" w:semiHidden="1" w:uiPriority="9" w:unhideWhenUsed="1" w:qFormat="1"/>
+    <w:lsdException w:name="index 1" w:semiHidden="1" w:unhideWhenUsed="1"/>
+    <w:lsdException w:name="index 2" w:semiHidden="1" w:unhideWhenUsed="1"/>
+    <w:lsdException w:name="index 3" w:semiHidden="1" w:unhideWhenUsed="1"/>
+    <w:lsdException w:name="index 4" w:semiHidden="1" w:unhideWhenUsed="1"/>
+    <w:lsdException w:name="index 5" w:semiHidden="1" w:unhideWhenUsed="1"/>
+    <w:lsdException w:name="index 6" w:semiHidden="1" w:unhideWhenUsed="1"/>
+    <w:lsdException w:name="index 7" w:semiHidden="1" w:unhideWhenUsed="1"/>
+    <w:lsdException w:name="index 8" w:semiHidden="1" w:unhideWhenUsed="1"/>
+    <w:lsdException w:name="index 9" w:semiHidden="1" w:unhideWhenUsed="1"/>
+    <w:lsdException w:name="toc 1" w:semiHidden="1" w:uiPriority="39" w:unhideWhenUsed="1"/>
+    <w:lsdException w:name="toc 2" w:semiHidden="1" w:uiPriority="39" w:unhideWhenUsed="1"/>
+    <w:lsdException w:name="toc 3" w:semiHidden="1" w:uiPriority="39" w:unhideWhenUsed="1"/>
+    <w:lsdException w:name="toc 4" w:semiHidden="1" w:uiPriority="39" w:unhideWhenUsed="1"/>
+    <w:lsdException w:name="toc 5" w:semiHidden="1" w:uiPriority="39" w:unhideWhenUsed="1"/>
+    <w:lsdException w:name="toc 6" w:semiHidden="1" w:uiPriority="39" w:unhideWhenUsed="1"/>
+    <w:lsdException w:name="toc 7" w:semiHidden="1" w:uiPriority="39" w:unhideWhenUsed="1"/>
+    <w:lsdException w:name="toc 8" w:semiHidden="1" w:uiPriority="39" w:unhideWhenUsed="1"/>
+    <w:lsdException w:name="toc 9" w:semiHidden="1" w:uiPriority="39" w:unhideWhenUsed="1"/>
+    <w:lsdException w:name="Normal Indent" w:semiHidden="1" w:unhideWhenUsed="1"/>
+    <w:lsdException w:name="footnote text" w:semiHidden="1" w:unhideWhenUsed="1"/>
+    <w:lsdException w:name="annotation text" w:semiHidden="1" w:unhideWhenUsed="1"/>
+    <w:lsdException w:name="header" w:unhideWhenUsed="1"/>
+    <w:lsdException w:name="footer" w:unhideWhenUsed="1"/>
+    <w:lsdException w:name="index heading" w:semiHidden="1" w:unhideWhenUsed="1"/>
+    <w:lsdException w:name="caption" w:semiHidden="1" w:uiPriority="35" w:unhideWhenUsed="1" w:qFormat="1"/>
+    <w:lsdException w:name="table of figures" w:semiHidden="1" w:unhideWhenUsed="1"/>
+    <w:lsdException w:name="envelope address" w:semiHidden="1" w:unhideWhenUsed="1"/>
+    <w:lsdException w:name="envelope return" w:semiHidden="1" w:unhideWhenUsed="1"/>
+    <w:lsdException w:name="footnote reference" w:semiHidden="1" w:unhideWhenUsed="1"/>
+    <w:lsdException w:name="annotation reference" w:semiHidden="1" w:unhideWhenUsed="1"/>
+    <w:lsdException w:name="line number" w:semiHidden="1" w:unhideWhenUsed="1"/>
+    <w:lsdException w:name="page number" w:semiHidden="1" w:unhideWhenUsed="1"/>
+    <w:lsdException w:name="endnote reference" w:semiHidden="1" w:unhideWhenUsed="1"/>
+    <w:lsdException w:name="endnote text" w:semiHidden="1" w:unhideWhenUsed="1"/>
+    <w:lsdException w:name="table of authorities" w:semiHidden="1" w:unhideWhenUsed="1"/>
+    <w:lsdException w:name="macro" w:semiHidden="1" w:unhideWhenUsed="1"/>
+    <w:lsdException w:name="toa heading" w:semiHidden="1" w:unhideWhenUsed="1"/>
+    <w:lsdException w:name="List" w:semiHidden="1" w:unhideWhenUsed="1"/>
+    <w:lsdException w:name="List Bullet" w:semiHidden="1" w:unhideWhenUsed="1"/>
+    <w:lsdException w:name="List Number" w:semiHidden="1" w:unhideWhenUsed="1"/>
+    <w:lsdException w:name="List 2" w:semiHidden="1" w:unhideWhenUsed="1"/>
+    <w:lsdException w:name="List 3" w:semiHidden="1" w:unhideWhenUsed="1"/>
+    <w:lsdException w:name="List 4" w:semiHidden="1" w:unhideWhenUsed="1"/>
+    <w:lsdException w:name="List 5" w:semiHidden="1" w:unhideWhenUsed="1"/>
+    <w:lsdException w:name="List Bullet 2" w:semiHidden="1" w:unhideWhenUsed="1"/>
+    <w:lsdException w:name="List Bullet 3" w:semiHidden="1" w:unhideWhenUsed="1"/>
+    <w:lsdException w:name="List Bullet 4" w:semiHidden="1" w:unhideWhenUsed="1"/>
+    <w:lsdException w:name="List Bullet 5" w:semiHidden="1" w:unhideWhenUsed="1"/>
+    <w:lsdException w:name="List Number 2" w:semiHidden="1" w:unhideWhenUsed="1"/>
+    <w:lsdException w:name="List Number 3" w:semiHidden="1" w:unhideWhenUsed="1"/>
+    <w:lsdException w:name="List Number 4" w:semiHidden="1" w:unhideWhenUsed="1"/>
+    <w:lsdException w:name="List Number 5" w:semiHidden="1" w:unhideWhenUsed="1"/>
+    <w:lsdException w:name="Title" w:uiPriority="10" w:qFormat="1"/>
+    <w:lsdException w:name="Closing" w:semiHidden="1" w:unhideWhenUsed="1"/>
+    <w:lsdException w:name="Signature" w:semiHidden="1" w:unhideWhenUsed="1"/>
+    <w:lsdException w:name="Default Paragraph Font" w:semiHidden="1" w:uiPriority="1" w:unhideWhenUsed="1" w:qFormat="1"/>
+    <w:lsdException w:name="Body Text" w:semiHidden="1" w:unhideWhenUsed="1"/>
+    <w:lsdException w:name="Body Text Indent" w:semiHidden="1" w:unhideWhenUsed="1"/>
+    <w:lsdException w:name="List Continue" w:semiHidden="1" w:unhideWhenUsed="1"/>
+    <w:lsdException w:name="List Continue 2" w:semiHidden="1" w:unhideWhenUsed="1"/>
+    <w:lsdException w:name="List Continue 3" w:semiHidden="1" w:unhideWhenUsed="1"/>
+    <w:lsdException w:name="List Continue 4" w:semiHidden="1" w:unhideWhenUsed="1"/>
+    <w:lsdException w:name="List Continue 5" w:semiHidden="1" w:unhideWhenUsed="1"/>
+    <w:lsdException w:name="Message Header" w:semiHidden="1" w:unhideWhenUsed="1"/>
+    <w:lsdException w:name="Subtitle" w:uiPriority="11" w:qFormat="1"/>
+    <w:lsdException w:name="Salutation" w:semiHidden="1" w:unhideWhenUsed="1"/>
+    <w:lsdException w:name="Date" w:semiHidden="1" w:unhideWhenUsed="1"/>
+    <w:lsdException w:name="Body Text First Indent" w:semiHidden="1" w:unhideWhenUsed="1"/>
+    <w:lsdException w:name="Body Text First Indent 2" w:semiHidden="1" w:unhideWhenUsed="1"/>
+    <w:lsdException w:name="Note Heading" w:semiHidden="1" w:unhideWhenUsed="1"/>
+    <w:lsdException w:name="Body Text 2" w:semiHidden="1" w:unhideWhenUsed="1"/>
+    <w:lsdException w:name="Body Text 3" w:semiHidden="1" w:unhideWhenUsed="1"/>
+    <w:lsdException w:name="Body Text Indent 2" w:semiHidden="1" w:unhideWhenUsed="1"/>
+    <w:lsdException w:name="Body Text Indent 3" w:semiHidden="1" w:unhideWhenUsed="1"/>
+    <w:lsdException w:name="Block Text" w:semiHidden="1" w:unhideWhenUsed="1"/>
+    <w:lsdException w:name="Hyperlink" w:semiHidden="1" w:unhideWhenUsed="1"/>
+    <w:lsdException w:name="FollowedHyperlink" w:semiHidden="1" w:unhideWhenUsed="1"/>
+    <w:lsdException w:name="Strong" w:uiPriority="22" w:qFormat="1"/>
+    <w:lsdException w:name="Emphasis" w:uiPriority="20" w:qFormat="1"/>
+    <w:lsdException w:name="Document Map" w:semiHidden="1" w:unhideWhenUsed="1"/>
+    <w:lsdException w:name="Plain Text" w:semiHidden="1" w:unhideWhenUsed="1"/>
+    <w:lsdException w:name="E-mail Signature" w:semiHidden="1" w:unhideWhenUsed="1"/>
+    <w:lsdException w:name="HTML Top of Form" w:semiHidden="1" w:unhideWhenUsed="1"/>
+    <w:lsdException w:name="HTML Bottom of Form" w:semiHidden="1" w:unhideWhenUsed="1"/>
+    <w:lsdException w:name="Normal (Web)" w:semiHidden="1" w:unhideWhenUsed="1"/>
+    <w:lsdException w:name="HTML Acronym" w:semiHidden="1" w:unhideWhenUsed="1"/>
+    <w:lsdException w:name="HTML Address" w:semiHidden="1" w:unhideWhenUsed="1"/>
+    <w:lsdException w:name="HTML Cite" w:semiHidden="1" w:unhideWhenUsed="1"/>
+    <w:lsdException w:name="HTML Code" w:semiHidden="1" w:unhideWhenUsed="1"/>
+    <w:lsdException w:name="HTML Definition" w:semiHidden="1" w:unhideWhenUsed="1"/>
+    <w:lsdException w:name="HTML Keyboard" w:semiHidden="1" w:unhideWhenUsed="1"/>
+    <w:lsdException w:name="HTML Preformatted" w:semiHidden="1" w:unhideWhenUsed="1"/>
+    <w:lsdException w:name="HTML Sample" w:semiHidden="1" w:unhideWhenUsed="1"/>
+    <w:lsdException w:name="HTML Typewriter" w:semiHidden="1" w:unhideWhenUsed="1"/>
+    <w:lsdException w:name="HTML Variable" w:semiHidden="1" w:unhideWhenUsed="1"/>
+    <w:lsdException w:name="Normal Table" w:semiHidden="1" w:unhideWhenUsed="1"/>
+    <w:lsdException w:name="annotation subject" w:semiHidden="1" w:unhideWhenUsed="1"/>
+    <w:lsdException w:name="No List" w:semiHidden="1" w:unhideWhenUsed="1"/>
+    <w:lsdException w:name="Outline List 1" w:semiHidden="1" w:unhideWhenUsed="1"/>
+    <w:lsdException w:name="Outline List 2" w:semiHidden="1" w:unhideWhenUsed="1"/>
+    <w:lsdException w:name="Outline List 3" w:semiHidden="1" w:unhideWhenUsed="1"/>
+    <w:lsdException w:name="Table Simple 1" w:semiHidden="1" w:unhideWhenUsed="1"/>
+    <w:lsdException w:name="Table Simple 2" w:semiHidden="1" w:unhideWhenUsed="1"/>
+    <w:lsdException w:name="Table Simple 3" w:semiHidden="1" w:unhideWhenUsed="1"/>
+    <w:lsdException w:name="Table Classic 1" w:semiHidden="1" w:unhideWhenUsed="1"/>
+    <w:lsdException w:name="Table Classic 2" w:semiHidden="1" w:unhideWhenUsed="1"/>
+    <w:lsdException w:name="Table Classic 3" w:semiHidden="1" w:unhideWhenUsed="1"/>
+    <w:lsdException w:name="Table Classic 4" w:semiHidden="1" w:unhideWhenUsed="1"/>
+    <w:lsdException w:name="Table Colorful 1" w:semiHidden="1" w:unhideWhenUsed="1"/>
+    <w:lsdException w:name="Table Colorful 2" w:semiHidden="1" w:unhideWhenUsed="1"/>
+    <w:lsdException w:name="Table Colorful 3" w:semiHidden="1" w:unhideWhenUsed="1"/>
+    <w:lsdException w:name="Table Columns 1" w:semiHidden="1" w:unhideWhenUsed="1"/>
+    <w:lsdException w:name="Table Columns 2" w:semiHidden="1" w:unhideWhenUsed="1"/>
+    <w:lsdException w:name="Table Columns 3" w:semiHidden="1" w:unhideWhenUsed="1"/>
+    <w:lsdException w:name="Table Columns 4" w:semiHidden="1" w:unhideWhenUsed="1"/>
+    <w:lsdException w:name="Table Columns 5" w:semiHidden="1" w:unhideWhenUsed="1"/>
+    <w:lsdException w:name="Table Grid 1" w:semiHidden="1" w:unhideWhenUsed="1"/>
+    <w:lsdException w:name="Table Grid 2" w:semiHidden="1" w:unhideWhenUsed="1"/>
+    <w:lsdException w:name="Table Grid 3" w:semiHidden="1" w:unhideWhenUsed="1"/>
+    <w:lsdException w:name="Table Grid 4" w:semiHidden="1" w:unhideWhenUsed="1"/>
+    <w:lsdException w:name="Table Grid 5" w:semiHidden="1" w:unhideWhenUsed="1"/>
+    <w:lsdException w:name="Table Grid 6" w:semiHidden="1" w:unhideWhenUsed="1"/>
+    <w:lsdException w:name="Table Grid 7" w:semiHidden="1" w:unhideWhenUsed="1"/>
+    <w:lsdException w:name="Table Grid 8" w:semiHidden="1" w:unhideWhenUsed="1"/>
+    <w:lsdException w:name="Table List 1" w:semiHidden="1" w:unhideWhenUsed="1"/>
+    <w:lsdException w:name="Table List 2" w:semiHidden="1" w:unhideWhenUsed="1"/>
+    <w:lsdException w:name="Table List 3" w:semiHidden="1" w:unhideWhenUsed="1"/>
+    <w:lsdException w:name="Table List 4" w:semiHidden="1" w:unhideWhenUsed="1"/>
+    <w:lsdException w:name="Table List 5" w:semiHidden="1" w:unhideWhenUsed="1"/>
+    <w:lsdException w:name="Table List 6" w:semiHidden="1" w:unhideWhenUsed="1"/>
+    <w:lsdException w:name="Table List 7" w:semiHidden="1" w:unhideWhenUsed="1"/>
+    <w:lsdException w:name="Table List 8" w:semiHidden="1" w:unhideWhenUsed="1"/>
+    <w:lsdException w:name="Table 3D effects 1" w:semiHidden="1" w:unhideWhenUsed="1"/>
+    <w:lsdException w:name="Table 3D effects 2" w:semiHidden="1" w:unhideWhenUsed="1"/>
+    <w:lsdException w:name="Table 3D effects 3" w:semiHidden="1" w:unhideWhenUsed="1"/>
+    <w:lsdException w:name="Table Contemporary" w:semiHidden="1" w:unhideWhenUsed="1"/>
+    <w:lsdException w:name="Table Elegant" w:semiHidden="1" w:unhideWhenUsed="1"/>
+    <w:lsdException w:name="Table Professional" w:semiHidden="1" w:unhideWhenUsed="1"/>
+    <w:lsdException w:name="Table Subtle 1" w:semiHidden="1" w:unhideWhenUsed="1"/>
+    <w:lsdException w:name="Table Subtle 2" w:semiHidden="1" w:unhideWhenUsed="1"/>
+    <w:lsdException w:name="Table Web 1" w:semiHidden="1" w:unhideWhenUsed="1"/>
+    <w:lsdException w:name="Table Web 2" w:semiHidden="1" w:unhideWhenUsed="1"/>
+    <w:lsdException w:name="Table Web 3" w:semiHidden="1" w:unhideWhenUsed="1"/>
+    <w:lsdException w:name="Balloon Text" w:semiHidden="1" w:unhideWhenUsed="1"/>
+    <w:lsdException w:name="Table Grid" w:uiPriority="39"/>
+    <w:lsdException w:name="Table Theme" w:semiHidden="1" w:unhideWhenUsed="1"/>
+    <w:lsdException w:name="Placeholder Text" w:semiHidden="1" w:unhideWhenUsed="1"/>
+    <w:lsdException w:name="No Spacing" w:semiHidden="1" w:unhideWhenUsed="1"/>
+    <w:lsdException w:name="Light Shading"/>
+    <w:lsdException w:name="Light List"/>
+    <w:lsdException w:name="Light Grid"/>
+    <w:lsdException w:name="Medium Shading 1"/>
+    <w:lsdException w:name="Medium Shading 2"/>
+    <w:lsdException w:name="Medium List 1"/>
+    <w:lsdException w:name="Medium List 2"/>
+    <w:lsdException w:name="Medium Grid 1"/>
+    <w:lsdException w:name="Medium Grid 2"/>
+    <w:lsdException w:name="Medium Grid 3"/>
+    <w:lsdException w:name="Dark List"/>
+    <w:lsdException w:name="Colorful Shading"/>
+    <w:lsdException w:name="Colorful List"/>
+    <w:lsdException w:name="Colorful Grid"/>
+    <w:lsdException w:name="Light Shading Accent 1"/>
+    <w:lsdException w:name="Light List Accent 1"/>
+    <w:lsdException w:name="Light Grid Accent 1"/>
+    <w:lsdException w:name="Medium Shading 1 Accent 1"/>
+    <w:lsdException w:name="Medium Shading 2 Accent 1"/>
+    <w:lsdException w:name="Medium List 1 Accent 1"/>
+    <w:lsdException w:name="Revision" w:semiHidden="1" w:unhideWhenUsed="1"/>
+    <w:lsdException w:name="List Paragraph" w:uiPriority="34" w:qFormat="1"/>
+    <w:lsdException w:name="Quote" w:semiHidden="1" w:unhideWhenUsed="1"/>
+    <w:lsdException w:name="Intense Quote" w:semiHidden="1" w:unhideWhenUsed="1"/>
+    <w:lsdException w:name="Medium List 2 Accent 1"/>
+    <w:lsdException w:name="Medium Grid 1 Accent 1"/>
+    <w:lsdException w:name="Medium Grid 2 Accent 1"/>
+    <w:lsdException w:name="Medium Grid 3 Accent 1"/>
+    <w:lsdException w:name="Dark List Accent 1"/>
+    <w:lsdException w:name="Colorful Shading Accent 1"/>
+    <w:lsdException w:name="Colorful List Accent 1"/>
+    <w:lsdException w:name="Colorful Grid Accent 1"/>
+    <w:lsdException w:name="Light Shading Accent 2"/>
+    <w:lsdException w:name="Light List Accent 2"/>
+    <w:lsdException w:name="Light Grid Accent 2"/>
+    <w:lsdException w:name="Medium Shading 1 Accent 2"/>
+    <w:lsdException w:name="Medium Shading 2 Accent 2"/>
+    <w:lsdException w:name="Medium List 1 Accent 2"/>
+    <w:lsdException w:name="Medium List 2 Accent 2"/>
+    <w:lsdException w:name="Medium Grid 1 Accent 2"/>
+    <w:lsdException w:name="Medium Grid 2 Accent 2"/>
+    <w:lsdException w:name="Medium Grid 3 Accent 2"/>
+    <w:lsdException w:name="Dark List Accent 2"/>
+    <w:lsdException w:name="Colorful Shading Accent 2"/>
+    <w:lsdException w:name="Colorful List Accent 2"/>
+    <w:lsdException w:name="Colorful Grid Accent 2"/>
+    <w:lsdException w:name="Light Shading Accent 3"/>
+    <w:lsdException w:name="Light List Accent 3"/>
+    <w:lsdException w:name="Light Grid Accent 3"/>
+    <w:lsdException w:name="Medium Shading 1 Accent 3"/>
+    <w:lsdException w:name="Medium Shading 2 Accent 3"/>
+    <w:lsdException w:name="Medium List 1 Accent 3"/>
+    <w:lsdException w:name="Medium List 2 Accent 3"/>
+    <w:lsdException w:name="Medium Grid 1 Accent 3"/>
+    <w:lsdException w:name="Medium Grid 2 Accent 3"/>
+    <w:lsdException w:name="Medium Grid 3 Accent 3"/>
+    <w:lsdException w:name="Dark List Accent 3"/>
+    <w:lsdException w:name="Colorful Shading Accent 3"/>
+    <w:lsdException w:name="Colorful List Accent 3"/>
+    <w:lsdException w:name="Colorful Grid Accent 3"/>
+    <w:lsdException w:name="Light Shading Accent 4"/>
+    <w:lsdException w:name="Light List Accent 4"/>
+    <w:lsdException w:name="Light Grid Accent 4"/>
+    <w:lsdException w:name="Medium Shading 1 Accent 4"/>
+    <w:lsdException w:name="Medium Shading 2 Accent 4"/>
+    <w:lsdException w:name="Medium List 1 Accent 4"/>
+    <w:lsdException w:name="Medium List 2 Accent 4"/>
+    <w:lsdException w:name="Medium Grid 1 Accent 4"/>
+    <w:lsdException w:name="Medium Grid 2 Accent 4"/>
+    <w:lsdException w:name="Medium Grid 3 Accent 4"/>
+    <w:lsdException w:name="Dark List Accent 4"/>
+    <w:lsdException w:name="Colorful Shading Accent 4"/>
+    <w:lsdException w:name="Colorful List Accent 4"/>
+    <w:lsdException w:name="Colorful Grid Accent 4"/>
+    <w:lsdException w:name="Light Shading Accent 5"/>
+    <w:lsdException w:name="Light List Accent 5"/>
+    <w:lsdException w:name="Light Grid Accent 5"/>
+    <w:lsdException w:name="Medium Shading 1 Accent 5"/>
+    <w:lsdException w:name="Medium Shading 2 Accent 5"/>
+    <w:lsdException w:name="Medium List 1 Accent 5"/>
+    <w:lsdException w:name="Medium List 2 Accent 5"/>
+    <w:lsdException w:name="Medium Grid 1 Accent 5"/>
+    <w:lsdException w:name="Medium Grid 2 Accent 5"/>
+    <w:lsdException w:name="Medium Grid 3 Accent 5"/>
+    <w:lsdException w:name="Dark List Accent 5"/>
+    <w:lsdException w:name="Colorful Shading Accent 5"/>
+    <w:lsdException w:name="Colorful List Accent 5"/>
+    <w:lsdException w:name="Colorful Grid Accent 5"/>
+    <w:lsdException w:name="Light Shading Accent 6"/>
+    <w:lsdException w:name="Light List Accent 6"/>
+    <w:lsdException w:name="Light Grid Accent 6"/>
+    <w:lsdException w:name="Medium Shading 1 Accent 6"/>
+    <w:lsdException w:name="Medium Shading 2 Accent 6"/>
+    <w:lsdException w:name="Medium List 1 Accent 6"/>
+    <w:lsdException w:name="Medium List 2 Accent 6"/>
+    <w:lsdException w:name="Medium Grid 1 Accent 6"/>
+    <w:lsdException w:name="Medium Grid 2 Accent 6"/>
+    <w:lsdException w:name="Medium Grid 3 Accent 6"/>
+    <w:lsdException w:name="Dark List Accent 6"/>
+    <w:lsdException w:name="Colorful Shading Accent 6"/>
+    <w:lsdException w:name="Colorful List Accent 6"/>
+    <w:lsdException w:name="Colorful Grid Accent 6"/>
+    <w:lsdException w:name="Subtle Emphasis" w:uiPriority="19" w:qFormat="1"/>
+    <w:lsdException w:name="Intense Emphasis" w:uiPriority="21" w:qFormat="1"/>
+    <w:lsdException w:name="Subtle Reference" w:uiPriority="31" w:qFormat="1"/>
+    <w:lsdException w:name="Intense Reference" w:uiPriority="32" w:qFormat="1"/>
+    <w:lsdException w:name="Book Title" w:uiPriority="33" w:qFormat="1"/>
+    <w:lsdException w:name="Bibliography" w:semiHidden="1" w:uiPriority="37" w:unhideWhenUsed="1"/>
+    <w:lsdException w:name="TOC Heading" w:semiHidden="1" w:uiPriority="39" w:unhideWhenUsed="1" w:qFormat="1"/>
+    <w:lsdException w:name="Plain Table 1" w:uiPriority="41"/>
+    <w:lsdException w:name="Plain Table 2" w:uiPriority="42"/>
+    <w:lsdException w:name="Plain Table 3" w:uiPriority="43"/>
+    <w:lsdException w:name="Plain Table 4" w:uiPriority="44"/>
+    <w:lsdException w:name="Plain Table 5" w:uiPriority="45"/>
+    <w:lsdException w:name="Grid Table Light" w:uiPriority="40"/>
+    <w:lsdException w:name="Grid Table 1 Light" w:uiPriority="46"/>
+    <w:lsdException w:name="Grid Table 2" w:uiPriority="47"/>
+    <w:lsdException w:name="Grid Table 3" w:uiPriority="48"/>
+    <w:lsdException w:name="Grid Table 4" w:uiPriority="49"/>
+    <w:lsdException w:name="Grid Table 5 Dark" w:uiPriority="50"/>
+    <w:lsdException w:name="Grid Table 6 Colorful" w:uiPriority="51"/>
+    <w:lsdException w:name="Grid Table 7 Colorful" w:uiPriority="52"/>
+    <w:lsdException w:name="Grid Table 1 Light Accent 1" w:uiPriority="46"/>
+    <w:lsdException w:name="Grid Table 2 Accent 1" w:uiPriority="47"/>
+    <w:lsdException w:name="Grid Table 3 Accent 1" w:uiPriority="48"/>
+    <w:lsdException w:name="Grid Table 4 Accent 1" w:uiPriority="49"/>
+    <w:lsdException w:name="Grid Table 5 Dark Accent 1" w:uiPriority="50"/>
+    <w:lsdException w:name="Grid Table 6 Colorful Accent 1" w:uiPriority="51"/>
+    <w:lsdException w:name="Grid Table 7 Colorful Accent 1" w:uiPriority="52"/>
+    <w:lsdException w:name="Grid Table 1 Light Accent 2" w:uiPriority="46"/>
+    <w:lsdException w:name="Grid Table 2 Accent 2" w:uiPriority="47"/>
+    <w:lsdException w:name="Grid Table 3 Accent 2" w:uiPriority="48"/>
+    <w:lsdException w:name="Grid Table 4 Accent 2" w:uiPriority="49"/>
+    <w:lsdException w:name="Grid Table 5 Dark Accent 2" w:uiPriority="50"/>
+    <w:lsdException w:name="Grid Table 6 Colorful Accent 2" w:uiPriority="51"/>
+    <w:lsdException w:name="Grid Table 7 Colorful Accent 2" w:uiPriority="52"/>
+    <w:lsdException w:name="Grid Table 1 Light Accent 3" w:uiPriority="46"/>
+    <w:lsdException w:name="Grid Table 2 Accent 3" w:uiPriority="47"/>
+    <w:lsdException w:name="Grid Table 3 Accent 3" w:uiPriority="48"/>
+    <w:lsdException w:name="Grid Table 4 Accent 3" w:uiPriority="49"/>
+    <w:lsdException w:name="Grid Table 5 Dark Accent 3" w:uiPriority="50"/>
+    <w:lsdException w:name="Grid Table 6 Colorful Accent 3" w:uiPriority="51"/>
+    <w:lsdException w:name="Grid Table 7 Colorful Accent 3" w:uiPriority="52"/>
+    <w:lsdException w:name="Grid Table 1 Light Accent 4" w:uiPriority="46"/>
+    <w:lsdException w:name="Grid Table 2 Accent 4" w:uiPriority="47"/>
+    <w:lsdException w:name="Grid Table 3 Accent 4" w:uiPriority="48"/>
+    <w:lsdException w:name="Grid Table 4 Accent 4" w:uiPriority="49"/>
+    <w:lsdException w:name="Grid Table 5 Dark Accent 4" w:uiPriority="50"/>
+    <w:lsdException w:name="Grid Table 6 Colorful Accent 4" w:uiPriority="51"/>
+    <w:lsdException w:name="Grid Table 7 Colorful Accent 4" w:uiPriority="52"/>
+    <w:lsdException w:name="Grid Table 1 Light Accent 5" w:uiPriority="46"/>
+    <w:lsdException w:name="Grid Table 2 Accent 5" w:uiPriority="47"/>
+    <w:lsdException w:name="Grid Table 3 Accent 5" w:uiPriority="48"/>
+    <w:lsdException w:name="Grid Table 4 Accent 5" w:uiPriority="49"/>
+    <w:lsdException w:name="Grid Table 5 Dark Accent 5" w:uiPriority="50"/>
+    <w:lsdException w:name="Grid Table 6 Colorful Accent 5" w:uiPriority="51"/>
+    <w:lsdException w:name="Grid Table 7 Colorful Accent 5" w:uiPriority="52"/>
+    <w:lsdException w:name="Grid Table 1 Light Accent 6" w:uiPriority="46"/>
+    <w:lsdException w:name="Grid Table 2 Accent 6" w:uiPriority="47"/>
+    <w:lsdException w:name="Grid Table 3 Accent 6" w:uiPriority="48"/>
+    <w:lsdException w:name="Grid Table 4 Accent 6" w:uiPriority="49"/>
+    <w:lsdException w:name="Grid Table 5 Dark Accent 6" w:uiPriority="50"/>
+    <w:lsdException w:name="Grid Table 6 Colorful Accent 6" w:uiPriority="51"/>
+    <w:lsdException w:name="Grid Table 7 Colorful Accent 6" w:uiPriority="52"/>
+    <w:lsdException w:name="List Table 1 Light" w:uiPriority="46"/>
+    <w:lsdException w:name="List Table 2" w:uiPriority="47"/>
+    <w:lsdException w:name="List Table 3" w:uiPriority="48"/>
+    <w:lsdException w:name="List Table 4" w:uiPriority="49"/>
+    <w:lsdException w:name="List Table 5 Dark" w:uiPriority="50"/>
+    <w:lsdException w:name="List Table 6 Colorful" w:uiPriority="51"/>
+    <w:lsdException w:name="List Table 7 Colorful" w:uiPriority="52"/>
+    <w:lsdException w:name="List Table 1 Light Accent 1" w:uiPriority="46"/>
+    <w:lsdException w:name="List Table 2 Accent 1" w:uiPriority="47"/>
+    <w:lsdException w:name="List Table 3 Accent 1" w:uiPriority="48"/>
+    <w:lsdException w:name="List Table 4 Accent 1" w:uiPriority="49"/>
+    <w:lsdException w:name="List Table 5 Dark Accent 1" w:uiPriority="50"/>
+    <w:lsdException w:name="List Table 6 Colorful Accent 1" w:uiPriority="51"/>
+    <w:lsdException w:name="List Table 7 Colorful Accent 1" w:uiPriority="52"/>
+    <w:lsdException w:name="List Table 1 Light Accent 2" w:uiPriority="46"/>
+    <w:lsdException w:name="List Table 2 Accent 2" w:uiPriority="47"/>
+    <w:lsdException w:name="List Table 3 Accent 2" w:uiPriority="48"/>
+    <w:lsdException w:name="List Table 4 Accent 2" w:uiPriority="49"/>
+    <w:lsdException w:name="List Table 5 Dark Accent 2" w:uiPriority="50"/>
+    <w:lsdException w:name="List Table 6 Colorful Accent 2" w:uiPriority="51"/>
+    <w:lsdException w:name="List Table 7 Colorful Accent 2" w:uiPriority="52"/>
+    <w:lsdException w:name="List Table 1 Light Accent 3" w:uiPriority="46"/>
+    <w:lsdException w:name="List Table 2 Accent 3" w:uiPriority="47"/>
+    <w:lsdException w:name="List Table 3 Accent 3" w:uiPriority="48"/>
+    <w:lsdException w:name="List Table 4 Accent 3" w:uiPriority="49"/>
+    <w:lsdException w:name="List Table 5 Dark Accent 3" w:uiPriority="50"/>
+    <w:lsdException w:name="List Table 6 Colorful Accent 3" w:uiPriority="51"/>
+    <w:lsdException w:name="List Table 7 Colorful Accent 3" w:uiPriority="52"/>
+    <w:lsdException w:name="List Table 1 Light Accent 4" w:uiPriority="46"/>
+    <w:lsdException w:name="List Table 2 Accent 4" w:uiPriority="47"/>
+    <w:lsdException w:name="List Table 3 Accent 4" w:uiPriority="48"/>
+    <w:lsdException w:name="List Table 4 Accent 4" w:uiPriority="49"/>
+    <w:lsdException w:name="List Table 5 Dark Accent 4" w:uiPriority="50"/>
+    <w:lsdException w:name="List Table 6 Colorful Accent 4" w:uiPriority="51"/>
+    <w:lsdException w:name="List Table 7 Colorful Accent 4" w:uiPriority="52"/>
+    <w:lsdException w:name="List Table 1 Light Accent 5" w:uiPriority="46"/>
+    <w:lsdException w:name="List Table 2 Accent 5" w:uiPriority="47"/>
+    <w:lsdException w:name="List Table 3 Accent 5" w:uiPriority="48"/>
+    <w:lsdException w:name="List Table 4 Accent 5" w:uiPriority="49"/>
+    <w:lsdException w:name="List Table 5 Dark Accent 5" w:uiPriority="50"/>
+    <w:lsdException w:name="List Table 6 Colorful Accent 5" w:uiPriority="51"/>
+    <w:lsdException w:name="List Table 7 Colorful Accent 5" w:uiPriority="52"/>
+    <w:lsdException w:name="List Table 1 Light Accent 6" w:uiPriority="46"/>
+    <w:lsdException w:name="List Table 2 Accent 6" w:uiPriority="47"/>
+    <w:lsdException w:name="List Table 3 Accent 6" w:uiPriority="48"/>
+    <w:lsdException w:name="List Table 4 Accent 6" w:uiPriority="49"/>
+    <w:lsdException w:name="List Table 5 Dark Accent 6" w:uiPriority="50"/>
+    <w:lsdException w:name="List Table 6 Colorful Accent 6" w:uiPriority="51"/>
+    <w:lsdException w:name="List Table 7 Colorful Accent 6" w:uiPriority="52"/>
+    <w:lsdException w:name="Mention" w:semiHidden="1" w:unhideWhenUsed="1"/>
+    <w:lsdException w:name="Smart Hyperlink" w:semiHidden="1" w:unhideWhenUsed="1"/>
+    <w:lsdException w:name="Hashtag" w:semiHidden="1" w:unhideWhenUsed="1"/>
+    <w:lsdException w:name="Unresolved Mention" w:semiHidden="1" w:unhideWhenUsed="1"/>
+    <w:lsdException w:name="Smart Link" w:semiHidden="1" w:unhideWhenUsed="1"/>
   </w:latentStyles>
-  <w:style w:type="paragraph" w:default="1" w:styleId="1">
+  <w:style w:type="paragraph" w:default="1" w:styleId="Normal">
     <w:name w:val="Normal"/>
     <w:qFormat/>
-    <w:uiPriority w:val="0"/>
     <w:pPr>
       <w:spacing w:after="200" w:line="276" w:lineRule="auto"/>
     </w:pPr>
     <w:rPr>
-      <w:rFonts w:ascii="Calibri" w:hAnsi="Calibri" w:eastAsia="Calibri" w:cs="Calibri"/>
+      <w:rFonts w:ascii="Calibri" w:eastAsia="Calibri" w:hAnsi="Calibri" w:cs="Calibri"/>
       <w:sz w:val="22"/>
       <w:szCs w:val="22"/>
-      <w:lang w:val="pt-BR" w:eastAsia="en-US" w:bidi="ar-SA"/>
+      <w:lang w:eastAsia="en-US"/>
     </w:rPr>
   </w:style>
-  <w:style w:type="paragraph" w:styleId="2">
+  <w:style w:type="paragraph" w:styleId="Ttulo1">
     <w:name w:val="heading 1"/>
-    <w:basedOn w:val="1"/>
-    <w:next w:val="1"/>
-    <w:link w:val="12"/>
+    <w:basedOn w:val="Normal"/>
+    <w:next w:val="Normal"/>
+    <w:link w:val="Ttulo1Char"/>
+    <w:uiPriority w:val="9"/>
     <w:qFormat/>
-    <w:uiPriority w:val="9"/>
     <w:pPr>
       <w:keepNext/>
       <w:keepLines/>
@@ -1915,23 +2583,23 @@
       <w:outlineLvl w:val="0"/>
     </w:pPr>
     <w:rPr>
-      <w:rFonts w:asciiTheme="majorHAnsi" w:hAnsiTheme="majorHAnsi" w:eastAsiaTheme="majorEastAsia" w:cstheme="majorBidi"/>
+      <w:rFonts w:asciiTheme="majorHAnsi" w:eastAsiaTheme="majorEastAsia" w:hAnsiTheme="majorHAnsi" w:cstheme="majorBidi"/>
       <w:b/>
       <w:bCs/>
-      <w:color w:val="2E75B6" w:themeColor="accent1" w:themeShade="BF"/>
+      <w:color w:val="2E74B5" w:themeColor="accent1" w:themeShade="BF"/>
       <w:sz w:val="28"/>
       <w:szCs w:val="28"/>
     </w:rPr>
   </w:style>
-  <w:style w:type="paragraph" w:styleId="3">
+  <w:style w:type="paragraph" w:styleId="Ttulo2">
     <w:name w:val="heading 2"/>
-    <w:basedOn w:val="1"/>
-    <w:next w:val="1"/>
-    <w:link w:val="16"/>
+    <w:basedOn w:val="Normal"/>
+    <w:next w:val="Normal"/>
+    <w:link w:val="Ttulo2Char"/>
+    <w:uiPriority w:val="9"/>
     <w:semiHidden/>
     <w:unhideWhenUsed/>
     <w:qFormat/>
-    <w:uiPriority w:val="9"/>
     <w:pPr>
       <w:keepNext/>
       <w:keepLines/>
@@ -1939,20 +2607,20 @@
       <w:outlineLvl w:val="1"/>
     </w:pPr>
     <w:rPr>
-      <w:rFonts w:asciiTheme="majorHAnsi" w:hAnsiTheme="majorHAnsi" w:eastAsiaTheme="majorEastAsia" w:cstheme="majorBidi"/>
-      <w:color w:val="2E75B6" w:themeColor="accent1" w:themeShade="BF"/>
+      <w:rFonts w:asciiTheme="majorHAnsi" w:eastAsiaTheme="majorEastAsia" w:hAnsiTheme="majorHAnsi" w:cstheme="majorBidi"/>
+      <w:color w:val="2E74B5" w:themeColor="accent1" w:themeShade="BF"/>
       <w:sz w:val="26"/>
       <w:szCs w:val="26"/>
     </w:rPr>
   </w:style>
-  <w:style w:type="paragraph" w:styleId="4">
+  <w:style w:type="paragraph" w:styleId="Ttulo3">
     <w:name w:val="heading 3"/>
-    <w:basedOn w:val="1"/>
-    <w:next w:val="1"/>
-    <w:link w:val="17"/>
+    <w:basedOn w:val="Normal"/>
+    <w:next w:val="Normal"/>
+    <w:link w:val="Ttulo3Char"/>
+    <w:uiPriority w:val="9"/>
     <w:unhideWhenUsed/>
     <w:qFormat/>
-    <w:uiPriority w:val="9"/>
     <w:pPr>
       <w:keepNext/>
       <w:keepLines/>
@@ -1960,21 +2628,21 @@
       <w:outlineLvl w:val="2"/>
     </w:pPr>
     <w:rPr>
-      <w:rFonts w:asciiTheme="majorHAnsi" w:hAnsiTheme="majorHAnsi" w:eastAsiaTheme="majorEastAsia" w:cstheme="majorBidi"/>
+      <w:rFonts w:asciiTheme="majorHAnsi" w:eastAsiaTheme="majorEastAsia" w:hAnsiTheme="majorHAnsi" w:cstheme="majorBidi"/>
       <w:color w:val="1F4E79" w:themeColor="accent1" w:themeShade="80"/>
       <w:sz w:val="24"/>
       <w:szCs w:val="24"/>
       <w:lang w:eastAsia="pt-BR"/>
     </w:rPr>
   </w:style>
-  <w:style w:type="paragraph" w:styleId="5">
+  <w:style w:type="paragraph" w:styleId="Ttulo4">
     <w:name w:val="heading 4"/>
-    <w:basedOn w:val="1"/>
-    <w:next w:val="1"/>
-    <w:link w:val="18"/>
+    <w:basedOn w:val="Normal"/>
+    <w:next w:val="Normal"/>
+    <w:link w:val="Ttulo4Char"/>
+    <w:uiPriority w:val="9"/>
     <w:unhideWhenUsed/>
     <w:qFormat/>
-    <w:uiPriority w:val="9"/>
     <w:pPr>
       <w:keepNext/>
       <w:keepLines/>
@@ -1982,28 +2650,28 @@
       <w:outlineLvl w:val="3"/>
     </w:pPr>
     <w:rPr>
-      <w:rFonts w:asciiTheme="majorHAnsi" w:hAnsiTheme="majorHAnsi" w:eastAsiaTheme="majorEastAsia" w:cstheme="majorBidi"/>
+      <w:rFonts w:asciiTheme="majorHAnsi" w:eastAsiaTheme="majorEastAsia" w:hAnsiTheme="majorHAnsi" w:cstheme="majorBidi"/>
       <w:i/>
       <w:iCs/>
-      <w:color w:val="2E75B6" w:themeColor="accent1" w:themeShade="BF"/>
+      <w:color w:val="2E74B5" w:themeColor="accent1" w:themeShade="BF"/>
       <w:sz w:val="18"/>
       <w:szCs w:val="20"/>
       <w:lang w:eastAsia="pt-BR"/>
     </w:rPr>
   </w:style>
-  <w:style w:type="character" w:default="1" w:styleId="6">
+  <w:style w:type="character" w:default="1" w:styleId="Fontepargpadro">
     <w:name w:val="Default Paragraph Font"/>
+    <w:uiPriority w:val="1"/>
     <w:semiHidden/>
     <w:unhideWhenUsed/>
-    <w:qFormat/>
-    <w:uiPriority w:val="1"/>
   </w:style>
-  <w:style w:type="table" w:default="1" w:styleId="7">
+  <w:style w:type="table" w:default="1" w:styleId="Tabelanormal">
     <w:name w:val="Normal Table"/>
+    <w:uiPriority w:val="99"/>
     <w:semiHidden/>
     <w:unhideWhenUsed/>
-    <w:uiPriority w:val="99"/>
     <w:tblPr>
+      <w:tblInd w:w="0" w:type="dxa"/>
       <w:tblCellMar>
         <w:top w:w="0" w:type="dxa"/>
         <w:left w:w="108" w:type="dxa"/>
@@ -2012,32 +2680,38 @@
       </w:tblCellMar>
     </w:tblPr>
   </w:style>
-  <w:style w:type="character" w:styleId="8">
+  <w:style w:type="numbering" w:default="1" w:styleId="Semlista">
+    <w:name w:val="No List"/>
+    <w:uiPriority w:val="99"/>
+    <w:semiHidden/>
+    <w:unhideWhenUsed/>
+  </w:style>
+  <w:style w:type="character" w:styleId="Forte">
     <w:name w:val="Strong"/>
-    <w:basedOn w:val="6"/>
+    <w:basedOn w:val="Fontepargpadro"/>
+    <w:uiPriority w:val="22"/>
     <w:qFormat/>
-    <w:uiPriority w:val="22"/>
     <w:rPr>
       <w:b/>
       <w:bCs/>
     </w:rPr>
   </w:style>
-  <w:style w:type="character" w:styleId="9">
+  <w:style w:type="character" w:styleId="nfase">
     <w:name w:val="Emphasis"/>
-    <w:basedOn w:val="6"/>
+    <w:basedOn w:val="Fontepargpadro"/>
+    <w:uiPriority w:val="20"/>
     <w:qFormat/>
-    <w:uiPriority w:val="20"/>
     <w:rPr>
       <w:i/>
       <w:iCs/>
     </w:rPr>
   </w:style>
-  <w:style w:type="paragraph" w:styleId="10">
+  <w:style w:type="paragraph" w:styleId="Cabealho">
     <w:name w:val="header"/>
-    <w:basedOn w:val="1"/>
-    <w:link w:val="13"/>
+    <w:basedOn w:val="Normal"/>
+    <w:link w:val="CabealhoChar"/>
+    <w:uiPriority w:val="99"/>
     <w:unhideWhenUsed/>
-    <w:uiPriority w:val="99"/>
     <w:pPr>
       <w:tabs>
         <w:tab w:val="center" w:pos="4252"/>
@@ -2046,12 +2720,12 @@
       <w:spacing w:after="0" w:line="240" w:lineRule="auto"/>
     </w:pPr>
   </w:style>
-  <w:style w:type="paragraph" w:styleId="11">
+  <w:style w:type="paragraph" w:styleId="Rodap">
     <w:name w:val="footer"/>
-    <w:basedOn w:val="1"/>
-    <w:link w:val="14"/>
+    <w:basedOn w:val="Normal"/>
+    <w:link w:val="RodapChar"/>
+    <w:uiPriority w:val="99"/>
     <w:unhideWhenUsed/>
-    <w:uiPriority w:val="99"/>
     <w:pPr>
       <w:tabs>
         <w:tab w:val="center" w:pos="4252"/>
@@ -2060,84 +2734,84 @@
       <w:spacing w:after="0" w:line="240" w:lineRule="auto"/>
     </w:pPr>
   </w:style>
-  <w:style w:type="character" w:customStyle="1" w:styleId="12">
+  <w:style w:type="character" w:customStyle="1" w:styleId="Ttulo1Char">
     <w:name w:val="Título 1 Char"/>
-    <w:basedOn w:val="6"/>
-    <w:link w:val="2"/>
+    <w:basedOn w:val="Fontepargpadro"/>
+    <w:link w:val="Ttulo1"/>
     <w:uiPriority w:val="9"/>
     <w:rPr>
-      <w:rFonts w:asciiTheme="majorHAnsi" w:hAnsiTheme="majorHAnsi" w:eastAsiaTheme="majorEastAsia" w:cstheme="majorBidi"/>
+      <w:rFonts w:asciiTheme="majorHAnsi" w:eastAsiaTheme="majorEastAsia" w:hAnsiTheme="majorHAnsi" w:cstheme="majorBidi"/>
       <w:b/>
       <w:bCs/>
-      <w:color w:val="2E75B6" w:themeColor="accent1" w:themeShade="BF"/>
+      <w:color w:val="2E74B5" w:themeColor="accent1" w:themeShade="BF"/>
       <w:sz w:val="28"/>
       <w:szCs w:val="28"/>
     </w:rPr>
   </w:style>
-  <w:style w:type="character" w:customStyle="1" w:styleId="13">
+  <w:style w:type="character" w:customStyle="1" w:styleId="CabealhoChar">
     <w:name w:val="Cabeçalho Char"/>
-    <w:basedOn w:val="6"/>
-    <w:link w:val="10"/>
+    <w:basedOn w:val="Fontepargpadro"/>
+    <w:link w:val="Cabealho"/>
     <w:uiPriority w:val="99"/>
     <w:rPr>
-      <w:rFonts w:ascii="Calibri" w:hAnsi="Calibri" w:eastAsia="Calibri" w:cs="Calibri"/>
+      <w:rFonts w:ascii="Calibri" w:eastAsia="Calibri" w:hAnsi="Calibri" w:cs="Calibri"/>
     </w:rPr>
   </w:style>
-  <w:style w:type="character" w:customStyle="1" w:styleId="14">
+  <w:style w:type="character" w:customStyle="1" w:styleId="RodapChar">
     <w:name w:val="Rodapé Char"/>
-    <w:basedOn w:val="6"/>
-    <w:link w:val="11"/>
+    <w:basedOn w:val="Fontepargpadro"/>
+    <w:link w:val="Rodap"/>
     <w:uiPriority w:val="99"/>
     <w:rPr>
-      <w:rFonts w:ascii="Calibri" w:hAnsi="Calibri" w:eastAsia="Calibri" w:cs="Calibri"/>
+      <w:rFonts w:ascii="Calibri" w:eastAsia="Calibri" w:hAnsi="Calibri" w:cs="Calibri"/>
     </w:rPr>
   </w:style>
-  <w:style w:type="paragraph" w:styleId="15">
+  <w:style w:type="paragraph" w:styleId="PargrafodaLista">
     <w:name w:val="List Paragraph"/>
-    <w:basedOn w:val="1"/>
+    <w:basedOn w:val="Normal"/>
+    <w:uiPriority w:val="34"/>
     <w:qFormat/>
-    <w:uiPriority w:val="34"/>
     <w:pPr>
       <w:ind w:left="720"/>
       <w:contextualSpacing/>
     </w:pPr>
   </w:style>
-  <w:style w:type="character" w:customStyle="1" w:styleId="16">
+  <w:style w:type="character" w:customStyle="1" w:styleId="Ttulo2Char">
     <w:name w:val="Título 2 Char"/>
-    <w:basedOn w:val="6"/>
-    <w:link w:val="3"/>
+    <w:basedOn w:val="Fontepargpadro"/>
+    <w:link w:val="Ttulo2"/>
+    <w:uiPriority w:val="9"/>
     <w:semiHidden/>
-    <w:uiPriority w:val="9"/>
     <w:rPr>
-      <w:rFonts w:asciiTheme="majorHAnsi" w:hAnsiTheme="majorHAnsi" w:eastAsiaTheme="majorEastAsia" w:cstheme="majorBidi"/>
-      <w:color w:val="2E75B6" w:themeColor="accent1" w:themeShade="BF"/>
+      <w:rFonts w:asciiTheme="majorHAnsi" w:eastAsiaTheme="majorEastAsia" w:hAnsiTheme="majorHAnsi" w:cstheme="majorBidi"/>
+      <w:color w:val="2E74B5" w:themeColor="accent1" w:themeShade="BF"/>
       <w:sz w:val="26"/>
       <w:szCs w:val="26"/>
     </w:rPr>
   </w:style>
-  <w:style w:type="character" w:customStyle="1" w:styleId="17">
+  <w:style w:type="character" w:customStyle="1" w:styleId="Ttulo3Char">
     <w:name w:val="Título 3 Char"/>
-    <w:basedOn w:val="6"/>
-    <w:link w:val="4"/>
+    <w:basedOn w:val="Fontepargpadro"/>
+    <w:link w:val="Ttulo3"/>
     <w:uiPriority w:val="9"/>
     <w:rPr>
-      <w:rFonts w:asciiTheme="majorHAnsi" w:hAnsiTheme="majorHAnsi" w:eastAsiaTheme="majorEastAsia" w:cstheme="majorBidi"/>
+      <w:rFonts w:asciiTheme="majorHAnsi" w:eastAsiaTheme="majorEastAsia" w:hAnsiTheme="majorHAnsi" w:cstheme="majorBidi"/>
       <w:color w:val="1F4E79" w:themeColor="accent1" w:themeShade="80"/>
       <w:sz w:val="24"/>
       <w:szCs w:val="24"/>
       <w:lang w:eastAsia="pt-BR"/>
     </w:rPr>
   </w:style>
-  <w:style w:type="character" w:customStyle="1" w:styleId="18">
+  <w:style w:type="character" w:customStyle="1" w:styleId="Ttulo4Char">
     <w:name w:val="Título 4 Char"/>
-    <w:basedOn w:val="6"/>
-    <w:link w:val="5"/>
+    <w:basedOn w:val="Fontepargpadro"/>
+    <w:link w:val="Ttulo4"/>
     <w:uiPriority w:val="9"/>
     <w:rPr>
-      <w:rFonts w:asciiTheme="majorHAnsi" w:hAnsiTheme="majorHAnsi" w:eastAsiaTheme="majorEastAsia" w:cstheme="majorBidi"/>
+      <w:rFonts w:asciiTheme="majorHAnsi" w:eastAsiaTheme="majorEastAsia" w:hAnsiTheme="majorHAnsi" w:cstheme="majorBidi"/>
       <w:i/>
       <w:iCs/>
-      <w:color w:val="2E75B6" w:themeColor="accent1" w:themeShade="BF"/>
+      <w:color w:val="2E74B5" w:themeColor="accent1" w:themeShade="BF"/>
       <w:sz w:val="18"/>
       <w:szCs w:val="20"/>
       <w:lang w:eastAsia="pt-BR"/>
@@ -2398,5 +3072,6 @@
     </a:fmtScheme>
   </a:themeElements>
   <a:objectDefaults/>
+  <a:extraClrSchemeLst/>
 </a:theme>
 </file>
</xml_diff>